<commit_message>
Third Commit, 1 and 2 parts complete
</commit_message>
<xml_diff>
--- a/SRS Stuff.docx
+++ b/SRS Stuff.docx
@@ -1133,73 +1133,87 @@
     <w:p>
       <w:pPr>
         <w:pStyle w:val="Default"/>
-        <w:rPr>
-          <w:color w:val="auto"/>
-          <w:sz w:val="22"/>
-          <w:szCs w:val="22"/>
-        </w:rPr>
-      </w:pPr>
-      <w:r>
-        <w:rPr>
-          <w:rFonts w:ascii="Arial" w:hAnsi="Arial" w:cs="Arial"/>
-          <w:i/>
-          <w:iCs/>
-          <w:color w:val="auto"/>
-          <w:sz w:val="22"/>
-          <w:szCs w:val="22"/>
-        </w:rPr>
-        <w:t xml:space="preserve">&lt;Describe any items or issues that will limit the options available to the developers. These might include: corporate or regulatory policies; hardware limitations (timing requirements, memory requirements); interfaces to other applications; specific technologies, tools, and databases to be used; parallel operations; language requirements; communications protocols; security considerations; design conventions or programming standards (for example, if the customer’s organization will be responsible for maintaining the delivered software).&gt; </w:t>
-      </w:r>
-    </w:p>
-    <w:p>
-      <w:pPr>
-        <w:pStyle w:val="Default"/>
-        <w:rPr>
-          <w:color w:val="auto"/>
-          <w:sz w:val="28"/>
-          <w:szCs w:val="28"/>
-        </w:rPr>
-      </w:pPr>
-      <w:r>
-        <w:rPr>
-          <w:b/>
-          <w:bCs/>
-          <w:color w:val="auto"/>
-          <w:sz w:val="28"/>
-          <w:szCs w:val="28"/>
-        </w:rPr>
-        <w:t xml:space="preserve">2.6 Assumptions and Dependencies </w:t>
-      </w:r>
-    </w:p>
-    <w:p>
-      <w:r>
-        <w:rPr>
-          <w:rFonts w:ascii="Arial" w:hAnsi="Arial" w:cs="Arial"/>
-          <w:i/>
-          <w:iCs/>
-        </w:rPr>
-        <w:lastRenderedPageBreak/>
-        <w:t xml:space="preserve">&lt;List any assumed factors (as opposed to known facts) that could affect the requirements stated in the SRS. These could include third-party or commercial components that you plan to </w:t>
-      </w:r>
-      <w:proofErr w:type="gramStart"/>
-      <w:r>
-        <w:rPr>
-          <w:rFonts w:ascii="Arial" w:hAnsi="Arial" w:cs="Arial"/>
-          <w:i/>
-          <w:iCs/>
-        </w:rPr>
-        <w:t>use,</w:t>
-      </w:r>
-      <w:proofErr w:type="gramEnd"/>
-      <w:r>
-        <w:rPr>
-          <w:rFonts w:ascii="Arial" w:hAnsi="Arial" w:cs="Arial"/>
-          <w:i/>
-          <w:iCs/>
-        </w:rPr>
-        <w:t xml:space="preserve"> issues around the development or operating environment, or constraints. The project could be affected if these assumptions are incorrect, are not shared, or change. Also identify any dependencies the project has on external factors, such as software components that you intend to reuse from another project, unless they are already documented elsewhere (for example, in the vision and scope document or the project plan).&gt;</w:t>
-      </w:r>
-    </w:p>
+        <w:numPr>
+          <w:ilvl w:val="1"/>
+          <w:numId w:val="1"/>
+        </w:numPr>
+        <w:rPr>
+          <w:b/>
+          <w:bCs/>
+          <w:color w:val="auto"/>
+          <w:sz w:val="28"/>
+          <w:szCs w:val="28"/>
+        </w:rPr>
+      </w:pPr>
+      <w:r>
+        <w:rPr>
+          <w:b/>
+          <w:bCs/>
+          <w:color w:val="auto"/>
+          <w:sz w:val="28"/>
+          <w:szCs w:val="28"/>
+        </w:rPr>
+        <w:t xml:space="preserve">Assumptions and Dependencies </w:t>
+      </w:r>
+    </w:p>
+    <w:p>
+      <w:pPr>
+        <w:pStyle w:val="Default"/>
+        <w:numPr>
+          <w:ilvl w:val="0"/>
+          <w:numId w:val="5"/>
+        </w:numPr>
+        <w:rPr>
+          <w:color w:val="auto"/>
+          <w:sz w:val="28"/>
+          <w:szCs w:val="28"/>
+        </w:rPr>
+      </w:pPr>
+      <w:r>
+        <w:rPr>
+          <w:bCs/>
+          <w:color w:val="auto"/>
+          <w:sz w:val="28"/>
+          <w:szCs w:val="28"/>
+        </w:rPr>
+        <w:t>We assume that the user knows how to operate the Git Tool Functionality</w:t>
+      </w:r>
+    </w:p>
+    <w:p>
+      <w:pPr>
+        <w:pStyle w:val="Default"/>
+        <w:numPr>
+          <w:ilvl w:val="0"/>
+          <w:numId w:val="5"/>
+        </w:numPr>
+        <w:rPr>
+          <w:color w:val="auto"/>
+          <w:sz w:val="28"/>
+          <w:szCs w:val="28"/>
+        </w:rPr>
+      </w:pPr>
+      <w:r>
+        <w:rPr>
+          <w:bCs/>
+          <w:color w:val="auto"/>
+          <w:sz w:val="28"/>
+          <w:szCs w:val="28"/>
+        </w:rPr>
+        <w:t>We are depending on the Git Tool and its functions</w:t>
+      </w:r>
+    </w:p>
+    <w:p>
+      <w:pPr>
+        <w:pStyle w:val="Default"/>
+        <w:ind w:left="1488"/>
+        <w:rPr>
+          <w:color w:val="auto"/>
+          <w:sz w:val="28"/>
+          <w:szCs w:val="28"/>
+        </w:rPr>
+      </w:pPr>
+    </w:p>
+    <w:p/>
     <w:sectPr>
       <w:pgSz w:w="11906" w:h="16838"/>
       <w:pgMar w:top="1440" w:right="1440" w:bottom="1440" w:left="1440" w:header="708" w:footer="708" w:gutter="0"/>
@@ -1213,6 +1227,119 @@
 <file path=word/numbering.xml><?xml version="1.0" encoding="utf-8"?>
 <w:numbering xmlns:ve="http://schemas.openxmlformats.org/markup-compatibility/2006" xmlns:o="urn:schemas-microsoft-com:office:office" xmlns:r="http://schemas.openxmlformats.org/officeDocument/2006/relationships" xmlns:m="http://schemas.openxmlformats.org/officeDocument/2006/math" xmlns:v="urn:schemas-microsoft-com:vml" xmlns:wp="http://schemas.openxmlformats.org/drawingml/2006/wordprocessingDrawing" xmlns:w10="urn:schemas-microsoft-com:office:word" xmlns:w="http://schemas.openxmlformats.org/wordprocessingml/2006/main" xmlns:wne="http://schemas.microsoft.com/office/word/2006/wordml">
   <w:abstractNum w:abstractNumId="0">
+    <w:nsid w:val="07D34F84"/>
+    <w:multiLevelType w:val="hybridMultilevel"/>
+    <w:tmpl w:val="A0B4BD64"/>
+    <w:lvl w:ilvl="0" w:tplc="04090001">
+      <w:start w:val="1"/>
+      <w:numFmt w:val="bullet"/>
+      <w:lvlText w:val=""/>
+      <w:lvlJc w:val="left"/>
+      <w:pPr>
+        <w:ind w:left="1488" w:hanging="360"/>
+      </w:pPr>
+      <w:rPr>
+        <w:rFonts w:ascii="Symbol" w:hAnsi="Symbol" w:hint="default"/>
+      </w:rPr>
+    </w:lvl>
+    <w:lvl w:ilvl="1" w:tplc="04090003" w:tentative="1">
+      <w:start w:val="1"/>
+      <w:numFmt w:val="bullet"/>
+      <w:lvlText w:val="o"/>
+      <w:lvlJc w:val="left"/>
+      <w:pPr>
+        <w:ind w:left="2208" w:hanging="360"/>
+      </w:pPr>
+      <w:rPr>
+        <w:rFonts w:ascii="Courier New" w:hAnsi="Courier New" w:cs="Courier New" w:hint="default"/>
+      </w:rPr>
+    </w:lvl>
+    <w:lvl w:ilvl="2" w:tplc="04090005" w:tentative="1">
+      <w:start w:val="1"/>
+      <w:numFmt w:val="bullet"/>
+      <w:lvlText w:val=""/>
+      <w:lvlJc w:val="left"/>
+      <w:pPr>
+        <w:ind w:left="2928" w:hanging="360"/>
+      </w:pPr>
+      <w:rPr>
+        <w:rFonts w:ascii="Wingdings" w:hAnsi="Wingdings" w:hint="default"/>
+      </w:rPr>
+    </w:lvl>
+    <w:lvl w:ilvl="3" w:tplc="04090001" w:tentative="1">
+      <w:start w:val="1"/>
+      <w:numFmt w:val="bullet"/>
+      <w:lvlText w:val=""/>
+      <w:lvlJc w:val="left"/>
+      <w:pPr>
+        <w:ind w:left="3648" w:hanging="360"/>
+      </w:pPr>
+      <w:rPr>
+        <w:rFonts w:ascii="Symbol" w:hAnsi="Symbol" w:hint="default"/>
+      </w:rPr>
+    </w:lvl>
+    <w:lvl w:ilvl="4" w:tplc="04090003" w:tentative="1">
+      <w:start w:val="1"/>
+      <w:numFmt w:val="bullet"/>
+      <w:lvlText w:val="o"/>
+      <w:lvlJc w:val="left"/>
+      <w:pPr>
+        <w:ind w:left="4368" w:hanging="360"/>
+      </w:pPr>
+      <w:rPr>
+        <w:rFonts w:ascii="Courier New" w:hAnsi="Courier New" w:cs="Courier New" w:hint="default"/>
+      </w:rPr>
+    </w:lvl>
+    <w:lvl w:ilvl="5" w:tplc="04090005" w:tentative="1">
+      <w:start w:val="1"/>
+      <w:numFmt w:val="bullet"/>
+      <w:lvlText w:val=""/>
+      <w:lvlJc w:val="left"/>
+      <w:pPr>
+        <w:ind w:left="5088" w:hanging="360"/>
+      </w:pPr>
+      <w:rPr>
+        <w:rFonts w:ascii="Wingdings" w:hAnsi="Wingdings" w:hint="default"/>
+      </w:rPr>
+    </w:lvl>
+    <w:lvl w:ilvl="6" w:tplc="04090001" w:tentative="1">
+      <w:start w:val="1"/>
+      <w:numFmt w:val="bullet"/>
+      <w:lvlText w:val=""/>
+      <w:lvlJc w:val="left"/>
+      <w:pPr>
+        <w:ind w:left="5808" w:hanging="360"/>
+      </w:pPr>
+      <w:rPr>
+        <w:rFonts w:ascii="Symbol" w:hAnsi="Symbol" w:hint="default"/>
+      </w:rPr>
+    </w:lvl>
+    <w:lvl w:ilvl="7" w:tplc="04090003" w:tentative="1">
+      <w:start w:val="1"/>
+      <w:numFmt w:val="bullet"/>
+      <w:lvlText w:val="o"/>
+      <w:lvlJc w:val="left"/>
+      <w:pPr>
+        <w:ind w:left="6528" w:hanging="360"/>
+      </w:pPr>
+      <w:rPr>
+        <w:rFonts w:ascii="Courier New" w:hAnsi="Courier New" w:cs="Courier New" w:hint="default"/>
+      </w:rPr>
+    </w:lvl>
+    <w:lvl w:ilvl="8" w:tplc="04090005" w:tentative="1">
+      <w:start w:val="1"/>
+      <w:numFmt w:val="bullet"/>
+      <w:lvlText w:val=""/>
+      <w:lvlJc w:val="left"/>
+      <w:pPr>
+        <w:ind w:left="7248" w:hanging="360"/>
+      </w:pPr>
+      <w:rPr>
+        <w:rFonts w:ascii="Wingdings" w:hAnsi="Wingdings" w:hint="default"/>
+      </w:rPr>
+    </w:lvl>
+  </w:abstractNum>
+  <w:abstractNum w:abstractNumId="1">
     <w:nsid w:val="2F672F65"/>
     <w:multiLevelType w:val="hybridMultilevel"/>
     <w:tmpl w:val="DE76E314"/>
@@ -1325,7 +1452,7 @@
       </w:rPr>
     </w:lvl>
   </w:abstractNum>
-  <w:abstractNum w:abstractNumId="1">
+  <w:abstractNum w:abstractNumId="2">
     <w:nsid w:val="3588690A"/>
     <w:multiLevelType w:val="hybridMultilevel"/>
     <w:tmpl w:val="E1260388"/>
@@ -1438,7 +1565,7 @@
       </w:rPr>
     </w:lvl>
   </w:abstractNum>
-  <w:abstractNum w:abstractNumId="2">
+  <w:abstractNum w:abstractNumId="3">
     <w:nsid w:val="3D16403C"/>
     <w:multiLevelType w:val="hybridMultilevel"/>
     <w:tmpl w:val="17A6A844"/>
@@ -1551,7 +1678,7 @@
       </w:rPr>
     </w:lvl>
   </w:abstractNum>
-  <w:abstractNum w:abstractNumId="3">
+  <w:abstractNum w:abstractNumId="4">
     <w:nsid w:val="6FB6729A"/>
     <w:multiLevelType w:val="multilevel"/>
     <w:tmpl w:val="A066F848"/>
@@ -1673,16 +1800,19 @@
     </w:lvl>
   </w:abstractNum>
   <w:num w:numId="1">
+    <w:abstractNumId w:val="4"/>
+  </w:num>
+  <w:num w:numId="2">
+    <w:abstractNumId w:val="1"/>
+  </w:num>
+  <w:num w:numId="3">
+    <w:abstractNumId w:val="2"/>
+  </w:num>
+  <w:num w:numId="4">
     <w:abstractNumId w:val="3"/>
   </w:num>
-  <w:num w:numId="2">
+  <w:num w:numId="5">
     <w:abstractNumId w:val="0"/>
-  </w:num>
-  <w:num w:numId="3">
-    <w:abstractNumId w:val="1"/>
-  </w:num>
-  <w:num w:numId="4">
-    <w:abstractNumId w:val="2"/>
   </w:num>
 </w:numbering>
 </file>

</xml_diff>

<commit_message>
Changes made at night with Rudra
</commit_message>
<xml_diff>
--- a/SRS Stuff.docx
+++ b/SRS Stuff.docx
@@ -881,15 +881,32 @@
           <w:sz w:val="28"/>
           <w:szCs w:val="28"/>
         </w:rPr>
-        <w:t>Technically Able Users:</w:t>
-      </w:r>
-      <w:r>
-        <w:rPr>
-          <w:color w:val="auto"/>
-          <w:sz w:val="28"/>
-          <w:szCs w:val="28"/>
-        </w:rPr>
-        <w:t xml:space="preserve"> All Students, Professionals or Developers who are acquainted with using the command line, will be served with command line functions and syntaxes</w:t>
+        <w:t>Observer as a User</w:t>
+      </w:r>
+      <w:r>
+        <w:rPr>
+          <w:b/>
+          <w:color w:val="auto"/>
+          <w:sz w:val="28"/>
+          <w:szCs w:val="28"/>
+        </w:rPr>
+        <w:t>:</w:t>
+      </w:r>
+      <w:r>
+        <w:rPr>
+          <w:color w:val="auto"/>
+          <w:sz w:val="28"/>
+          <w:szCs w:val="28"/>
+        </w:rPr>
+        <w:t xml:space="preserve"> All Students, Professionals or Developers who are </w:t>
+      </w:r>
+      <w:r>
+        <w:rPr>
+          <w:color w:val="auto"/>
+          <w:sz w:val="28"/>
+          <w:szCs w:val="28"/>
+        </w:rPr>
+        <w:t>just observing the hosted repositories and are not interacting with the Git tool</w:t>
       </w:r>
     </w:p>
     <w:p>
@@ -920,27 +937,33 @@
           <w:sz w:val="28"/>
           <w:szCs w:val="28"/>
         </w:rPr>
-        <w:t>Non-Technical Users:</w:t>
-      </w:r>
-      <w:r>
-        <w:rPr>
-          <w:color w:val="auto"/>
-          <w:sz w:val="28"/>
-          <w:szCs w:val="28"/>
-        </w:rPr>
-        <w:t xml:space="preserve"> Users who are not acquainted with the command line tool, will be served with a Graphical User Interface (However, we will not be making this GUI in our scope)</w:t>
-      </w:r>
-    </w:p>
-    <w:p>
-      <w:pPr>
-        <w:pStyle w:val="Default"/>
-        <w:ind w:left="1488"/>
-        <w:rPr>
-          <w:color w:val="auto"/>
-          <w:sz w:val="28"/>
-          <w:szCs w:val="28"/>
-        </w:rPr>
-      </w:pPr>
+        <w:t>Developer as User</w:t>
+      </w:r>
+      <w:r>
+        <w:rPr>
+          <w:b/>
+          <w:color w:val="auto"/>
+          <w:sz w:val="28"/>
+          <w:szCs w:val="28"/>
+        </w:rPr>
+        <w:t>:</w:t>
+      </w:r>
+      <w:r>
+        <w:rPr>
+          <w:color w:val="auto"/>
+          <w:sz w:val="28"/>
+          <w:szCs w:val="28"/>
+        </w:rPr>
+        <w:t xml:space="preserve"> </w:t>
+      </w:r>
+      <w:r>
+        <w:rPr>
+          <w:color w:val="auto"/>
+          <w:sz w:val="28"/>
+          <w:szCs w:val="28"/>
+        </w:rPr>
+        <w:t>All students, Professionals or Developers who are using the Git tool functionalities</w:t>
+      </w:r>
     </w:p>
     <w:p>
       <w:pPr>
@@ -1205,6 +1228,404 @@
     <w:p>
       <w:pPr>
         <w:pStyle w:val="Default"/>
+        <w:numPr>
+          <w:ilvl w:val="0"/>
+          <w:numId w:val="5"/>
+        </w:numPr>
+        <w:rPr>
+          <w:color w:val="auto"/>
+          <w:sz w:val="28"/>
+          <w:szCs w:val="28"/>
+        </w:rPr>
+      </w:pPr>
+      <w:r>
+        <w:rPr>
+          <w:bCs/>
+          <w:color w:val="auto"/>
+          <w:sz w:val="28"/>
+          <w:szCs w:val="28"/>
+        </w:rPr>
+        <w:t>In the Use Case Diagrams, for the functions, it is assumed that the user is using all functions in required git directory</w:t>
+      </w:r>
+    </w:p>
+    <w:p>
+      <w:pPr>
+        <w:pStyle w:val="Default"/>
+        <w:rPr>
+          <w:bCs/>
+          <w:color w:val="auto"/>
+          <w:sz w:val="28"/>
+          <w:szCs w:val="28"/>
+        </w:rPr>
+      </w:pPr>
+    </w:p>
+    <w:p>
+      <w:pPr>
+        <w:pStyle w:val="Default"/>
+        <w:rPr>
+          <w:bCs/>
+          <w:color w:val="auto"/>
+          <w:sz w:val="28"/>
+          <w:szCs w:val="28"/>
+        </w:rPr>
+      </w:pPr>
+    </w:p>
+    <w:p>
+      <w:pPr>
+        <w:pStyle w:val="Default"/>
+        <w:rPr>
+          <w:sz w:val="36"/>
+          <w:szCs w:val="36"/>
+        </w:rPr>
+      </w:pPr>
+      <w:r>
+        <w:rPr>
+          <w:b/>
+          <w:bCs/>
+          <w:sz w:val="36"/>
+          <w:szCs w:val="36"/>
+        </w:rPr>
+        <w:lastRenderedPageBreak/>
+        <w:t xml:space="preserve">5. System Features </w:t>
+      </w:r>
+    </w:p>
+    <w:p>
+      <w:pPr>
+        <w:pStyle w:val="Default"/>
+        <w:rPr>
+          <w:sz w:val="22"/>
+          <w:szCs w:val="22"/>
+        </w:rPr>
+      </w:pPr>
+      <w:r>
+        <w:rPr>
+          <w:rFonts w:ascii="Arial" w:hAnsi="Arial" w:cs="Arial"/>
+          <w:i/>
+          <w:iCs/>
+          <w:sz w:val="22"/>
+          <w:szCs w:val="22"/>
+        </w:rPr>
+        <w:t xml:space="preserve">&lt;This template illustrates organizing the functional requirements for the product by system features, the major services provided by the product. You may prefer to organize this section by use case, mode of operation, user class, object class, functional hierarchy, or combinations of these, whatever makes the most logical sense for your product.&gt; </w:t>
+      </w:r>
+    </w:p>
+    <w:p>
+      <w:pPr>
+        <w:pStyle w:val="Default"/>
+        <w:rPr>
+          <w:sz w:val="28"/>
+          <w:szCs w:val="28"/>
+        </w:rPr>
+      </w:pPr>
+      <w:r>
+        <w:rPr>
+          <w:b/>
+          <w:bCs/>
+          <w:sz w:val="28"/>
+          <w:szCs w:val="28"/>
+        </w:rPr>
+        <w:t>5.1 Logging in the System</w:t>
+      </w:r>
+      <w:r>
+        <w:rPr>
+          <w:b/>
+          <w:bCs/>
+          <w:sz w:val="28"/>
+          <w:szCs w:val="28"/>
+        </w:rPr>
+        <w:t xml:space="preserve"> </w:t>
+      </w:r>
+    </w:p>
+    <w:p>
+      <w:pPr>
+        <w:pStyle w:val="Default"/>
+        <w:rPr>
+          <w:sz w:val="23"/>
+          <w:szCs w:val="23"/>
+        </w:rPr>
+      </w:pPr>
+      <w:r>
+        <w:rPr>
+          <w:sz w:val="23"/>
+          <w:szCs w:val="23"/>
+        </w:rPr>
+        <w:t xml:space="preserve">5.1.1 Description and Priority </w:t>
+      </w:r>
+    </w:p>
+    <w:p>
+      <w:pPr>
+        <w:pStyle w:val="Default"/>
+        <w:rPr>
+          <w:sz w:val="23"/>
+          <w:szCs w:val="23"/>
+        </w:rPr>
+      </w:pPr>
+      <w:r>
+        <w:rPr>
+          <w:sz w:val="23"/>
+          <w:szCs w:val="23"/>
+        </w:rPr>
+        <w:t>This feature allows a user to login to the command line with Git, so they can use functionality provided by the Product. The priority of this is medium, as the functions don’t depend on this logically, but login is required to ensure access to the system.</w:t>
+      </w:r>
+    </w:p>
+    <w:p>
+      <w:pPr>
+        <w:pStyle w:val="Default"/>
+        <w:rPr>
+          <w:rFonts w:ascii="Arial" w:hAnsi="Arial" w:cs="Arial"/>
+          <w:i/>
+          <w:iCs/>
+          <w:sz w:val="22"/>
+          <w:szCs w:val="22"/>
+        </w:rPr>
+      </w:pPr>
+    </w:p>
+    <w:p>
+      <w:pPr>
+        <w:pStyle w:val="Default"/>
+        <w:rPr>
+          <w:sz w:val="23"/>
+          <w:szCs w:val="23"/>
+        </w:rPr>
+      </w:pPr>
+      <w:r>
+        <w:rPr>
+          <w:sz w:val="23"/>
+          <w:szCs w:val="23"/>
+        </w:rPr>
+        <w:t>5.1.2 Stimulus/Response Sequences</w:t>
+      </w:r>
+    </w:p>
+    <w:p>
+      <w:pPr>
+        <w:pStyle w:val="Default"/>
+        <w:rPr>
+          <w:sz w:val="23"/>
+          <w:szCs w:val="23"/>
+        </w:rPr>
+      </w:pPr>
+      <w:r>
+        <w:rPr>
+          <w:sz w:val="23"/>
+          <w:szCs w:val="23"/>
+        </w:rPr>
+        <w:t>1. User enters name and system registers it</w:t>
+      </w:r>
+    </w:p>
+    <w:p>
+      <w:pPr>
+        <w:pStyle w:val="Default"/>
+        <w:rPr>
+          <w:sz w:val="23"/>
+          <w:szCs w:val="23"/>
+        </w:rPr>
+      </w:pPr>
+      <w:r>
+        <w:rPr>
+          <w:sz w:val="23"/>
+          <w:szCs w:val="23"/>
+        </w:rPr>
+        <w:t>2. User enters email id, and system registers it</w:t>
+      </w:r>
+    </w:p>
+    <w:p>
+      <w:pPr>
+        <w:pStyle w:val="Default"/>
+        <w:rPr>
+          <w:sz w:val="23"/>
+          <w:szCs w:val="23"/>
+        </w:rPr>
+      </w:pPr>
+      <w:r>
+        <w:rPr>
+          <w:sz w:val="23"/>
+          <w:szCs w:val="23"/>
+        </w:rPr>
+        <w:t>3. System authenticates the user</w:t>
+      </w:r>
+    </w:p>
+    <w:p>
+      <w:pPr>
+        <w:autoSpaceDE w:val="0"/>
+        <w:autoSpaceDN w:val="0"/>
+        <w:adjustRightInd w:val="0"/>
+        <w:spacing w:after="0" w:line="240" w:lineRule="auto"/>
+        <w:rPr>
+          <w:rFonts w:ascii="Arial" w:hAnsi="Arial" w:cs="Arial"/>
+          <w:i/>
+          <w:iCs/>
+          <w:color w:val="000000"/>
+          <w:lang w:val="en-US"/>
+        </w:rPr>
+      </w:pPr>
+    </w:p>
+    <w:p>
+      <w:pPr>
+        <w:autoSpaceDE w:val="0"/>
+        <w:autoSpaceDN w:val="0"/>
+        <w:adjustRightInd w:val="0"/>
+        <w:spacing w:after="0" w:line="240" w:lineRule="auto"/>
+        <w:rPr>
+          <w:rFonts w:ascii="Times New Roman" w:hAnsi="Times New Roman" w:cs="Times New Roman"/>
+          <w:color w:val="000000"/>
+          <w:sz w:val="23"/>
+          <w:szCs w:val="23"/>
+          <w:lang w:val="en-US"/>
+        </w:rPr>
+      </w:pPr>
+      <w:r>
+        <w:rPr>
+          <w:rFonts w:ascii="Times New Roman" w:hAnsi="Times New Roman" w:cs="Times New Roman"/>
+          <w:color w:val="000000"/>
+          <w:sz w:val="23"/>
+          <w:szCs w:val="23"/>
+          <w:lang w:val="en-US"/>
+        </w:rPr>
+        <w:t>5.1.3 Functional Requirements</w:t>
+      </w:r>
+    </w:p>
+    <w:p>
+      <w:pPr>
+        <w:pStyle w:val="ListParagraph"/>
+        <w:numPr>
+          <w:ilvl w:val="0"/>
+          <w:numId w:val="6"/>
+        </w:numPr>
+        <w:autoSpaceDE w:val="0"/>
+        <w:autoSpaceDN w:val="0"/>
+        <w:adjustRightInd w:val="0"/>
+        <w:spacing w:after="0" w:line="240" w:lineRule="auto"/>
+        <w:rPr>
+          <w:rFonts w:ascii="Times New Roman" w:hAnsi="Times New Roman" w:cs="Times New Roman"/>
+          <w:color w:val="000000"/>
+          <w:sz w:val="23"/>
+          <w:szCs w:val="23"/>
+          <w:lang w:val="en-US"/>
+        </w:rPr>
+      </w:pPr>
+      <w:r>
+        <w:rPr>
+          <w:rFonts w:ascii="Times New Roman" w:hAnsi="Times New Roman" w:cs="Times New Roman"/>
+          <w:color w:val="000000"/>
+          <w:sz w:val="23"/>
+          <w:szCs w:val="23"/>
+          <w:lang w:val="en-US"/>
+        </w:rPr>
+        <w:t>Back End Server to authenticate the login</w:t>
+      </w:r>
+    </w:p>
+    <w:p>
+      <w:pPr>
+        <w:pStyle w:val="ListParagraph"/>
+        <w:numPr>
+          <w:ilvl w:val="0"/>
+          <w:numId w:val="6"/>
+        </w:numPr>
+        <w:autoSpaceDE w:val="0"/>
+        <w:autoSpaceDN w:val="0"/>
+        <w:adjustRightInd w:val="0"/>
+        <w:spacing w:after="0" w:line="240" w:lineRule="auto"/>
+        <w:rPr>
+          <w:rFonts w:ascii="Times New Roman" w:hAnsi="Times New Roman" w:cs="Times New Roman"/>
+          <w:color w:val="000000"/>
+          <w:sz w:val="23"/>
+          <w:szCs w:val="23"/>
+          <w:lang w:val="en-US"/>
+        </w:rPr>
+      </w:pPr>
+      <w:r>
+        <w:rPr>
+          <w:rFonts w:ascii="Times New Roman" w:hAnsi="Times New Roman" w:cs="Times New Roman"/>
+          <w:color w:val="000000"/>
+          <w:sz w:val="23"/>
+          <w:szCs w:val="23"/>
+          <w:lang w:val="en-US"/>
+        </w:rPr>
+        <w:t>Software Protocol in case of Invalid Login attempt</w:t>
+      </w:r>
+    </w:p>
+    <w:p>
+      <w:pPr>
+        <w:autoSpaceDE w:val="0"/>
+        <w:autoSpaceDN w:val="0"/>
+        <w:adjustRightInd w:val="0"/>
+        <w:spacing w:after="0" w:line="240" w:lineRule="auto"/>
+        <w:rPr>
+          <w:rFonts w:ascii="Arial" w:hAnsi="Arial" w:cs="Arial"/>
+          <w:i/>
+          <w:iCs/>
+          <w:color w:val="000000"/>
+          <w:lang w:val="en-US"/>
+        </w:rPr>
+      </w:pPr>
+    </w:p>
+    <w:p>
+      <w:pPr>
+        <w:autoSpaceDE w:val="0"/>
+        <w:autoSpaceDN w:val="0"/>
+        <w:adjustRightInd w:val="0"/>
+        <w:spacing w:after="0" w:line="240" w:lineRule="auto"/>
+        <w:rPr>
+          <w:rFonts w:ascii="Arial" w:hAnsi="Arial" w:cs="Arial"/>
+          <w:color w:val="000000"/>
+          <w:lang w:val="en-US"/>
+        </w:rPr>
+      </w:pPr>
+      <w:r>
+        <w:rPr>
+          <w:rFonts w:ascii="Arial" w:hAnsi="Arial" w:cs="Arial"/>
+          <w:i/>
+          <w:iCs/>
+          <w:color w:val="000000"/>
+          <w:lang w:val="en-US"/>
+        </w:rPr>
+        <w:t xml:space="preserve">&lt;Each requirement should be uniquely identified with a sequence number or a meaningful tag of some kind.&gt; </w:t>
+      </w:r>
+    </w:p>
+    <w:p>
+      <w:pPr>
+        <w:autoSpaceDE w:val="0"/>
+        <w:autoSpaceDN w:val="0"/>
+        <w:adjustRightInd w:val="0"/>
+        <w:spacing w:after="0" w:line="240" w:lineRule="auto"/>
+        <w:rPr>
+          <w:rFonts w:ascii="Times New Roman" w:hAnsi="Times New Roman" w:cs="Times New Roman"/>
+          <w:color w:val="000000"/>
+          <w:sz w:val="23"/>
+          <w:szCs w:val="23"/>
+          <w:lang w:val="en-US"/>
+        </w:rPr>
+      </w:pPr>
+      <w:r>
+        <w:rPr>
+          <w:rFonts w:ascii="Times New Roman" w:hAnsi="Times New Roman" w:cs="Times New Roman"/>
+          <w:color w:val="000000"/>
+          <w:sz w:val="23"/>
+          <w:szCs w:val="23"/>
+          <w:lang w:val="en-US"/>
+        </w:rPr>
+        <w:t xml:space="preserve">REQ-1: </w:t>
+      </w:r>
+    </w:p>
+    <w:p>
+      <w:pPr>
+        <w:pStyle w:val="Default"/>
+        <w:rPr>
+          <w:color w:val="auto"/>
+          <w:sz w:val="28"/>
+          <w:szCs w:val="28"/>
+        </w:rPr>
+      </w:pPr>
+      <w:r>
+        <w:rPr>
+          <w:sz w:val="23"/>
+          <w:szCs w:val="23"/>
+        </w:rPr>
+        <w:t>REQ-2:</w:t>
+      </w:r>
+    </w:p>
+    <w:p>
+      <w:pPr>
+        <w:pStyle w:val="Default"/>
         <w:ind w:left="1488"/>
         <w:rPr>
           <w:color w:val="auto"/>
@@ -1213,7 +1634,1430 @@
         </w:rPr>
       </w:pPr>
     </w:p>
-    <w:p/>
+    <w:p>
+      <w:pPr>
+        <w:pStyle w:val="Default"/>
+        <w:rPr>
+          <w:sz w:val="28"/>
+          <w:szCs w:val="28"/>
+        </w:rPr>
+      </w:pPr>
+      <w:r>
+        <w:rPr>
+          <w:b/>
+          <w:bCs/>
+          <w:sz w:val="28"/>
+          <w:szCs w:val="28"/>
+        </w:rPr>
+        <w:t xml:space="preserve">5.2 </w:t>
+      </w:r>
+      <w:r>
+        <w:rPr>
+          <w:b/>
+          <w:bCs/>
+          <w:sz w:val="28"/>
+          <w:szCs w:val="28"/>
+        </w:rPr>
+        <w:t>Staging the Changes</w:t>
+      </w:r>
+      <w:r>
+        <w:rPr>
+          <w:b/>
+          <w:bCs/>
+          <w:sz w:val="28"/>
+          <w:szCs w:val="28"/>
+        </w:rPr>
+        <w:t xml:space="preserve"> </w:t>
+      </w:r>
+    </w:p>
+    <w:p>
+      <w:pPr>
+        <w:pStyle w:val="Default"/>
+        <w:rPr>
+          <w:sz w:val="23"/>
+          <w:szCs w:val="23"/>
+        </w:rPr>
+      </w:pPr>
+      <w:r>
+        <w:rPr>
+          <w:sz w:val="23"/>
+          <w:szCs w:val="23"/>
+        </w:rPr>
+        <w:t>5.2</w:t>
+      </w:r>
+      <w:r>
+        <w:rPr>
+          <w:sz w:val="23"/>
+          <w:szCs w:val="23"/>
+        </w:rPr>
+        <w:t xml:space="preserve">.1 Description and Priority </w:t>
+      </w:r>
+    </w:p>
+    <w:p>
+      <w:pPr>
+        <w:pStyle w:val="Default"/>
+        <w:rPr>
+          <w:sz w:val="23"/>
+          <w:szCs w:val="23"/>
+        </w:rPr>
+      </w:pPr>
+      <w:r>
+        <w:rPr>
+          <w:sz w:val="23"/>
+          <w:szCs w:val="23"/>
+        </w:rPr>
+        <w:t xml:space="preserve">This feature allows a user to </w:t>
+      </w:r>
+      <w:r>
+        <w:rPr>
+          <w:sz w:val="23"/>
+          <w:szCs w:val="23"/>
+        </w:rPr>
+        <w:t>define which changes they want to commit, and which ones they don’t. They can use various flags to define if they want to stage all the changes, or just one of the particular documents. This is the pre-requirement of the commit function.</w:t>
+      </w:r>
+      <w:r>
+        <w:rPr>
+          <w:sz w:val="23"/>
+          <w:szCs w:val="23"/>
+        </w:rPr>
+        <w:t xml:space="preserve"> This is given High Priority, as without staging, the user cannot commit changes.</w:t>
+      </w:r>
+    </w:p>
+    <w:p>
+      <w:pPr>
+        <w:pStyle w:val="Default"/>
+        <w:rPr>
+          <w:rFonts w:ascii="Arial" w:hAnsi="Arial" w:cs="Arial"/>
+          <w:i/>
+          <w:iCs/>
+          <w:sz w:val="22"/>
+          <w:szCs w:val="22"/>
+        </w:rPr>
+      </w:pPr>
+    </w:p>
+    <w:p>
+      <w:pPr>
+        <w:pStyle w:val="Default"/>
+        <w:rPr>
+          <w:sz w:val="23"/>
+          <w:szCs w:val="23"/>
+        </w:rPr>
+      </w:pPr>
+      <w:r>
+        <w:rPr>
+          <w:sz w:val="23"/>
+          <w:szCs w:val="23"/>
+        </w:rPr>
+        <w:t>5.2</w:t>
+      </w:r>
+      <w:r>
+        <w:rPr>
+          <w:sz w:val="23"/>
+          <w:szCs w:val="23"/>
+        </w:rPr>
+        <w:t>.2 Stimulus/Response Sequences</w:t>
+      </w:r>
+    </w:p>
+    <w:p>
+      <w:pPr>
+        <w:pStyle w:val="Default"/>
+        <w:rPr>
+          <w:sz w:val="23"/>
+          <w:szCs w:val="23"/>
+        </w:rPr>
+      </w:pPr>
+      <w:r>
+        <w:rPr>
+          <w:sz w:val="23"/>
+          <w:szCs w:val="23"/>
+        </w:rPr>
+        <w:t>1. User ent</w:t>
+      </w:r>
+      <w:r>
+        <w:rPr>
+          <w:sz w:val="23"/>
+          <w:szCs w:val="23"/>
+        </w:rPr>
+        <w:t>ers command to stage changes he wants</w:t>
+      </w:r>
+    </w:p>
+    <w:p>
+      <w:pPr>
+        <w:pStyle w:val="Default"/>
+        <w:rPr>
+          <w:sz w:val="23"/>
+          <w:szCs w:val="23"/>
+        </w:rPr>
+      </w:pPr>
+      <w:r>
+        <w:rPr>
+          <w:sz w:val="23"/>
+          <w:szCs w:val="23"/>
+        </w:rPr>
+        <w:t>2. System registers those changes and updates the tracked files</w:t>
+      </w:r>
+    </w:p>
+    <w:p>
+      <w:pPr>
+        <w:pStyle w:val="Default"/>
+        <w:rPr>
+          <w:sz w:val="23"/>
+          <w:szCs w:val="23"/>
+        </w:rPr>
+      </w:pPr>
+      <w:r>
+        <w:rPr>
+          <w:sz w:val="23"/>
+          <w:szCs w:val="23"/>
+        </w:rPr>
+        <w:t>3. User can see which changes are tracked with the status command</w:t>
+      </w:r>
+    </w:p>
+    <w:p>
+      <w:pPr>
+        <w:autoSpaceDE w:val="0"/>
+        <w:autoSpaceDN w:val="0"/>
+        <w:adjustRightInd w:val="0"/>
+        <w:spacing w:after="0" w:line="240" w:lineRule="auto"/>
+        <w:rPr>
+          <w:rFonts w:ascii="Arial" w:hAnsi="Arial" w:cs="Arial"/>
+          <w:i/>
+          <w:iCs/>
+          <w:color w:val="000000"/>
+          <w:lang w:val="en-US"/>
+        </w:rPr>
+      </w:pPr>
+    </w:p>
+    <w:p>
+      <w:pPr>
+        <w:autoSpaceDE w:val="0"/>
+        <w:autoSpaceDN w:val="0"/>
+        <w:adjustRightInd w:val="0"/>
+        <w:spacing w:after="0" w:line="240" w:lineRule="auto"/>
+        <w:rPr>
+          <w:rFonts w:ascii="Times New Roman" w:hAnsi="Times New Roman" w:cs="Times New Roman"/>
+          <w:color w:val="000000"/>
+          <w:sz w:val="23"/>
+          <w:szCs w:val="23"/>
+          <w:lang w:val="en-US"/>
+        </w:rPr>
+      </w:pPr>
+      <w:r>
+        <w:rPr>
+          <w:rFonts w:ascii="Times New Roman" w:hAnsi="Times New Roman" w:cs="Times New Roman"/>
+          <w:color w:val="000000"/>
+          <w:sz w:val="23"/>
+          <w:szCs w:val="23"/>
+          <w:lang w:val="en-US"/>
+        </w:rPr>
+        <w:t>5.2</w:t>
+      </w:r>
+      <w:r>
+        <w:rPr>
+          <w:rFonts w:ascii="Times New Roman" w:hAnsi="Times New Roman" w:cs="Times New Roman"/>
+          <w:color w:val="000000"/>
+          <w:sz w:val="23"/>
+          <w:szCs w:val="23"/>
+          <w:lang w:val="en-US"/>
+        </w:rPr>
+        <w:t>.3 Functional Requirements</w:t>
+      </w:r>
+    </w:p>
+    <w:p>
+      <w:pPr>
+        <w:pStyle w:val="ListParagraph"/>
+        <w:numPr>
+          <w:ilvl w:val="0"/>
+          <w:numId w:val="6"/>
+        </w:numPr>
+        <w:autoSpaceDE w:val="0"/>
+        <w:autoSpaceDN w:val="0"/>
+        <w:adjustRightInd w:val="0"/>
+        <w:spacing w:after="0" w:line="240" w:lineRule="auto"/>
+        <w:rPr>
+          <w:rFonts w:ascii="Times New Roman" w:hAnsi="Times New Roman" w:cs="Times New Roman"/>
+          <w:color w:val="000000"/>
+          <w:sz w:val="23"/>
+          <w:szCs w:val="23"/>
+          <w:lang w:val="en-US"/>
+        </w:rPr>
+      </w:pPr>
+      <w:r>
+        <w:rPr>
+          <w:rFonts w:ascii="Times New Roman" w:hAnsi="Times New Roman" w:cs="Times New Roman"/>
+          <w:color w:val="000000"/>
+          <w:sz w:val="23"/>
+          <w:szCs w:val="23"/>
+          <w:lang w:val="en-US"/>
+        </w:rPr>
+        <w:t>The git system must be initialized in the directory in order to track the changes</w:t>
+      </w:r>
+    </w:p>
+    <w:p>
+      <w:pPr>
+        <w:pStyle w:val="ListParagraph"/>
+        <w:numPr>
+          <w:ilvl w:val="0"/>
+          <w:numId w:val="6"/>
+        </w:numPr>
+        <w:autoSpaceDE w:val="0"/>
+        <w:autoSpaceDN w:val="0"/>
+        <w:adjustRightInd w:val="0"/>
+        <w:spacing w:after="0" w:line="240" w:lineRule="auto"/>
+        <w:rPr>
+          <w:rFonts w:ascii="Times New Roman" w:hAnsi="Times New Roman" w:cs="Times New Roman"/>
+          <w:color w:val="000000"/>
+          <w:sz w:val="23"/>
+          <w:szCs w:val="23"/>
+          <w:lang w:val="en-US"/>
+        </w:rPr>
+      </w:pPr>
+      <w:r>
+        <w:rPr>
+          <w:rFonts w:ascii="Times New Roman" w:hAnsi="Times New Roman" w:cs="Times New Roman"/>
+          <w:color w:val="000000"/>
+          <w:sz w:val="23"/>
+          <w:szCs w:val="23"/>
+          <w:lang w:val="en-US"/>
+        </w:rPr>
+        <w:t>Functionality must be made available in order to modify or undo the tracked changes</w:t>
+      </w:r>
+    </w:p>
+    <w:p>
+      <w:pPr>
+        <w:autoSpaceDE w:val="0"/>
+        <w:autoSpaceDN w:val="0"/>
+        <w:adjustRightInd w:val="0"/>
+        <w:spacing w:after="0" w:line="240" w:lineRule="auto"/>
+        <w:rPr>
+          <w:rFonts w:ascii="Arial" w:hAnsi="Arial" w:cs="Arial"/>
+          <w:i/>
+          <w:iCs/>
+          <w:color w:val="000000"/>
+          <w:lang w:val="en-US"/>
+        </w:rPr>
+      </w:pPr>
+    </w:p>
+    <w:p>
+      <w:pPr>
+        <w:autoSpaceDE w:val="0"/>
+        <w:autoSpaceDN w:val="0"/>
+        <w:adjustRightInd w:val="0"/>
+        <w:spacing w:after="0" w:line="240" w:lineRule="auto"/>
+        <w:rPr>
+          <w:rFonts w:ascii="Arial" w:hAnsi="Arial" w:cs="Arial"/>
+          <w:color w:val="000000"/>
+          <w:lang w:val="en-US"/>
+        </w:rPr>
+      </w:pPr>
+      <w:r>
+        <w:rPr>
+          <w:rFonts w:ascii="Arial" w:hAnsi="Arial" w:cs="Arial"/>
+          <w:i/>
+          <w:iCs/>
+          <w:color w:val="000000"/>
+          <w:lang w:val="en-US"/>
+        </w:rPr>
+        <w:t xml:space="preserve">&lt;Each requirement should be uniquely identified with a sequence number or a meaningful tag of some kind.&gt; </w:t>
+      </w:r>
+    </w:p>
+    <w:p>
+      <w:pPr>
+        <w:autoSpaceDE w:val="0"/>
+        <w:autoSpaceDN w:val="0"/>
+        <w:adjustRightInd w:val="0"/>
+        <w:spacing w:after="0" w:line="240" w:lineRule="auto"/>
+        <w:rPr>
+          <w:rFonts w:ascii="Times New Roman" w:hAnsi="Times New Roman" w:cs="Times New Roman"/>
+          <w:color w:val="000000"/>
+          <w:sz w:val="23"/>
+          <w:szCs w:val="23"/>
+          <w:lang w:val="en-US"/>
+        </w:rPr>
+      </w:pPr>
+      <w:r>
+        <w:rPr>
+          <w:rFonts w:ascii="Times New Roman" w:hAnsi="Times New Roman" w:cs="Times New Roman"/>
+          <w:color w:val="000000"/>
+          <w:sz w:val="23"/>
+          <w:szCs w:val="23"/>
+          <w:lang w:val="en-US"/>
+        </w:rPr>
+        <w:t xml:space="preserve">REQ-1: </w:t>
+      </w:r>
+    </w:p>
+    <w:p>
+      <w:pPr>
+        <w:pStyle w:val="Default"/>
+        <w:rPr>
+          <w:color w:val="auto"/>
+          <w:sz w:val="28"/>
+          <w:szCs w:val="28"/>
+        </w:rPr>
+      </w:pPr>
+      <w:r>
+        <w:rPr>
+          <w:sz w:val="23"/>
+          <w:szCs w:val="23"/>
+        </w:rPr>
+        <w:t>REQ-2:</w:t>
+      </w:r>
+    </w:p>
+    <w:p>
+      <w:pPr>
+        <w:pStyle w:val="Default"/>
+        <w:rPr>
+          <w:color w:val="auto"/>
+          <w:sz w:val="28"/>
+          <w:szCs w:val="28"/>
+        </w:rPr>
+      </w:pPr>
+    </w:p>
+    <w:p>
+      <w:pPr>
+        <w:pStyle w:val="Default"/>
+        <w:rPr>
+          <w:sz w:val="28"/>
+          <w:szCs w:val="28"/>
+        </w:rPr>
+      </w:pPr>
+      <w:r>
+        <w:rPr>
+          <w:b/>
+          <w:bCs/>
+          <w:sz w:val="28"/>
+          <w:szCs w:val="28"/>
+        </w:rPr>
+        <w:t xml:space="preserve">5.3 Committing Changes </w:t>
+      </w:r>
+    </w:p>
+    <w:p>
+      <w:pPr>
+        <w:pStyle w:val="Default"/>
+        <w:rPr>
+          <w:sz w:val="23"/>
+          <w:szCs w:val="23"/>
+        </w:rPr>
+      </w:pPr>
+      <w:r>
+        <w:rPr>
+          <w:sz w:val="23"/>
+          <w:szCs w:val="23"/>
+        </w:rPr>
+        <w:t xml:space="preserve">5.3.1 Description and Priority </w:t>
+      </w:r>
+    </w:p>
+    <w:p>
+      <w:pPr>
+        <w:pStyle w:val="Default"/>
+        <w:rPr>
+          <w:sz w:val="23"/>
+          <w:szCs w:val="23"/>
+        </w:rPr>
+      </w:pPr>
+      <w:r>
+        <w:rPr>
+          <w:sz w:val="23"/>
+          <w:szCs w:val="23"/>
+        </w:rPr>
+        <w:t>This feature allows a user to store the tracked version of a file through the Git Functionality. This is the essence of Version Control. The user can always revert back to a previous commit. This is given High Priorit</w:t>
+      </w:r>
+      <w:r>
+        <w:rPr>
+          <w:sz w:val="23"/>
+          <w:szCs w:val="23"/>
+        </w:rPr>
+        <w:t>y, as this is the most important feature responsible for version control.</w:t>
+      </w:r>
+    </w:p>
+    <w:p>
+      <w:pPr>
+        <w:pStyle w:val="Default"/>
+        <w:rPr>
+          <w:sz w:val="23"/>
+          <w:szCs w:val="23"/>
+        </w:rPr>
+      </w:pPr>
+      <w:r>
+        <w:rPr>
+          <w:sz w:val="23"/>
+          <w:szCs w:val="23"/>
+        </w:rPr>
+        <w:lastRenderedPageBreak/>
+        <w:t>5.3.2 Stimulus/Response Sequences</w:t>
+      </w:r>
+    </w:p>
+    <w:p>
+      <w:pPr>
+        <w:pStyle w:val="Default"/>
+        <w:rPr>
+          <w:sz w:val="23"/>
+          <w:szCs w:val="23"/>
+        </w:rPr>
+      </w:pPr>
+      <w:r>
+        <w:rPr>
+          <w:sz w:val="23"/>
+          <w:szCs w:val="23"/>
+        </w:rPr>
+        <w:t>1. User enters c</w:t>
+      </w:r>
+      <w:r>
+        <w:rPr>
+          <w:sz w:val="23"/>
+          <w:szCs w:val="23"/>
+        </w:rPr>
+        <w:t>ommand to commit the given staged changes</w:t>
+      </w:r>
+    </w:p>
+    <w:p>
+      <w:pPr>
+        <w:pStyle w:val="Default"/>
+        <w:rPr>
+          <w:sz w:val="23"/>
+          <w:szCs w:val="23"/>
+        </w:rPr>
+      </w:pPr>
+      <w:r>
+        <w:rPr>
+          <w:sz w:val="23"/>
+          <w:szCs w:val="23"/>
+        </w:rPr>
+        <w:t>2.</w:t>
+      </w:r>
+      <w:r>
+        <w:rPr>
+          <w:sz w:val="23"/>
+          <w:szCs w:val="23"/>
+        </w:rPr>
+        <w:t xml:space="preserve"> System registers the commit, and adds that to the local git file</w:t>
+      </w:r>
+    </w:p>
+    <w:p>
+      <w:pPr>
+        <w:pStyle w:val="Default"/>
+        <w:rPr>
+          <w:sz w:val="23"/>
+          <w:szCs w:val="23"/>
+        </w:rPr>
+      </w:pPr>
+      <w:r>
+        <w:rPr>
+          <w:sz w:val="23"/>
+          <w:szCs w:val="23"/>
+        </w:rPr>
+        <w:t>3</w:t>
+      </w:r>
+      <w:r>
+        <w:rPr>
+          <w:sz w:val="23"/>
+          <w:szCs w:val="23"/>
+        </w:rPr>
+        <w:t>. User can revert to a specific commit with the checkout functionality</w:t>
+      </w:r>
+    </w:p>
+    <w:p>
+      <w:pPr>
+        <w:autoSpaceDE w:val="0"/>
+        <w:autoSpaceDN w:val="0"/>
+        <w:adjustRightInd w:val="0"/>
+        <w:spacing w:after="0" w:line="240" w:lineRule="auto"/>
+        <w:rPr>
+          <w:rFonts w:ascii="Arial" w:hAnsi="Arial" w:cs="Arial"/>
+          <w:i/>
+          <w:iCs/>
+          <w:color w:val="000000"/>
+          <w:lang w:val="en-US"/>
+        </w:rPr>
+      </w:pPr>
+    </w:p>
+    <w:p>
+      <w:pPr>
+        <w:autoSpaceDE w:val="0"/>
+        <w:autoSpaceDN w:val="0"/>
+        <w:adjustRightInd w:val="0"/>
+        <w:spacing w:after="0" w:line="240" w:lineRule="auto"/>
+        <w:rPr>
+          <w:rFonts w:ascii="Times New Roman" w:hAnsi="Times New Roman" w:cs="Times New Roman"/>
+          <w:color w:val="000000"/>
+          <w:sz w:val="23"/>
+          <w:szCs w:val="23"/>
+          <w:lang w:val="en-US"/>
+        </w:rPr>
+      </w:pPr>
+      <w:r>
+        <w:rPr>
+          <w:rFonts w:ascii="Times New Roman" w:hAnsi="Times New Roman" w:cs="Times New Roman"/>
+          <w:color w:val="000000"/>
+          <w:sz w:val="23"/>
+          <w:szCs w:val="23"/>
+          <w:lang w:val="en-US"/>
+        </w:rPr>
+        <w:t>5.3</w:t>
+      </w:r>
+      <w:r>
+        <w:rPr>
+          <w:rFonts w:ascii="Times New Roman" w:hAnsi="Times New Roman" w:cs="Times New Roman"/>
+          <w:color w:val="000000"/>
+          <w:sz w:val="23"/>
+          <w:szCs w:val="23"/>
+          <w:lang w:val="en-US"/>
+        </w:rPr>
+        <w:t>.3 Functional Requirements</w:t>
+      </w:r>
+    </w:p>
+    <w:p>
+      <w:pPr>
+        <w:pStyle w:val="ListParagraph"/>
+        <w:numPr>
+          <w:ilvl w:val="0"/>
+          <w:numId w:val="6"/>
+        </w:numPr>
+        <w:autoSpaceDE w:val="0"/>
+        <w:autoSpaceDN w:val="0"/>
+        <w:adjustRightInd w:val="0"/>
+        <w:spacing w:after="0" w:line="240" w:lineRule="auto"/>
+        <w:rPr>
+          <w:rFonts w:ascii="Times New Roman" w:hAnsi="Times New Roman" w:cs="Times New Roman"/>
+          <w:color w:val="000000"/>
+          <w:sz w:val="23"/>
+          <w:szCs w:val="23"/>
+          <w:lang w:val="en-US"/>
+        </w:rPr>
+      </w:pPr>
+      <w:r>
+        <w:rPr>
+          <w:rFonts w:ascii="Times New Roman" w:hAnsi="Times New Roman" w:cs="Times New Roman"/>
+          <w:color w:val="000000"/>
+          <w:sz w:val="23"/>
+          <w:szCs w:val="23"/>
+          <w:lang w:val="en-US"/>
+        </w:rPr>
+        <w:t>The required changes to be committed must staged beforehand</w:t>
+      </w:r>
+    </w:p>
+    <w:p>
+      <w:pPr>
+        <w:pStyle w:val="ListParagraph"/>
+        <w:numPr>
+          <w:ilvl w:val="0"/>
+          <w:numId w:val="6"/>
+        </w:numPr>
+        <w:autoSpaceDE w:val="0"/>
+        <w:autoSpaceDN w:val="0"/>
+        <w:adjustRightInd w:val="0"/>
+        <w:spacing w:after="0" w:line="240" w:lineRule="auto"/>
+        <w:rPr>
+          <w:rFonts w:ascii="Times New Roman" w:hAnsi="Times New Roman" w:cs="Times New Roman"/>
+          <w:color w:val="000000"/>
+          <w:sz w:val="23"/>
+          <w:szCs w:val="23"/>
+          <w:lang w:val="en-US"/>
+        </w:rPr>
+      </w:pPr>
+      <w:r>
+        <w:rPr>
+          <w:rFonts w:ascii="Times New Roman" w:hAnsi="Times New Roman" w:cs="Times New Roman"/>
+          <w:color w:val="000000"/>
+          <w:sz w:val="23"/>
+          <w:szCs w:val="23"/>
+          <w:lang w:val="en-US"/>
+        </w:rPr>
+        <w:t>The git tool must be working in the required directory, which would be storing the changes</w:t>
+      </w:r>
+    </w:p>
+    <w:p>
+      <w:pPr>
+        <w:autoSpaceDE w:val="0"/>
+        <w:autoSpaceDN w:val="0"/>
+        <w:adjustRightInd w:val="0"/>
+        <w:spacing w:after="0" w:line="240" w:lineRule="auto"/>
+        <w:rPr>
+          <w:rFonts w:ascii="Arial" w:hAnsi="Arial" w:cs="Arial"/>
+          <w:i/>
+          <w:iCs/>
+          <w:color w:val="000000"/>
+          <w:lang w:val="en-US"/>
+        </w:rPr>
+      </w:pPr>
+    </w:p>
+    <w:p>
+      <w:pPr>
+        <w:autoSpaceDE w:val="0"/>
+        <w:autoSpaceDN w:val="0"/>
+        <w:adjustRightInd w:val="0"/>
+        <w:spacing w:after="0" w:line="240" w:lineRule="auto"/>
+        <w:rPr>
+          <w:rFonts w:ascii="Arial" w:hAnsi="Arial" w:cs="Arial"/>
+          <w:color w:val="000000"/>
+          <w:lang w:val="en-US"/>
+        </w:rPr>
+      </w:pPr>
+      <w:r>
+        <w:rPr>
+          <w:rFonts w:ascii="Arial" w:hAnsi="Arial" w:cs="Arial"/>
+          <w:i/>
+          <w:iCs/>
+          <w:color w:val="000000"/>
+          <w:lang w:val="en-US"/>
+        </w:rPr>
+        <w:t xml:space="preserve">&lt;Each requirement should be uniquely identified with a sequence number or a meaningful tag of some kind.&gt; </w:t>
+      </w:r>
+    </w:p>
+    <w:p>
+      <w:pPr>
+        <w:autoSpaceDE w:val="0"/>
+        <w:autoSpaceDN w:val="0"/>
+        <w:adjustRightInd w:val="0"/>
+        <w:spacing w:after="0" w:line="240" w:lineRule="auto"/>
+        <w:rPr>
+          <w:rFonts w:ascii="Times New Roman" w:hAnsi="Times New Roman" w:cs="Times New Roman"/>
+          <w:color w:val="000000"/>
+          <w:sz w:val="23"/>
+          <w:szCs w:val="23"/>
+          <w:lang w:val="en-US"/>
+        </w:rPr>
+      </w:pPr>
+      <w:r>
+        <w:rPr>
+          <w:rFonts w:ascii="Times New Roman" w:hAnsi="Times New Roman" w:cs="Times New Roman"/>
+          <w:color w:val="000000"/>
+          <w:sz w:val="23"/>
+          <w:szCs w:val="23"/>
+          <w:lang w:val="en-US"/>
+        </w:rPr>
+        <w:t xml:space="preserve">REQ-1: </w:t>
+      </w:r>
+    </w:p>
+    <w:p>
+      <w:pPr>
+        <w:pStyle w:val="Default"/>
+        <w:rPr>
+          <w:sz w:val="23"/>
+          <w:szCs w:val="23"/>
+        </w:rPr>
+      </w:pPr>
+      <w:r>
+        <w:rPr>
+          <w:sz w:val="23"/>
+          <w:szCs w:val="23"/>
+        </w:rPr>
+        <w:t>REQ-2:</w:t>
+      </w:r>
+    </w:p>
+    <w:p>
+      <w:pPr>
+        <w:pStyle w:val="Default"/>
+        <w:rPr>
+          <w:sz w:val="23"/>
+          <w:szCs w:val="23"/>
+        </w:rPr>
+      </w:pPr>
+    </w:p>
+    <w:p>
+      <w:pPr>
+        <w:pStyle w:val="Default"/>
+        <w:rPr>
+          <w:sz w:val="28"/>
+          <w:szCs w:val="28"/>
+        </w:rPr>
+      </w:pPr>
+      <w:r>
+        <w:rPr>
+          <w:b/>
+          <w:bCs/>
+          <w:sz w:val="28"/>
+          <w:szCs w:val="28"/>
+        </w:rPr>
+        <w:t xml:space="preserve">5.4 Pushing the Changes </w:t>
+      </w:r>
+    </w:p>
+    <w:p>
+      <w:pPr>
+        <w:pStyle w:val="Default"/>
+        <w:rPr>
+          <w:sz w:val="23"/>
+          <w:szCs w:val="23"/>
+        </w:rPr>
+      </w:pPr>
+      <w:r>
+        <w:rPr>
+          <w:sz w:val="23"/>
+          <w:szCs w:val="23"/>
+        </w:rPr>
+        <w:t>5.4</w:t>
+      </w:r>
+      <w:r>
+        <w:rPr>
+          <w:sz w:val="23"/>
+          <w:szCs w:val="23"/>
+        </w:rPr>
+        <w:t xml:space="preserve">.1 Description and Priority </w:t>
+      </w:r>
+    </w:p>
+    <w:p>
+      <w:pPr>
+        <w:pStyle w:val="Default"/>
+        <w:rPr>
+          <w:sz w:val="23"/>
+          <w:szCs w:val="23"/>
+        </w:rPr>
+      </w:pPr>
+      <w:r>
+        <w:rPr>
+          <w:sz w:val="23"/>
+          <w:szCs w:val="23"/>
+        </w:rPr>
+        <w:t>This feature allows a user to send the latest committed file to a remote hosted server (Github) repository, where the local files can be stores, to ensure access from anywhere in the world for the user. This feature has a medium priority, as git can work on the local system, and push is only required to use the hosted aspects of version control. However this is extremely important for work collaboration and sharing.</w:t>
+      </w:r>
+    </w:p>
+    <w:p>
+      <w:pPr>
+        <w:pStyle w:val="Default"/>
+        <w:rPr>
+          <w:sz w:val="22"/>
+          <w:szCs w:val="22"/>
+        </w:rPr>
+      </w:pPr>
+    </w:p>
+    <w:p>
+      <w:pPr>
+        <w:pStyle w:val="Default"/>
+        <w:rPr>
+          <w:sz w:val="23"/>
+          <w:szCs w:val="23"/>
+        </w:rPr>
+      </w:pPr>
+      <w:r>
+        <w:rPr>
+          <w:sz w:val="23"/>
+          <w:szCs w:val="23"/>
+        </w:rPr>
+        <w:t>5.4</w:t>
+      </w:r>
+      <w:r>
+        <w:rPr>
+          <w:sz w:val="23"/>
+          <w:szCs w:val="23"/>
+        </w:rPr>
+        <w:t>.2 Stimulus/Response Sequences</w:t>
+      </w:r>
+    </w:p>
+    <w:p>
+      <w:pPr>
+        <w:pStyle w:val="Default"/>
+        <w:rPr>
+          <w:sz w:val="23"/>
+          <w:szCs w:val="23"/>
+        </w:rPr>
+      </w:pPr>
+      <w:r>
+        <w:rPr>
+          <w:sz w:val="23"/>
+          <w:szCs w:val="23"/>
+        </w:rPr>
+        <w:t>1. User enters command to push the changes to the required repository</w:t>
+      </w:r>
+    </w:p>
+    <w:p>
+      <w:pPr>
+        <w:pStyle w:val="Default"/>
+        <w:rPr>
+          <w:sz w:val="23"/>
+          <w:szCs w:val="23"/>
+        </w:rPr>
+      </w:pPr>
+      <w:r>
+        <w:rPr>
+          <w:sz w:val="23"/>
+          <w:szCs w:val="23"/>
+        </w:rPr>
+        <w:t>2. System verifies that the repository exists</w:t>
+      </w:r>
+    </w:p>
+    <w:p>
+      <w:pPr>
+        <w:pStyle w:val="Default"/>
+        <w:rPr>
+          <w:sz w:val="23"/>
+          <w:szCs w:val="23"/>
+        </w:rPr>
+      </w:pPr>
+      <w:r>
+        <w:rPr>
+          <w:sz w:val="23"/>
+          <w:szCs w:val="23"/>
+        </w:rPr>
+        <w:t>3. System uses internet to ensure that the changes are sent to the hosted environment</w:t>
+      </w:r>
+    </w:p>
+    <w:p>
+      <w:pPr>
+        <w:autoSpaceDE w:val="0"/>
+        <w:autoSpaceDN w:val="0"/>
+        <w:adjustRightInd w:val="0"/>
+        <w:spacing w:after="0" w:line="240" w:lineRule="auto"/>
+        <w:rPr>
+          <w:rFonts w:ascii="Arial" w:hAnsi="Arial" w:cs="Arial"/>
+          <w:i/>
+          <w:iCs/>
+          <w:color w:val="000000"/>
+          <w:lang w:val="en-US"/>
+        </w:rPr>
+      </w:pPr>
+    </w:p>
+    <w:p>
+      <w:pPr>
+        <w:autoSpaceDE w:val="0"/>
+        <w:autoSpaceDN w:val="0"/>
+        <w:adjustRightInd w:val="0"/>
+        <w:spacing w:after="0" w:line="240" w:lineRule="auto"/>
+        <w:rPr>
+          <w:rFonts w:ascii="Times New Roman" w:hAnsi="Times New Roman" w:cs="Times New Roman"/>
+          <w:color w:val="000000"/>
+          <w:sz w:val="23"/>
+          <w:szCs w:val="23"/>
+          <w:lang w:val="en-US"/>
+        </w:rPr>
+      </w:pPr>
+      <w:r>
+        <w:rPr>
+          <w:rFonts w:ascii="Times New Roman" w:hAnsi="Times New Roman" w:cs="Times New Roman"/>
+          <w:color w:val="000000"/>
+          <w:sz w:val="23"/>
+          <w:szCs w:val="23"/>
+          <w:lang w:val="en-US"/>
+        </w:rPr>
+        <w:t>5.4</w:t>
+      </w:r>
+      <w:r>
+        <w:rPr>
+          <w:rFonts w:ascii="Times New Roman" w:hAnsi="Times New Roman" w:cs="Times New Roman"/>
+          <w:color w:val="000000"/>
+          <w:sz w:val="23"/>
+          <w:szCs w:val="23"/>
+          <w:lang w:val="en-US"/>
+        </w:rPr>
+        <w:t>.3 Functional Requirements</w:t>
+      </w:r>
+    </w:p>
+    <w:p>
+      <w:pPr>
+        <w:pStyle w:val="ListParagraph"/>
+        <w:numPr>
+          <w:ilvl w:val="0"/>
+          <w:numId w:val="6"/>
+        </w:numPr>
+        <w:autoSpaceDE w:val="0"/>
+        <w:autoSpaceDN w:val="0"/>
+        <w:adjustRightInd w:val="0"/>
+        <w:spacing w:after="0" w:line="240" w:lineRule="auto"/>
+        <w:rPr>
+          <w:rFonts w:ascii="Times New Roman" w:hAnsi="Times New Roman" w:cs="Times New Roman"/>
+          <w:color w:val="000000"/>
+          <w:sz w:val="23"/>
+          <w:szCs w:val="23"/>
+          <w:lang w:val="en-US"/>
+        </w:rPr>
+      </w:pPr>
+      <w:r>
+        <w:rPr>
+          <w:rFonts w:ascii="Times New Roman" w:hAnsi="Times New Roman" w:cs="Times New Roman"/>
+          <w:color w:val="000000"/>
+          <w:sz w:val="23"/>
+          <w:szCs w:val="23"/>
+          <w:lang w:val="en-US"/>
+        </w:rPr>
+        <w:t xml:space="preserve">The origin repository must be set beforehand, where the files would be sent to </w:t>
+      </w:r>
+    </w:p>
+    <w:p>
+      <w:pPr>
+        <w:pStyle w:val="ListParagraph"/>
+        <w:numPr>
+          <w:ilvl w:val="0"/>
+          <w:numId w:val="6"/>
+        </w:numPr>
+        <w:autoSpaceDE w:val="0"/>
+        <w:autoSpaceDN w:val="0"/>
+        <w:adjustRightInd w:val="0"/>
+        <w:spacing w:after="0" w:line="240" w:lineRule="auto"/>
+        <w:rPr>
+          <w:rFonts w:ascii="Times New Roman" w:hAnsi="Times New Roman" w:cs="Times New Roman"/>
+          <w:color w:val="000000"/>
+          <w:sz w:val="23"/>
+          <w:szCs w:val="23"/>
+          <w:lang w:val="en-US"/>
+        </w:rPr>
+      </w:pPr>
+      <w:r>
+        <w:rPr>
+          <w:rFonts w:ascii="Times New Roman" w:hAnsi="Times New Roman" w:cs="Times New Roman"/>
+          <w:color w:val="000000"/>
+          <w:sz w:val="23"/>
+          <w:szCs w:val="23"/>
+          <w:lang w:val="en-US"/>
+        </w:rPr>
+        <w:t>There must exist some data/files in the master repository, which are going to be pushed</w:t>
+      </w:r>
+    </w:p>
+    <w:p>
+      <w:pPr>
+        <w:autoSpaceDE w:val="0"/>
+        <w:autoSpaceDN w:val="0"/>
+        <w:adjustRightInd w:val="0"/>
+        <w:spacing w:after="0" w:line="240" w:lineRule="auto"/>
+        <w:rPr>
+          <w:rFonts w:ascii="Arial" w:hAnsi="Arial" w:cs="Arial"/>
+          <w:i/>
+          <w:iCs/>
+          <w:color w:val="000000"/>
+          <w:lang w:val="en-US"/>
+        </w:rPr>
+      </w:pPr>
+    </w:p>
+    <w:p>
+      <w:pPr>
+        <w:autoSpaceDE w:val="0"/>
+        <w:autoSpaceDN w:val="0"/>
+        <w:adjustRightInd w:val="0"/>
+        <w:spacing w:after="0" w:line="240" w:lineRule="auto"/>
+        <w:rPr>
+          <w:rFonts w:ascii="Arial" w:hAnsi="Arial" w:cs="Arial"/>
+          <w:color w:val="000000"/>
+          <w:lang w:val="en-US"/>
+        </w:rPr>
+      </w:pPr>
+      <w:r>
+        <w:rPr>
+          <w:rFonts w:ascii="Arial" w:hAnsi="Arial" w:cs="Arial"/>
+          <w:i/>
+          <w:iCs/>
+          <w:color w:val="000000"/>
+          <w:lang w:val="en-US"/>
+        </w:rPr>
+        <w:t xml:space="preserve">&lt;Each requirement should be uniquely identified with a sequence number or a meaningful tag of some kind.&gt; </w:t>
+      </w:r>
+    </w:p>
+    <w:p>
+      <w:pPr>
+        <w:autoSpaceDE w:val="0"/>
+        <w:autoSpaceDN w:val="0"/>
+        <w:adjustRightInd w:val="0"/>
+        <w:spacing w:after="0" w:line="240" w:lineRule="auto"/>
+        <w:rPr>
+          <w:rFonts w:ascii="Times New Roman" w:hAnsi="Times New Roman" w:cs="Times New Roman"/>
+          <w:color w:val="000000"/>
+          <w:sz w:val="23"/>
+          <w:szCs w:val="23"/>
+          <w:lang w:val="en-US"/>
+        </w:rPr>
+      </w:pPr>
+      <w:r>
+        <w:rPr>
+          <w:rFonts w:ascii="Times New Roman" w:hAnsi="Times New Roman" w:cs="Times New Roman"/>
+          <w:color w:val="000000"/>
+          <w:sz w:val="23"/>
+          <w:szCs w:val="23"/>
+          <w:lang w:val="en-US"/>
+        </w:rPr>
+        <w:t xml:space="preserve">REQ-1: </w:t>
+      </w:r>
+    </w:p>
+    <w:p>
+      <w:pPr>
+        <w:pStyle w:val="Default"/>
+        <w:rPr>
+          <w:sz w:val="23"/>
+          <w:szCs w:val="23"/>
+        </w:rPr>
+      </w:pPr>
+      <w:r>
+        <w:rPr>
+          <w:sz w:val="23"/>
+          <w:szCs w:val="23"/>
+        </w:rPr>
+        <w:t>REQ-2:</w:t>
+      </w:r>
+    </w:p>
+    <w:p>
+      <w:pPr>
+        <w:pStyle w:val="Default"/>
+        <w:rPr>
+          <w:sz w:val="23"/>
+          <w:szCs w:val="23"/>
+        </w:rPr>
+      </w:pPr>
+    </w:p>
+    <w:p>
+      <w:pPr>
+        <w:pStyle w:val="Default"/>
+        <w:rPr>
+          <w:sz w:val="28"/>
+          <w:szCs w:val="28"/>
+        </w:rPr>
+      </w:pPr>
+      <w:r>
+        <w:rPr>
+          <w:b/>
+          <w:bCs/>
+          <w:sz w:val="28"/>
+          <w:szCs w:val="28"/>
+        </w:rPr>
+        <w:t xml:space="preserve">5.5 Pulling Files from a hosted Repository </w:t>
+      </w:r>
+    </w:p>
+    <w:p>
+      <w:pPr>
+        <w:pStyle w:val="Default"/>
+        <w:rPr>
+          <w:sz w:val="23"/>
+          <w:szCs w:val="23"/>
+        </w:rPr>
+      </w:pPr>
+      <w:r>
+        <w:rPr>
+          <w:sz w:val="23"/>
+          <w:szCs w:val="23"/>
+        </w:rPr>
+        <w:t>5.5</w:t>
+      </w:r>
+      <w:r>
+        <w:rPr>
+          <w:sz w:val="23"/>
+          <w:szCs w:val="23"/>
+        </w:rPr>
+        <w:t xml:space="preserve">.1 Description and Priority </w:t>
+      </w:r>
+    </w:p>
+    <w:p>
+      <w:pPr>
+        <w:pStyle w:val="Default"/>
+        <w:rPr>
+          <w:sz w:val="23"/>
+          <w:szCs w:val="23"/>
+        </w:rPr>
+      </w:pPr>
+      <w:r>
+        <w:rPr>
+          <w:sz w:val="23"/>
+          <w:szCs w:val="23"/>
+        </w:rPr>
+        <w:t>This feature allows a user to retrieve files from a hosted repository, and clone it to their local system. This feature has a medium priority, as git can work on the local system, and pull is only required to use the hosted aspects of version control. However this is extremely important for work collaboration and sharing.</w:t>
+      </w:r>
+    </w:p>
+    <w:p>
+      <w:pPr>
+        <w:pStyle w:val="Default"/>
+        <w:rPr>
+          <w:rFonts w:ascii="Arial" w:hAnsi="Arial" w:cs="Arial"/>
+          <w:i/>
+          <w:iCs/>
+          <w:sz w:val="22"/>
+          <w:szCs w:val="22"/>
+        </w:rPr>
+      </w:pPr>
+    </w:p>
+    <w:p>
+      <w:pPr>
+        <w:pStyle w:val="Default"/>
+        <w:rPr>
+          <w:sz w:val="23"/>
+          <w:szCs w:val="23"/>
+        </w:rPr>
+      </w:pPr>
+      <w:r>
+        <w:rPr>
+          <w:sz w:val="23"/>
+          <w:szCs w:val="23"/>
+        </w:rPr>
+        <w:t>5.5</w:t>
+      </w:r>
+      <w:r>
+        <w:rPr>
+          <w:sz w:val="23"/>
+          <w:szCs w:val="23"/>
+        </w:rPr>
+        <w:t>.2 Stimulus/Response Sequences</w:t>
+      </w:r>
+    </w:p>
+    <w:p>
+      <w:pPr>
+        <w:pStyle w:val="Default"/>
+        <w:rPr>
+          <w:sz w:val="23"/>
+          <w:szCs w:val="23"/>
+        </w:rPr>
+      </w:pPr>
+      <w:r>
+        <w:rPr>
+          <w:sz w:val="23"/>
+          <w:szCs w:val="23"/>
+        </w:rPr>
+        <w:t>1. User enters command to pull the files from the required repository</w:t>
+      </w:r>
+    </w:p>
+    <w:p>
+      <w:pPr>
+        <w:pStyle w:val="Default"/>
+        <w:rPr>
+          <w:sz w:val="23"/>
+          <w:szCs w:val="23"/>
+        </w:rPr>
+      </w:pPr>
+      <w:r>
+        <w:rPr>
+          <w:sz w:val="23"/>
+          <w:szCs w:val="23"/>
+        </w:rPr>
+        <w:t>2. System verifies that the repository exists</w:t>
+      </w:r>
+    </w:p>
+    <w:p>
+      <w:pPr>
+        <w:pStyle w:val="Default"/>
+        <w:rPr>
+          <w:sz w:val="23"/>
+          <w:szCs w:val="23"/>
+        </w:rPr>
+      </w:pPr>
+      <w:r>
+        <w:rPr>
+          <w:sz w:val="23"/>
+          <w:szCs w:val="23"/>
+        </w:rPr>
+        <w:t>3. System uses internet to ensure that the files are sent to the user local system</w:t>
+      </w:r>
+    </w:p>
+    <w:p>
+      <w:pPr>
+        <w:autoSpaceDE w:val="0"/>
+        <w:autoSpaceDN w:val="0"/>
+        <w:adjustRightInd w:val="0"/>
+        <w:spacing w:after="0" w:line="240" w:lineRule="auto"/>
+        <w:rPr>
+          <w:rFonts w:ascii="Arial" w:hAnsi="Arial" w:cs="Arial"/>
+          <w:i/>
+          <w:iCs/>
+          <w:color w:val="000000"/>
+          <w:lang w:val="en-US"/>
+        </w:rPr>
+      </w:pPr>
+    </w:p>
+    <w:p>
+      <w:pPr>
+        <w:autoSpaceDE w:val="0"/>
+        <w:autoSpaceDN w:val="0"/>
+        <w:adjustRightInd w:val="0"/>
+        <w:spacing w:after="0" w:line="240" w:lineRule="auto"/>
+        <w:rPr>
+          <w:rFonts w:ascii="Times New Roman" w:hAnsi="Times New Roman" w:cs="Times New Roman"/>
+          <w:color w:val="000000"/>
+          <w:sz w:val="23"/>
+          <w:szCs w:val="23"/>
+          <w:lang w:val="en-US"/>
+        </w:rPr>
+      </w:pPr>
+      <w:r>
+        <w:rPr>
+          <w:rFonts w:ascii="Times New Roman" w:hAnsi="Times New Roman" w:cs="Times New Roman"/>
+          <w:color w:val="000000"/>
+          <w:sz w:val="23"/>
+          <w:szCs w:val="23"/>
+          <w:lang w:val="en-US"/>
+        </w:rPr>
+        <w:t>5.5</w:t>
+      </w:r>
+      <w:r>
+        <w:rPr>
+          <w:rFonts w:ascii="Times New Roman" w:hAnsi="Times New Roman" w:cs="Times New Roman"/>
+          <w:color w:val="000000"/>
+          <w:sz w:val="23"/>
+          <w:szCs w:val="23"/>
+          <w:lang w:val="en-US"/>
+        </w:rPr>
+        <w:t>.3 Functional Requirements</w:t>
+      </w:r>
+    </w:p>
+    <w:p>
+      <w:pPr>
+        <w:pStyle w:val="ListParagraph"/>
+        <w:numPr>
+          <w:ilvl w:val="0"/>
+          <w:numId w:val="6"/>
+        </w:numPr>
+        <w:autoSpaceDE w:val="0"/>
+        <w:autoSpaceDN w:val="0"/>
+        <w:adjustRightInd w:val="0"/>
+        <w:spacing w:after="0" w:line="240" w:lineRule="auto"/>
+        <w:rPr>
+          <w:rFonts w:ascii="Times New Roman" w:hAnsi="Times New Roman" w:cs="Times New Roman"/>
+          <w:color w:val="000000"/>
+          <w:sz w:val="23"/>
+          <w:szCs w:val="23"/>
+          <w:lang w:val="en-US"/>
+        </w:rPr>
+      </w:pPr>
+      <w:r>
+        <w:rPr>
+          <w:rFonts w:ascii="Times New Roman" w:hAnsi="Times New Roman" w:cs="Times New Roman"/>
+          <w:color w:val="000000"/>
+          <w:sz w:val="23"/>
+          <w:szCs w:val="23"/>
+          <w:lang w:val="en-US"/>
+        </w:rPr>
+        <w:t xml:space="preserve">The origin repository must be set beforehand, where the files would be pulled from </w:t>
+      </w:r>
+    </w:p>
+    <w:p>
+      <w:pPr>
+        <w:pStyle w:val="ListParagraph"/>
+        <w:numPr>
+          <w:ilvl w:val="0"/>
+          <w:numId w:val="6"/>
+        </w:numPr>
+        <w:autoSpaceDE w:val="0"/>
+        <w:autoSpaceDN w:val="0"/>
+        <w:adjustRightInd w:val="0"/>
+        <w:spacing w:after="0" w:line="240" w:lineRule="auto"/>
+        <w:rPr>
+          <w:rFonts w:ascii="Times New Roman" w:hAnsi="Times New Roman" w:cs="Times New Roman"/>
+          <w:color w:val="000000"/>
+          <w:sz w:val="23"/>
+          <w:szCs w:val="23"/>
+          <w:lang w:val="en-US"/>
+        </w:rPr>
+      </w:pPr>
+      <w:r>
+        <w:rPr>
+          <w:rFonts w:ascii="Times New Roman" w:hAnsi="Times New Roman" w:cs="Times New Roman"/>
+          <w:color w:val="000000"/>
+          <w:sz w:val="23"/>
+          <w:szCs w:val="23"/>
+          <w:lang w:val="en-US"/>
+        </w:rPr>
+        <w:lastRenderedPageBreak/>
+        <w:t>There must exist some data/files in the master repository, which are going to be sent to local system</w:t>
+      </w:r>
+    </w:p>
+    <w:p>
+      <w:pPr>
+        <w:autoSpaceDE w:val="0"/>
+        <w:autoSpaceDN w:val="0"/>
+        <w:adjustRightInd w:val="0"/>
+        <w:spacing w:after="0" w:line="240" w:lineRule="auto"/>
+        <w:rPr>
+          <w:rFonts w:ascii="Arial" w:hAnsi="Arial" w:cs="Arial"/>
+          <w:i/>
+          <w:iCs/>
+          <w:color w:val="000000"/>
+          <w:lang w:val="en-US"/>
+        </w:rPr>
+      </w:pPr>
+    </w:p>
+    <w:p>
+      <w:pPr>
+        <w:autoSpaceDE w:val="0"/>
+        <w:autoSpaceDN w:val="0"/>
+        <w:adjustRightInd w:val="0"/>
+        <w:spacing w:after="0" w:line="240" w:lineRule="auto"/>
+        <w:rPr>
+          <w:rFonts w:ascii="Arial" w:hAnsi="Arial" w:cs="Arial"/>
+          <w:color w:val="000000"/>
+          <w:lang w:val="en-US"/>
+        </w:rPr>
+      </w:pPr>
+      <w:r>
+        <w:rPr>
+          <w:rFonts w:ascii="Arial" w:hAnsi="Arial" w:cs="Arial"/>
+          <w:i/>
+          <w:iCs/>
+          <w:color w:val="000000"/>
+          <w:lang w:val="en-US"/>
+        </w:rPr>
+        <w:t xml:space="preserve">&lt;Each requirement should be uniquely identified with a sequence number or a meaningful tag of some kind.&gt; </w:t>
+      </w:r>
+    </w:p>
+    <w:p>
+      <w:pPr>
+        <w:autoSpaceDE w:val="0"/>
+        <w:autoSpaceDN w:val="0"/>
+        <w:adjustRightInd w:val="0"/>
+        <w:spacing w:after="0" w:line="240" w:lineRule="auto"/>
+        <w:rPr>
+          <w:rFonts w:ascii="Times New Roman" w:hAnsi="Times New Roman" w:cs="Times New Roman"/>
+          <w:color w:val="000000"/>
+          <w:sz w:val="23"/>
+          <w:szCs w:val="23"/>
+          <w:lang w:val="en-US"/>
+        </w:rPr>
+      </w:pPr>
+      <w:r>
+        <w:rPr>
+          <w:rFonts w:ascii="Times New Roman" w:hAnsi="Times New Roman" w:cs="Times New Roman"/>
+          <w:color w:val="000000"/>
+          <w:sz w:val="23"/>
+          <w:szCs w:val="23"/>
+          <w:lang w:val="en-US"/>
+        </w:rPr>
+        <w:t xml:space="preserve">REQ-1: </w:t>
+      </w:r>
+    </w:p>
+    <w:p>
+      <w:pPr>
+        <w:pStyle w:val="Default"/>
+        <w:rPr>
+          <w:color w:val="auto"/>
+          <w:sz w:val="28"/>
+          <w:szCs w:val="28"/>
+        </w:rPr>
+      </w:pPr>
+      <w:r>
+        <w:rPr>
+          <w:sz w:val="23"/>
+          <w:szCs w:val="23"/>
+        </w:rPr>
+        <w:t>REQ-2:</w:t>
+      </w:r>
+    </w:p>
+    <w:p>
+      <w:pPr>
+        <w:pStyle w:val="Default"/>
+        <w:rPr>
+          <w:color w:val="auto"/>
+          <w:sz w:val="28"/>
+          <w:szCs w:val="28"/>
+        </w:rPr>
+      </w:pPr>
+    </w:p>
+    <w:p>
+      <w:pPr>
+        <w:pStyle w:val="Default"/>
+        <w:rPr>
+          <w:color w:val="auto"/>
+          <w:sz w:val="28"/>
+          <w:szCs w:val="28"/>
+        </w:rPr>
+      </w:pPr>
+    </w:p>
+    <w:p>
+      <w:pPr>
+        <w:pStyle w:val="Default"/>
+        <w:rPr>
+          <w:color w:val="auto"/>
+          <w:sz w:val="28"/>
+          <w:szCs w:val="28"/>
+        </w:rPr>
+      </w:pPr>
+    </w:p>
+    <w:p>
+      <w:pPr>
+        <w:rPr>
+          <w:b/>
+          <w:sz w:val="48"/>
+        </w:rPr>
+      </w:pPr>
+    </w:p>
     <w:sectPr>
       <w:pgSz w:w="11906" w:h="16838"/>
       <w:pgMar w:top="1440" w:right="1440" w:bottom="1440" w:left="1440" w:header="708" w:footer="708" w:gutter="0"/>
@@ -1227,6 +3071,119 @@
 <file path=word/numbering.xml><?xml version="1.0" encoding="utf-8"?>
 <w:numbering xmlns:ve="http://schemas.openxmlformats.org/markup-compatibility/2006" xmlns:o="urn:schemas-microsoft-com:office:office" xmlns:r="http://schemas.openxmlformats.org/officeDocument/2006/relationships" xmlns:m="http://schemas.openxmlformats.org/officeDocument/2006/math" xmlns:v="urn:schemas-microsoft-com:vml" xmlns:wp="http://schemas.openxmlformats.org/drawingml/2006/wordprocessingDrawing" xmlns:w10="urn:schemas-microsoft-com:office:word" xmlns:w="http://schemas.openxmlformats.org/wordprocessingml/2006/main" xmlns:wne="http://schemas.microsoft.com/office/word/2006/wordml">
   <w:abstractNum w:abstractNumId="0">
+    <w:nsid w:val="03B97143"/>
+    <w:multiLevelType w:val="hybridMultilevel"/>
+    <w:tmpl w:val="AEFEC64A"/>
+    <w:lvl w:ilvl="0" w:tplc="04090001">
+      <w:start w:val="1"/>
+      <w:numFmt w:val="bullet"/>
+      <w:lvlText w:val=""/>
+      <w:lvlJc w:val="left"/>
+      <w:pPr>
+        <w:ind w:left="771" w:hanging="360"/>
+      </w:pPr>
+      <w:rPr>
+        <w:rFonts w:ascii="Symbol" w:hAnsi="Symbol" w:hint="default"/>
+      </w:rPr>
+    </w:lvl>
+    <w:lvl w:ilvl="1" w:tplc="04090003" w:tentative="1">
+      <w:start w:val="1"/>
+      <w:numFmt w:val="bullet"/>
+      <w:lvlText w:val="o"/>
+      <w:lvlJc w:val="left"/>
+      <w:pPr>
+        <w:ind w:left="1491" w:hanging="360"/>
+      </w:pPr>
+      <w:rPr>
+        <w:rFonts w:ascii="Courier New" w:hAnsi="Courier New" w:cs="Courier New" w:hint="default"/>
+      </w:rPr>
+    </w:lvl>
+    <w:lvl w:ilvl="2" w:tplc="04090005" w:tentative="1">
+      <w:start w:val="1"/>
+      <w:numFmt w:val="bullet"/>
+      <w:lvlText w:val=""/>
+      <w:lvlJc w:val="left"/>
+      <w:pPr>
+        <w:ind w:left="2211" w:hanging="360"/>
+      </w:pPr>
+      <w:rPr>
+        <w:rFonts w:ascii="Wingdings" w:hAnsi="Wingdings" w:hint="default"/>
+      </w:rPr>
+    </w:lvl>
+    <w:lvl w:ilvl="3" w:tplc="04090001" w:tentative="1">
+      <w:start w:val="1"/>
+      <w:numFmt w:val="bullet"/>
+      <w:lvlText w:val=""/>
+      <w:lvlJc w:val="left"/>
+      <w:pPr>
+        <w:ind w:left="2931" w:hanging="360"/>
+      </w:pPr>
+      <w:rPr>
+        <w:rFonts w:ascii="Symbol" w:hAnsi="Symbol" w:hint="default"/>
+      </w:rPr>
+    </w:lvl>
+    <w:lvl w:ilvl="4" w:tplc="04090003" w:tentative="1">
+      <w:start w:val="1"/>
+      <w:numFmt w:val="bullet"/>
+      <w:lvlText w:val="o"/>
+      <w:lvlJc w:val="left"/>
+      <w:pPr>
+        <w:ind w:left="3651" w:hanging="360"/>
+      </w:pPr>
+      <w:rPr>
+        <w:rFonts w:ascii="Courier New" w:hAnsi="Courier New" w:cs="Courier New" w:hint="default"/>
+      </w:rPr>
+    </w:lvl>
+    <w:lvl w:ilvl="5" w:tplc="04090005" w:tentative="1">
+      <w:start w:val="1"/>
+      <w:numFmt w:val="bullet"/>
+      <w:lvlText w:val=""/>
+      <w:lvlJc w:val="left"/>
+      <w:pPr>
+        <w:ind w:left="4371" w:hanging="360"/>
+      </w:pPr>
+      <w:rPr>
+        <w:rFonts w:ascii="Wingdings" w:hAnsi="Wingdings" w:hint="default"/>
+      </w:rPr>
+    </w:lvl>
+    <w:lvl w:ilvl="6" w:tplc="04090001" w:tentative="1">
+      <w:start w:val="1"/>
+      <w:numFmt w:val="bullet"/>
+      <w:lvlText w:val=""/>
+      <w:lvlJc w:val="left"/>
+      <w:pPr>
+        <w:ind w:left="5091" w:hanging="360"/>
+      </w:pPr>
+      <w:rPr>
+        <w:rFonts w:ascii="Symbol" w:hAnsi="Symbol" w:hint="default"/>
+      </w:rPr>
+    </w:lvl>
+    <w:lvl w:ilvl="7" w:tplc="04090003" w:tentative="1">
+      <w:start w:val="1"/>
+      <w:numFmt w:val="bullet"/>
+      <w:lvlText w:val="o"/>
+      <w:lvlJc w:val="left"/>
+      <w:pPr>
+        <w:ind w:left="5811" w:hanging="360"/>
+      </w:pPr>
+      <w:rPr>
+        <w:rFonts w:ascii="Courier New" w:hAnsi="Courier New" w:cs="Courier New" w:hint="default"/>
+      </w:rPr>
+    </w:lvl>
+    <w:lvl w:ilvl="8" w:tplc="04090005" w:tentative="1">
+      <w:start w:val="1"/>
+      <w:numFmt w:val="bullet"/>
+      <w:lvlText w:val=""/>
+      <w:lvlJc w:val="left"/>
+      <w:pPr>
+        <w:ind w:left="6531" w:hanging="360"/>
+      </w:pPr>
+      <w:rPr>
+        <w:rFonts w:ascii="Wingdings" w:hAnsi="Wingdings" w:hint="default"/>
+      </w:rPr>
+    </w:lvl>
+  </w:abstractNum>
+  <w:abstractNum w:abstractNumId="1">
     <w:nsid w:val="07D34F84"/>
     <w:multiLevelType w:val="hybridMultilevel"/>
     <w:tmpl w:val="A0B4BD64"/>
@@ -1339,7 +3296,7 @@
       </w:rPr>
     </w:lvl>
   </w:abstractNum>
-  <w:abstractNum w:abstractNumId="1">
+  <w:abstractNum w:abstractNumId="2">
     <w:nsid w:val="2F672F65"/>
     <w:multiLevelType w:val="hybridMultilevel"/>
     <w:tmpl w:val="DE76E314"/>
@@ -1452,7 +3409,7 @@
       </w:rPr>
     </w:lvl>
   </w:abstractNum>
-  <w:abstractNum w:abstractNumId="2">
+  <w:abstractNum w:abstractNumId="3">
     <w:nsid w:val="3588690A"/>
     <w:multiLevelType w:val="hybridMultilevel"/>
     <w:tmpl w:val="E1260388"/>
@@ -1565,7 +3522,7 @@
       </w:rPr>
     </w:lvl>
   </w:abstractNum>
-  <w:abstractNum w:abstractNumId="3">
+  <w:abstractNum w:abstractNumId="4">
     <w:nsid w:val="3D16403C"/>
     <w:multiLevelType w:val="hybridMultilevel"/>
     <w:tmpl w:val="17A6A844"/>
@@ -1678,7 +3635,7 @@
       </w:rPr>
     </w:lvl>
   </w:abstractNum>
-  <w:abstractNum w:abstractNumId="4">
+  <w:abstractNum w:abstractNumId="5">
     <w:nsid w:val="6FB6729A"/>
     <w:multiLevelType w:val="multilevel"/>
     <w:tmpl w:val="A066F848"/>
@@ -1800,18 +3757,21 @@
     </w:lvl>
   </w:abstractNum>
   <w:num w:numId="1">
+    <w:abstractNumId w:val="5"/>
+  </w:num>
+  <w:num w:numId="2">
+    <w:abstractNumId w:val="2"/>
+  </w:num>
+  <w:num w:numId="3">
+    <w:abstractNumId w:val="3"/>
+  </w:num>
+  <w:num w:numId="4">
     <w:abstractNumId w:val="4"/>
   </w:num>
-  <w:num w:numId="2">
+  <w:num w:numId="5">
     <w:abstractNumId w:val="1"/>
   </w:num>
-  <w:num w:numId="3">
-    <w:abstractNumId w:val="2"/>
-  </w:num>
-  <w:num w:numId="4">
-    <w:abstractNumId w:val="3"/>
-  </w:num>
-  <w:num w:numId="5">
+  <w:num w:numId="6">
     <w:abstractNumId w:val="0"/>
   </w:num>
 </w:numbering>

</xml_diff>

<commit_message>
Second Last commit hopefully
</commit_message>
<xml_diff>
--- a/SRS Stuff.docx
+++ b/SRS Stuff.docx
@@ -1324,6 +1324,146 @@
           <w:sz w:val="28"/>
           <w:szCs w:val="28"/>
         </w:rPr>
+        <w:t>3.2 Software Interfaces</w:t>
+      </w:r>
+    </w:p>
+    <w:p>
+      <w:pPr>
+        <w:pStyle w:val="Default"/>
+        <w:ind w:left="360"/>
+        <w:rPr>
+          <w:b/>
+          <w:bCs/>
+          <w:sz w:val="28"/>
+          <w:szCs w:val="28"/>
+        </w:rPr>
+      </w:pPr>
+    </w:p>
+    <w:p>
+      <w:pPr>
+        <w:pStyle w:val="Default"/>
+        <w:numPr>
+          <w:ilvl w:val="0"/>
+          <w:numId w:val="16"/>
+        </w:numPr>
+        <w:rPr>
+          <w:bCs/>
+          <w:sz w:val="28"/>
+          <w:szCs w:val="36"/>
+        </w:rPr>
+      </w:pPr>
+      <w:r>
+        <w:rPr>
+          <w:bCs/>
+          <w:sz w:val="28"/>
+          <w:szCs w:val="36"/>
+        </w:rPr>
+        <w:t>A web server is there to host the code management and version control system.</w:t>
+      </w:r>
+    </w:p>
+    <w:p>
+      <w:pPr>
+        <w:pStyle w:val="Default"/>
+        <w:numPr>
+          <w:ilvl w:val="0"/>
+          <w:numId w:val="16"/>
+        </w:numPr>
+        <w:rPr>
+          <w:bCs/>
+          <w:sz w:val="28"/>
+          <w:szCs w:val="36"/>
+        </w:rPr>
+      </w:pPr>
+      <w:r>
+        <w:rPr>
+          <w:bCs/>
+          <w:sz w:val="28"/>
+          <w:szCs w:val="36"/>
+        </w:rPr>
+        <w:t>A database in the backend is connected to the user repositories for storing data.</w:t>
+      </w:r>
+    </w:p>
+    <w:p>
+      <w:pPr>
+        <w:pStyle w:val="Default"/>
+        <w:numPr>
+          <w:ilvl w:val="0"/>
+          <w:numId w:val="16"/>
+        </w:numPr>
+        <w:rPr>
+          <w:bCs/>
+          <w:sz w:val="28"/>
+          <w:szCs w:val="36"/>
+        </w:rPr>
+      </w:pPr>
+      <w:r>
+        <w:rPr>
+          <w:bCs/>
+          <w:sz w:val="28"/>
+          <w:szCs w:val="36"/>
+        </w:rPr>
+        <w:t xml:space="preserve">Also user local system will communicate with the code management system through HTTP and FTP protocol </w:t>
+      </w:r>
+    </w:p>
+    <w:p>
+      <w:pPr>
+        <w:pStyle w:val="Default"/>
+        <w:numPr>
+          <w:ilvl w:val="0"/>
+          <w:numId w:val="16"/>
+        </w:numPr>
+        <w:rPr>
+          <w:bCs/>
+          <w:sz w:val="36"/>
+          <w:szCs w:val="36"/>
+        </w:rPr>
+      </w:pPr>
+      <w:r>
+        <w:rPr>
+          <w:bCs/>
+          <w:sz w:val="28"/>
+          <w:szCs w:val="36"/>
+        </w:rPr>
+        <w:t>Also a terminal based interface will be there for efficient code management for software developers</w:t>
+      </w:r>
+      <w:r>
+        <w:rPr>
+          <w:bCs/>
+          <w:sz w:val="36"/>
+          <w:szCs w:val="36"/>
+        </w:rPr>
+        <w:t>.</w:t>
+      </w:r>
+    </w:p>
+    <w:p>
+      <w:pPr>
+        <w:pStyle w:val="Default"/>
+        <w:ind w:left="720"/>
+        <w:rPr>
+          <w:b/>
+          <w:bCs/>
+          <w:sz w:val="36"/>
+          <w:szCs w:val="36"/>
+        </w:rPr>
+      </w:pPr>
+    </w:p>
+    <w:p>
+      <w:pPr>
+        <w:pStyle w:val="Default"/>
+        <w:rPr>
+          <w:b/>
+          <w:bCs/>
+          <w:sz w:val="28"/>
+          <w:szCs w:val="28"/>
+        </w:rPr>
+      </w:pPr>
+      <w:r>
+        <w:rPr>
+          <w:b/>
+          <w:bCs/>
+          <w:sz w:val="28"/>
+          <w:szCs w:val="28"/>
+        </w:rPr>
         <w:t>3.3 Communications Interfaces</w:t>
       </w:r>
     </w:p>
@@ -1549,14 +1689,14 @@
       <w:pPr>
         <w:pStyle w:val="Default"/>
         <w:rPr>
-          <w:sz w:val="23"/>
-          <w:szCs w:val="23"/>
-        </w:rPr>
-      </w:pPr>
-      <w:r>
-        <w:rPr>
-          <w:sz w:val="23"/>
-          <w:szCs w:val="23"/>
+          <w:sz w:val="28"/>
+          <w:szCs w:val="28"/>
+        </w:rPr>
+      </w:pPr>
+      <w:r>
+        <w:rPr>
+          <w:sz w:val="28"/>
+          <w:szCs w:val="28"/>
         </w:rPr>
         <w:t xml:space="preserve">5.1.1 Description and Priority </w:t>
       </w:r>
@@ -1565,14 +1705,14 @@
       <w:pPr>
         <w:pStyle w:val="Default"/>
         <w:rPr>
-          <w:sz w:val="23"/>
-          <w:szCs w:val="23"/>
-        </w:rPr>
-      </w:pPr>
-      <w:r>
-        <w:rPr>
-          <w:sz w:val="23"/>
-          <w:szCs w:val="23"/>
+          <w:sz w:val="28"/>
+          <w:szCs w:val="28"/>
+        </w:rPr>
+      </w:pPr>
+      <w:r>
+        <w:rPr>
+          <w:sz w:val="28"/>
+          <w:szCs w:val="28"/>
         </w:rPr>
         <w:t>This feature allows a user to login to the command line with Git, so they can use functionality provided by the Product. The priority of this is medium, as the functions don’t depend on this logically, but login is required to ensure access to the system.</w:t>
       </w:r>
@@ -1581,26 +1721,25 @@
       <w:pPr>
         <w:pStyle w:val="Default"/>
         <w:rPr>
-          <w:rFonts w:ascii="Arial" w:hAnsi="Arial" w:cs="Arial"/>
           <w:i/>
           <w:iCs/>
-          <w:sz w:val="22"/>
-          <w:szCs w:val="22"/>
-        </w:rPr>
-      </w:pPr>
-    </w:p>
-    <w:p>
-      <w:pPr>
-        <w:pStyle w:val="Default"/>
-        <w:rPr>
-          <w:sz w:val="23"/>
-          <w:szCs w:val="23"/>
-        </w:rPr>
-      </w:pPr>
-      <w:r>
-        <w:rPr>
-          <w:sz w:val="23"/>
-          <w:szCs w:val="23"/>
+          <w:sz w:val="28"/>
+          <w:szCs w:val="28"/>
+        </w:rPr>
+      </w:pPr>
+    </w:p>
+    <w:p>
+      <w:pPr>
+        <w:pStyle w:val="Default"/>
+        <w:rPr>
+          <w:sz w:val="28"/>
+          <w:szCs w:val="28"/>
+        </w:rPr>
+      </w:pPr>
+      <w:r>
+        <w:rPr>
+          <w:sz w:val="28"/>
+          <w:szCs w:val="28"/>
         </w:rPr>
         <w:t>5.1.2 Stimulus/Response Sequences</w:t>
       </w:r>
@@ -1609,14 +1748,14 @@
       <w:pPr>
         <w:pStyle w:val="Default"/>
         <w:rPr>
-          <w:sz w:val="23"/>
-          <w:szCs w:val="23"/>
-        </w:rPr>
-      </w:pPr>
-      <w:r>
-        <w:rPr>
-          <w:sz w:val="23"/>
-          <w:szCs w:val="23"/>
+          <w:sz w:val="28"/>
+          <w:szCs w:val="28"/>
+        </w:rPr>
+      </w:pPr>
+      <w:r>
+        <w:rPr>
+          <w:sz w:val="28"/>
+          <w:szCs w:val="28"/>
         </w:rPr>
         <w:t>1. User enters name and system registers it</w:t>
       </w:r>
@@ -1625,14 +1764,14 @@
       <w:pPr>
         <w:pStyle w:val="Default"/>
         <w:rPr>
-          <w:sz w:val="23"/>
-          <w:szCs w:val="23"/>
-        </w:rPr>
-      </w:pPr>
-      <w:r>
-        <w:rPr>
-          <w:sz w:val="23"/>
-          <w:szCs w:val="23"/>
+          <w:sz w:val="28"/>
+          <w:szCs w:val="28"/>
+        </w:rPr>
+      </w:pPr>
+      <w:r>
+        <w:rPr>
+          <w:sz w:val="28"/>
+          <w:szCs w:val="28"/>
         </w:rPr>
         <w:t>2. User enters email id, and system registers it</w:t>
       </w:r>
@@ -1641,15 +1780,16 @@
       <w:pPr>
         <w:pStyle w:val="Default"/>
         <w:rPr>
-          <w:sz w:val="23"/>
-          <w:szCs w:val="23"/>
-        </w:rPr>
-      </w:pPr>
-      <w:r>
-        <w:rPr>
-          <w:sz w:val="23"/>
-          <w:szCs w:val="23"/>
-        </w:rPr>
+          <w:sz w:val="28"/>
+          <w:szCs w:val="28"/>
+        </w:rPr>
+      </w:pPr>
+      <w:r>
+        <w:rPr>
+          <w:sz w:val="28"/>
+          <w:szCs w:val="28"/>
+        </w:rPr>
+        <w:lastRenderedPageBreak/>
         <w:t>3. System authenticates the user</w:t>
       </w:r>
     </w:p>
@@ -1660,10 +1800,12 @@
         <w:adjustRightInd w:val="0"/>
         <w:spacing w:after="0" w:line="240" w:lineRule="auto"/>
         <w:rPr>
-          <w:rFonts w:ascii="Arial" w:hAnsi="Arial" w:cs="Arial"/>
+          <w:rFonts w:ascii="Times New Roman" w:hAnsi="Times New Roman" w:cs="Times New Roman"/>
           <w:i/>
           <w:iCs/>
           <w:color w:val="000000"/>
+          <w:sz w:val="28"/>
+          <w:szCs w:val="28"/>
           <w:lang w:val="en-US"/>
         </w:rPr>
       </w:pPr>
@@ -1677,8 +1819,8 @@
         <w:rPr>
           <w:rFonts w:ascii="Times New Roman" w:hAnsi="Times New Roman" w:cs="Times New Roman"/>
           <w:color w:val="000000"/>
-          <w:sz w:val="23"/>
-          <w:szCs w:val="23"/>
+          <w:sz w:val="28"/>
+          <w:szCs w:val="28"/>
           <w:lang w:val="en-US"/>
         </w:rPr>
       </w:pPr>
@@ -1686,8 +1828,8 @@
         <w:rPr>
           <w:rFonts w:ascii="Times New Roman" w:hAnsi="Times New Roman" w:cs="Times New Roman"/>
           <w:color w:val="000000"/>
-          <w:sz w:val="23"/>
-          <w:szCs w:val="23"/>
+          <w:sz w:val="28"/>
+          <w:szCs w:val="28"/>
           <w:lang w:val="en-US"/>
         </w:rPr>
         <w:t>5.1.3 Functional Requirements</w:t>
@@ -1707,8 +1849,8 @@
         <w:rPr>
           <w:rFonts w:ascii="Times New Roman" w:hAnsi="Times New Roman" w:cs="Times New Roman"/>
           <w:color w:val="000000"/>
-          <w:sz w:val="23"/>
-          <w:szCs w:val="23"/>
+          <w:sz w:val="28"/>
+          <w:szCs w:val="28"/>
           <w:lang w:val="en-US"/>
         </w:rPr>
       </w:pPr>
@@ -1716,8 +1858,8 @@
         <w:rPr>
           <w:rFonts w:ascii="Times New Roman" w:hAnsi="Times New Roman" w:cs="Times New Roman"/>
           <w:color w:val="000000"/>
-          <w:sz w:val="23"/>
-          <w:szCs w:val="23"/>
+          <w:sz w:val="28"/>
+          <w:szCs w:val="28"/>
           <w:lang w:val="en-US"/>
         </w:rPr>
         <w:t>Back End Server to authenticate the login</w:t>
@@ -1737,8 +1879,8 @@
         <w:rPr>
           <w:rFonts w:ascii="Times New Roman" w:hAnsi="Times New Roman" w:cs="Times New Roman"/>
           <w:color w:val="000000"/>
-          <w:sz w:val="23"/>
-          <w:szCs w:val="23"/>
+          <w:sz w:val="28"/>
+          <w:szCs w:val="28"/>
           <w:lang w:val="en-US"/>
         </w:rPr>
       </w:pPr>
@@ -1746,8 +1888,8 @@
         <w:rPr>
           <w:rFonts w:ascii="Times New Roman" w:hAnsi="Times New Roman" w:cs="Times New Roman"/>
           <w:color w:val="000000"/>
-          <w:sz w:val="23"/>
-          <w:szCs w:val="23"/>
+          <w:sz w:val="28"/>
+          <w:szCs w:val="28"/>
           <w:lang w:val="en-US"/>
         </w:rPr>
         <w:t>Software Protocol in case of Invalid Login attempt</w:t>
@@ -1760,10 +1902,12 @@
         <w:adjustRightInd w:val="0"/>
         <w:spacing w:after="0" w:line="240" w:lineRule="auto"/>
         <w:rPr>
-          <w:rFonts w:ascii="Arial" w:hAnsi="Arial" w:cs="Arial"/>
+          <w:rFonts w:ascii="Times New Roman" w:hAnsi="Times New Roman" w:cs="Times New Roman"/>
           <w:i/>
           <w:iCs/>
           <w:color w:val="000000"/>
+          <w:sz w:val="28"/>
+          <w:szCs w:val="28"/>
           <w:lang w:val="en-US"/>
         </w:rPr>
       </w:pPr>
@@ -1775,17 +1919,21 @@
         <w:adjustRightInd w:val="0"/>
         <w:spacing w:after="0" w:line="240" w:lineRule="auto"/>
         <w:rPr>
-          <w:rFonts w:ascii="Arial" w:hAnsi="Arial" w:cs="Arial"/>
+          <w:rFonts w:ascii="Times New Roman" w:hAnsi="Times New Roman" w:cs="Times New Roman"/>
           <w:color w:val="000000"/>
+          <w:sz w:val="28"/>
+          <w:szCs w:val="28"/>
           <w:lang w:val="en-US"/>
         </w:rPr>
       </w:pPr>
       <w:r>
         <w:rPr>
-          <w:rFonts w:ascii="Arial" w:hAnsi="Arial" w:cs="Arial"/>
+          <w:rFonts w:ascii="Times New Roman" w:hAnsi="Times New Roman" w:cs="Times New Roman"/>
           <w:i/>
           <w:iCs/>
           <w:color w:val="000000"/>
+          <w:sz w:val="28"/>
+          <w:szCs w:val="28"/>
           <w:lang w:val="en-US"/>
         </w:rPr>
         <w:t xml:space="preserve">&lt;Each requirement should be uniquely identified with a sequence number or a meaningful tag of some kind.&gt; </w:t>
@@ -1800,8 +1948,8 @@
         <w:rPr>
           <w:rFonts w:ascii="Times New Roman" w:hAnsi="Times New Roman" w:cs="Times New Roman"/>
           <w:color w:val="000000"/>
-          <w:sz w:val="23"/>
-          <w:szCs w:val="23"/>
+          <w:sz w:val="28"/>
+          <w:szCs w:val="28"/>
           <w:lang w:val="en-US"/>
         </w:rPr>
       </w:pPr>
@@ -1809,8 +1957,8 @@
         <w:rPr>
           <w:rFonts w:ascii="Times New Roman" w:hAnsi="Times New Roman" w:cs="Times New Roman"/>
           <w:color w:val="000000"/>
-          <w:sz w:val="23"/>
-          <w:szCs w:val="23"/>
+          <w:sz w:val="28"/>
+          <w:szCs w:val="28"/>
           <w:lang w:val="en-US"/>
         </w:rPr>
         <w:t xml:space="preserve">REQ-1: </w:t>
@@ -1827,8 +1975,8 @@
       </w:pPr>
       <w:r>
         <w:rPr>
-          <w:sz w:val="23"/>
-          <w:szCs w:val="23"/>
+          <w:sz w:val="28"/>
+          <w:szCs w:val="28"/>
         </w:rPr>
         <w:t>REQ-2:</w:t>
       </w:r>
@@ -1848,6 +1996,17 @@
       <w:pPr>
         <w:pStyle w:val="Default"/>
         <w:rPr>
+          <w:b/>
+          <w:bCs/>
+          <w:sz w:val="28"/>
+          <w:szCs w:val="28"/>
+        </w:rPr>
+      </w:pPr>
+    </w:p>
+    <w:p>
+      <w:pPr>
+        <w:pStyle w:val="Default"/>
+        <w:rPr>
           <w:sz w:val="28"/>
           <w:szCs w:val="28"/>
         </w:rPr>
@@ -1884,21 +2043,21 @@
       <w:pPr>
         <w:pStyle w:val="Default"/>
         <w:rPr>
-          <w:sz w:val="23"/>
-          <w:szCs w:val="23"/>
-        </w:rPr>
-      </w:pPr>
-      <w:r>
-        <w:rPr>
-          <w:sz w:val="23"/>
-          <w:szCs w:val="23"/>
+          <w:sz w:val="28"/>
+          <w:szCs w:val="28"/>
+        </w:rPr>
+      </w:pPr>
+      <w:r>
+        <w:rPr>
+          <w:sz w:val="28"/>
+          <w:szCs w:val="28"/>
         </w:rPr>
         <w:t>5.2</w:t>
       </w:r>
       <w:r>
         <w:rPr>
-          <w:sz w:val="23"/>
-          <w:szCs w:val="23"/>
+          <w:sz w:val="28"/>
+          <w:szCs w:val="28"/>
         </w:rPr>
         <w:t xml:space="preserve">.1 Description and Priority </w:t>
       </w:r>
@@ -1907,28 +2066,28 @@
       <w:pPr>
         <w:pStyle w:val="Default"/>
         <w:rPr>
-          <w:sz w:val="23"/>
-          <w:szCs w:val="23"/>
-        </w:rPr>
-      </w:pPr>
-      <w:r>
-        <w:rPr>
-          <w:sz w:val="23"/>
-          <w:szCs w:val="23"/>
+          <w:sz w:val="28"/>
+          <w:szCs w:val="28"/>
+        </w:rPr>
+      </w:pPr>
+      <w:r>
+        <w:rPr>
+          <w:sz w:val="28"/>
+          <w:szCs w:val="28"/>
         </w:rPr>
         <w:t xml:space="preserve">This feature allows a user to </w:t>
       </w:r>
       <w:r>
         <w:rPr>
-          <w:sz w:val="23"/>
-          <w:szCs w:val="23"/>
+          <w:sz w:val="28"/>
+          <w:szCs w:val="28"/>
         </w:rPr>
         <w:t>define which changes they want to commit, and which ones they don’t. They can use various flags to define if they want to stage all the changes, or just one of the particular documents. This is the pre-requirement of the commit function.</w:t>
       </w:r>
       <w:r>
         <w:rPr>
-          <w:sz w:val="23"/>
-          <w:szCs w:val="23"/>
+          <w:sz w:val="28"/>
+          <w:szCs w:val="28"/>
         </w:rPr>
         <w:t xml:space="preserve"> This is given High Priority, as without staging, the user cannot commit changes.</w:t>
       </w:r>
@@ -1937,34 +2096,32 @@
       <w:pPr>
         <w:pStyle w:val="Default"/>
         <w:rPr>
-          <w:rFonts w:ascii="Arial" w:hAnsi="Arial" w:cs="Arial"/>
           <w:i/>
           <w:iCs/>
-          <w:sz w:val="22"/>
-          <w:szCs w:val="22"/>
-        </w:rPr>
-      </w:pPr>
-    </w:p>
-    <w:p>
-      <w:pPr>
-        <w:pStyle w:val="Default"/>
-        <w:rPr>
-          <w:sz w:val="23"/>
-          <w:szCs w:val="23"/>
-        </w:rPr>
-      </w:pPr>
-      <w:r>
-        <w:rPr>
-          <w:sz w:val="23"/>
-          <w:szCs w:val="23"/>
-        </w:rPr>
-        <w:lastRenderedPageBreak/>
+          <w:sz w:val="28"/>
+          <w:szCs w:val="28"/>
+        </w:rPr>
+      </w:pPr>
+    </w:p>
+    <w:p>
+      <w:pPr>
+        <w:pStyle w:val="Default"/>
+        <w:rPr>
+          <w:sz w:val="28"/>
+          <w:szCs w:val="28"/>
+        </w:rPr>
+      </w:pPr>
+      <w:r>
+        <w:rPr>
+          <w:sz w:val="28"/>
+          <w:szCs w:val="28"/>
+        </w:rPr>
         <w:t>5.2</w:t>
       </w:r>
       <w:r>
         <w:rPr>
-          <w:sz w:val="23"/>
-          <w:szCs w:val="23"/>
+          <w:sz w:val="28"/>
+          <w:szCs w:val="28"/>
         </w:rPr>
         <w:t>.2 Stimulus/Response Sequences</w:t>
       </w:r>
@@ -1973,21 +2130,21 @@
       <w:pPr>
         <w:pStyle w:val="Default"/>
         <w:rPr>
-          <w:sz w:val="23"/>
-          <w:szCs w:val="23"/>
-        </w:rPr>
-      </w:pPr>
-      <w:r>
-        <w:rPr>
-          <w:sz w:val="23"/>
-          <w:szCs w:val="23"/>
+          <w:sz w:val="28"/>
+          <w:szCs w:val="28"/>
+        </w:rPr>
+      </w:pPr>
+      <w:r>
+        <w:rPr>
+          <w:sz w:val="28"/>
+          <w:szCs w:val="28"/>
         </w:rPr>
         <w:t>1. User ent</w:t>
       </w:r>
       <w:r>
         <w:rPr>
-          <w:sz w:val="23"/>
-          <w:szCs w:val="23"/>
+          <w:sz w:val="28"/>
+          <w:szCs w:val="28"/>
         </w:rPr>
         <w:t>ers command to stage changes he wants</w:t>
       </w:r>
@@ -1996,14 +2153,14 @@
       <w:pPr>
         <w:pStyle w:val="Default"/>
         <w:rPr>
-          <w:sz w:val="23"/>
-          <w:szCs w:val="23"/>
-        </w:rPr>
-      </w:pPr>
-      <w:r>
-        <w:rPr>
-          <w:sz w:val="23"/>
-          <w:szCs w:val="23"/>
+          <w:sz w:val="28"/>
+          <w:szCs w:val="28"/>
+        </w:rPr>
+      </w:pPr>
+      <w:r>
+        <w:rPr>
+          <w:sz w:val="28"/>
+          <w:szCs w:val="28"/>
         </w:rPr>
         <w:t>2. System registers those changes and updates the tracked files</w:t>
       </w:r>
@@ -2012,14 +2169,14 @@
       <w:pPr>
         <w:pStyle w:val="Default"/>
         <w:rPr>
-          <w:sz w:val="23"/>
-          <w:szCs w:val="23"/>
-        </w:rPr>
-      </w:pPr>
-      <w:r>
-        <w:rPr>
-          <w:sz w:val="23"/>
-          <w:szCs w:val="23"/>
+          <w:sz w:val="28"/>
+          <w:szCs w:val="28"/>
+        </w:rPr>
+      </w:pPr>
+      <w:r>
+        <w:rPr>
+          <w:sz w:val="28"/>
+          <w:szCs w:val="28"/>
         </w:rPr>
         <w:t>3. User can see which changes are tracked with the status command</w:t>
       </w:r>
@@ -2031,10 +2188,12 @@
         <w:adjustRightInd w:val="0"/>
         <w:spacing w:after="0" w:line="240" w:lineRule="auto"/>
         <w:rPr>
-          <w:rFonts w:ascii="Arial" w:hAnsi="Arial" w:cs="Arial"/>
+          <w:rFonts w:ascii="Times New Roman" w:hAnsi="Times New Roman" w:cs="Times New Roman"/>
           <w:i/>
           <w:iCs/>
           <w:color w:val="000000"/>
+          <w:sz w:val="28"/>
+          <w:szCs w:val="28"/>
           <w:lang w:val="en-US"/>
         </w:rPr>
       </w:pPr>
@@ -2048,8 +2207,8 @@
         <w:rPr>
           <w:rFonts w:ascii="Times New Roman" w:hAnsi="Times New Roman" w:cs="Times New Roman"/>
           <w:color w:val="000000"/>
-          <w:sz w:val="23"/>
-          <w:szCs w:val="23"/>
+          <w:sz w:val="28"/>
+          <w:szCs w:val="28"/>
           <w:lang w:val="en-US"/>
         </w:rPr>
       </w:pPr>
@@ -2057,8 +2216,8 @@
         <w:rPr>
           <w:rFonts w:ascii="Times New Roman" w:hAnsi="Times New Roman" w:cs="Times New Roman"/>
           <w:color w:val="000000"/>
-          <w:sz w:val="23"/>
-          <w:szCs w:val="23"/>
+          <w:sz w:val="28"/>
+          <w:szCs w:val="28"/>
           <w:lang w:val="en-US"/>
         </w:rPr>
         <w:t>5.2</w:t>
@@ -2067,8 +2226,8 @@
         <w:rPr>
           <w:rFonts w:ascii="Times New Roman" w:hAnsi="Times New Roman" w:cs="Times New Roman"/>
           <w:color w:val="000000"/>
-          <w:sz w:val="23"/>
-          <w:szCs w:val="23"/>
+          <w:sz w:val="28"/>
+          <w:szCs w:val="28"/>
           <w:lang w:val="en-US"/>
         </w:rPr>
         <w:t>.3 Functional Requirements</w:t>
@@ -2088,8 +2247,8 @@
         <w:rPr>
           <w:rFonts w:ascii="Times New Roman" w:hAnsi="Times New Roman" w:cs="Times New Roman"/>
           <w:color w:val="000000"/>
-          <w:sz w:val="23"/>
-          <w:szCs w:val="23"/>
+          <w:sz w:val="28"/>
+          <w:szCs w:val="28"/>
           <w:lang w:val="en-US"/>
         </w:rPr>
       </w:pPr>
@@ -2097,8 +2256,8 @@
         <w:rPr>
           <w:rFonts w:ascii="Times New Roman" w:hAnsi="Times New Roman" w:cs="Times New Roman"/>
           <w:color w:val="000000"/>
-          <w:sz w:val="23"/>
-          <w:szCs w:val="23"/>
+          <w:sz w:val="28"/>
+          <w:szCs w:val="28"/>
           <w:lang w:val="en-US"/>
         </w:rPr>
         <w:t>The git system must be initialized in the directory in order to track the changes</w:t>
@@ -2118,8 +2277,8 @@
         <w:rPr>
           <w:rFonts w:ascii="Times New Roman" w:hAnsi="Times New Roman" w:cs="Times New Roman"/>
           <w:color w:val="000000"/>
-          <w:sz w:val="23"/>
-          <w:szCs w:val="23"/>
+          <w:sz w:val="28"/>
+          <w:szCs w:val="28"/>
           <w:lang w:val="en-US"/>
         </w:rPr>
       </w:pPr>
@@ -2127,8 +2286,8 @@
         <w:rPr>
           <w:rFonts w:ascii="Times New Roman" w:hAnsi="Times New Roman" w:cs="Times New Roman"/>
           <w:color w:val="000000"/>
-          <w:sz w:val="23"/>
-          <w:szCs w:val="23"/>
+          <w:sz w:val="28"/>
+          <w:szCs w:val="28"/>
           <w:lang w:val="en-US"/>
         </w:rPr>
         <w:t>Functionality must be made available in order to modify or undo the tracked changes</w:t>
@@ -2141,10 +2300,12 @@
         <w:adjustRightInd w:val="0"/>
         <w:spacing w:after="0" w:line="240" w:lineRule="auto"/>
         <w:rPr>
-          <w:rFonts w:ascii="Arial" w:hAnsi="Arial" w:cs="Arial"/>
+          <w:rFonts w:ascii="Times New Roman" w:hAnsi="Times New Roman" w:cs="Times New Roman"/>
           <w:i/>
           <w:iCs/>
           <w:color w:val="000000"/>
+          <w:sz w:val="28"/>
+          <w:szCs w:val="28"/>
           <w:lang w:val="en-US"/>
         </w:rPr>
       </w:pPr>
@@ -2156,17 +2317,21 @@
         <w:adjustRightInd w:val="0"/>
         <w:spacing w:after="0" w:line="240" w:lineRule="auto"/>
         <w:rPr>
-          <w:rFonts w:ascii="Arial" w:hAnsi="Arial" w:cs="Arial"/>
+          <w:rFonts w:ascii="Times New Roman" w:hAnsi="Times New Roman" w:cs="Times New Roman"/>
           <w:color w:val="000000"/>
+          <w:sz w:val="28"/>
+          <w:szCs w:val="28"/>
           <w:lang w:val="en-US"/>
         </w:rPr>
       </w:pPr>
       <w:r>
         <w:rPr>
-          <w:rFonts w:ascii="Arial" w:hAnsi="Arial" w:cs="Arial"/>
+          <w:rFonts w:ascii="Times New Roman" w:hAnsi="Times New Roman" w:cs="Times New Roman"/>
           <w:i/>
           <w:iCs/>
           <w:color w:val="000000"/>
+          <w:sz w:val="28"/>
+          <w:szCs w:val="28"/>
           <w:lang w:val="en-US"/>
         </w:rPr>
         <w:t xml:space="preserve">&lt;Each requirement should be uniquely identified with a sequence number or a meaningful tag of some kind.&gt; </w:t>
@@ -2181,8 +2346,8 @@
         <w:rPr>
           <w:rFonts w:ascii="Times New Roman" w:hAnsi="Times New Roman" w:cs="Times New Roman"/>
           <w:color w:val="000000"/>
-          <w:sz w:val="23"/>
-          <w:szCs w:val="23"/>
+          <w:sz w:val="28"/>
+          <w:szCs w:val="28"/>
           <w:lang w:val="en-US"/>
         </w:rPr>
       </w:pPr>
@@ -2190,8 +2355,8 @@
         <w:rPr>
           <w:rFonts w:ascii="Times New Roman" w:hAnsi="Times New Roman" w:cs="Times New Roman"/>
           <w:color w:val="000000"/>
-          <w:sz w:val="23"/>
-          <w:szCs w:val="23"/>
+          <w:sz w:val="28"/>
+          <w:szCs w:val="28"/>
           <w:lang w:val="en-US"/>
         </w:rPr>
         <w:t xml:space="preserve">REQ-1: </w:t>
@@ -2208,8 +2373,8 @@
       </w:pPr>
       <w:r>
         <w:rPr>
-          <w:sz w:val="23"/>
-          <w:szCs w:val="23"/>
+          <w:sz w:val="28"/>
+          <w:szCs w:val="28"/>
         </w:rPr>
         <w:t>REQ-2:</w:t>
       </w:r>
@@ -2246,14 +2411,14 @@
       <w:pPr>
         <w:pStyle w:val="Default"/>
         <w:rPr>
-          <w:sz w:val="23"/>
-          <w:szCs w:val="23"/>
-        </w:rPr>
-      </w:pPr>
-      <w:r>
-        <w:rPr>
-          <w:sz w:val="23"/>
-          <w:szCs w:val="23"/>
+          <w:sz w:val="28"/>
+          <w:szCs w:val="28"/>
+        </w:rPr>
+      </w:pPr>
+      <w:r>
+        <w:rPr>
+          <w:sz w:val="28"/>
+          <w:szCs w:val="28"/>
         </w:rPr>
         <w:t xml:space="preserve">5.3.1 Description and Priority </w:t>
       </w:r>
@@ -2262,21 +2427,21 @@
       <w:pPr>
         <w:pStyle w:val="Default"/>
         <w:rPr>
-          <w:sz w:val="23"/>
-          <w:szCs w:val="23"/>
-        </w:rPr>
-      </w:pPr>
-      <w:r>
-        <w:rPr>
-          <w:sz w:val="23"/>
-          <w:szCs w:val="23"/>
+          <w:sz w:val="28"/>
+          <w:szCs w:val="28"/>
+        </w:rPr>
+      </w:pPr>
+      <w:r>
+        <w:rPr>
+          <w:sz w:val="28"/>
+          <w:szCs w:val="28"/>
         </w:rPr>
         <w:t>This feature allows a user to store the tracked version of a file through the Git Functionality. This is the essence of Version Control. The user can always revert back to a previous commit. This is given High Priorit</w:t>
       </w:r>
       <w:r>
         <w:rPr>
-          <w:sz w:val="23"/>
-          <w:szCs w:val="23"/>
+          <w:sz w:val="28"/>
+          <w:szCs w:val="28"/>
         </w:rPr>
         <w:t>y, as this is the most important feature responsible for version control.</w:t>
       </w:r>
@@ -2285,14 +2450,14 @@
       <w:pPr>
         <w:pStyle w:val="Default"/>
         <w:rPr>
-          <w:sz w:val="23"/>
-          <w:szCs w:val="23"/>
-        </w:rPr>
-      </w:pPr>
-      <w:r>
-        <w:rPr>
-          <w:sz w:val="23"/>
-          <w:szCs w:val="23"/>
+          <w:sz w:val="28"/>
+          <w:szCs w:val="28"/>
+        </w:rPr>
+      </w:pPr>
+      <w:r>
+        <w:rPr>
+          <w:sz w:val="28"/>
+          <w:szCs w:val="28"/>
         </w:rPr>
         <w:t>5.3.2 Stimulus/Response Sequences</w:t>
       </w:r>
@@ -2301,21 +2466,22 @@
       <w:pPr>
         <w:pStyle w:val="Default"/>
         <w:rPr>
-          <w:sz w:val="23"/>
-          <w:szCs w:val="23"/>
-        </w:rPr>
-      </w:pPr>
-      <w:r>
-        <w:rPr>
-          <w:sz w:val="23"/>
-          <w:szCs w:val="23"/>
-        </w:rPr>
+          <w:sz w:val="28"/>
+          <w:szCs w:val="28"/>
+        </w:rPr>
+      </w:pPr>
+      <w:r>
+        <w:rPr>
+          <w:sz w:val="28"/>
+          <w:szCs w:val="28"/>
+        </w:rPr>
+        <w:lastRenderedPageBreak/>
         <w:t>1. User enters c</w:t>
       </w:r>
       <w:r>
         <w:rPr>
-          <w:sz w:val="23"/>
-          <w:szCs w:val="23"/>
+          <w:sz w:val="28"/>
+          <w:szCs w:val="28"/>
         </w:rPr>
         <w:t>ommand to commit the given staged changes</w:t>
       </w:r>
@@ -2324,21 +2490,21 @@
       <w:pPr>
         <w:pStyle w:val="Default"/>
         <w:rPr>
-          <w:sz w:val="23"/>
-          <w:szCs w:val="23"/>
-        </w:rPr>
-      </w:pPr>
-      <w:r>
-        <w:rPr>
-          <w:sz w:val="23"/>
-          <w:szCs w:val="23"/>
+          <w:sz w:val="28"/>
+          <w:szCs w:val="28"/>
+        </w:rPr>
+      </w:pPr>
+      <w:r>
+        <w:rPr>
+          <w:sz w:val="28"/>
+          <w:szCs w:val="28"/>
         </w:rPr>
         <w:t>2.</w:t>
       </w:r>
       <w:r>
         <w:rPr>
-          <w:sz w:val="23"/>
-          <w:szCs w:val="23"/>
+          <w:sz w:val="28"/>
+          <w:szCs w:val="28"/>
         </w:rPr>
         <w:t xml:space="preserve"> System registers the commit, and adds that to the local git file</w:t>
       </w:r>
@@ -2347,21 +2513,21 @@
       <w:pPr>
         <w:pStyle w:val="Default"/>
         <w:rPr>
-          <w:sz w:val="23"/>
-          <w:szCs w:val="23"/>
-        </w:rPr>
-      </w:pPr>
-      <w:r>
-        <w:rPr>
-          <w:sz w:val="23"/>
-          <w:szCs w:val="23"/>
+          <w:sz w:val="28"/>
+          <w:szCs w:val="28"/>
+        </w:rPr>
+      </w:pPr>
+      <w:r>
+        <w:rPr>
+          <w:sz w:val="28"/>
+          <w:szCs w:val="28"/>
         </w:rPr>
         <w:t>3</w:t>
       </w:r>
       <w:r>
         <w:rPr>
-          <w:sz w:val="23"/>
-          <w:szCs w:val="23"/>
+          <w:sz w:val="28"/>
+          <w:szCs w:val="28"/>
         </w:rPr>
         <w:t>. User can revert to a specific commit with the checkout functionality</w:t>
       </w:r>
@@ -2373,10 +2539,12 @@
         <w:adjustRightInd w:val="0"/>
         <w:spacing w:after="0" w:line="240" w:lineRule="auto"/>
         <w:rPr>
-          <w:rFonts w:ascii="Arial" w:hAnsi="Arial" w:cs="Arial"/>
+          <w:rFonts w:ascii="Times New Roman" w:hAnsi="Times New Roman" w:cs="Times New Roman"/>
           <w:i/>
           <w:iCs/>
           <w:color w:val="000000"/>
+          <w:sz w:val="28"/>
+          <w:szCs w:val="28"/>
           <w:lang w:val="en-US"/>
         </w:rPr>
       </w:pPr>
@@ -2390,8 +2558,8 @@
         <w:rPr>
           <w:rFonts w:ascii="Times New Roman" w:hAnsi="Times New Roman" w:cs="Times New Roman"/>
           <w:color w:val="000000"/>
-          <w:sz w:val="23"/>
-          <w:szCs w:val="23"/>
+          <w:sz w:val="28"/>
+          <w:szCs w:val="28"/>
           <w:lang w:val="en-US"/>
         </w:rPr>
       </w:pPr>
@@ -2399,8 +2567,8 @@
         <w:rPr>
           <w:rFonts w:ascii="Times New Roman" w:hAnsi="Times New Roman" w:cs="Times New Roman"/>
           <w:color w:val="000000"/>
-          <w:sz w:val="23"/>
-          <w:szCs w:val="23"/>
+          <w:sz w:val="28"/>
+          <w:szCs w:val="28"/>
           <w:lang w:val="en-US"/>
         </w:rPr>
         <w:t>5.3</w:t>
@@ -2409,8 +2577,8 @@
         <w:rPr>
           <w:rFonts w:ascii="Times New Roman" w:hAnsi="Times New Roman" w:cs="Times New Roman"/>
           <w:color w:val="000000"/>
-          <w:sz w:val="23"/>
-          <w:szCs w:val="23"/>
+          <w:sz w:val="28"/>
+          <w:szCs w:val="28"/>
           <w:lang w:val="en-US"/>
         </w:rPr>
         <w:t>.3 Functional Requirements</w:t>
@@ -2430,8 +2598,8 @@
         <w:rPr>
           <w:rFonts w:ascii="Times New Roman" w:hAnsi="Times New Roman" w:cs="Times New Roman"/>
           <w:color w:val="000000"/>
-          <w:sz w:val="23"/>
-          <w:szCs w:val="23"/>
+          <w:sz w:val="28"/>
+          <w:szCs w:val="28"/>
           <w:lang w:val="en-US"/>
         </w:rPr>
       </w:pPr>
@@ -2439,8 +2607,8 @@
         <w:rPr>
           <w:rFonts w:ascii="Times New Roman" w:hAnsi="Times New Roman" w:cs="Times New Roman"/>
           <w:color w:val="000000"/>
-          <w:sz w:val="23"/>
-          <w:szCs w:val="23"/>
+          <w:sz w:val="28"/>
+          <w:szCs w:val="28"/>
           <w:lang w:val="en-US"/>
         </w:rPr>
         <w:t>The required changes to be committed must staged beforehand</w:t>
@@ -2460,8 +2628,8 @@
         <w:rPr>
           <w:rFonts w:ascii="Times New Roman" w:hAnsi="Times New Roman" w:cs="Times New Roman"/>
           <w:color w:val="000000"/>
-          <w:sz w:val="23"/>
-          <w:szCs w:val="23"/>
+          <w:sz w:val="28"/>
+          <w:szCs w:val="28"/>
           <w:lang w:val="en-US"/>
         </w:rPr>
       </w:pPr>
@@ -2469,8 +2637,8 @@
         <w:rPr>
           <w:rFonts w:ascii="Times New Roman" w:hAnsi="Times New Roman" w:cs="Times New Roman"/>
           <w:color w:val="000000"/>
-          <w:sz w:val="23"/>
-          <w:szCs w:val="23"/>
+          <w:sz w:val="28"/>
+          <w:szCs w:val="28"/>
           <w:lang w:val="en-US"/>
         </w:rPr>
         <w:t>The git tool must be working in the required directory, which would be storing the changes</w:t>
@@ -2483,10 +2651,12 @@
         <w:adjustRightInd w:val="0"/>
         <w:spacing w:after="0" w:line="240" w:lineRule="auto"/>
         <w:rPr>
-          <w:rFonts w:ascii="Arial" w:hAnsi="Arial" w:cs="Arial"/>
+          <w:rFonts w:ascii="Times New Roman" w:hAnsi="Times New Roman" w:cs="Times New Roman"/>
           <w:i/>
           <w:iCs/>
           <w:color w:val="000000"/>
+          <w:sz w:val="28"/>
+          <w:szCs w:val="28"/>
           <w:lang w:val="en-US"/>
         </w:rPr>
       </w:pPr>
@@ -2498,17 +2668,21 @@
         <w:adjustRightInd w:val="0"/>
         <w:spacing w:after="0" w:line="240" w:lineRule="auto"/>
         <w:rPr>
-          <w:rFonts w:ascii="Arial" w:hAnsi="Arial" w:cs="Arial"/>
+          <w:rFonts w:ascii="Times New Roman" w:hAnsi="Times New Roman" w:cs="Times New Roman"/>
           <w:color w:val="000000"/>
+          <w:sz w:val="28"/>
+          <w:szCs w:val="28"/>
           <w:lang w:val="en-US"/>
         </w:rPr>
       </w:pPr>
       <w:r>
         <w:rPr>
-          <w:rFonts w:ascii="Arial" w:hAnsi="Arial" w:cs="Arial"/>
+          <w:rFonts w:ascii="Times New Roman" w:hAnsi="Times New Roman" w:cs="Times New Roman"/>
           <w:i/>
           <w:iCs/>
           <w:color w:val="000000"/>
+          <w:sz w:val="28"/>
+          <w:szCs w:val="28"/>
           <w:lang w:val="en-US"/>
         </w:rPr>
         <w:t xml:space="preserve">&lt;Each requirement should be uniquely identified with a sequence number or a meaningful tag of some kind.&gt; </w:t>
@@ -2523,44 +2697,44 @@
         <w:rPr>
           <w:rFonts w:ascii="Times New Roman" w:hAnsi="Times New Roman" w:cs="Times New Roman"/>
           <w:color w:val="000000"/>
+          <w:sz w:val="28"/>
+          <w:szCs w:val="28"/>
+          <w:lang w:val="en-US"/>
+        </w:rPr>
+      </w:pPr>
+      <w:r>
+        <w:rPr>
+          <w:rFonts w:ascii="Times New Roman" w:hAnsi="Times New Roman" w:cs="Times New Roman"/>
+          <w:color w:val="000000"/>
+          <w:sz w:val="28"/>
+          <w:szCs w:val="28"/>
+          <w:lang w:val="en-US"/>
+        </w:rPr>
+        <w:t xml:space="preserve">REQ-1: </w:t>
+      </w:r>
+    </w:p>
+    <w:p>
+      <w:pPr>
+        <w:pStyle w:val="Default"/>
+        <w:rPr>
+          <w:sz w:val="28"/>
+          <w:szCs w:val="28"/>
+        </w:rPr>
+      </w:pPr>
+      <w:r>
+        <w:rPr>
+          <w:sz w:val="28"/>
+          <w:szCs w:val="28"/>
+        </w:rPr>
+        <w:t>REQ-2:</w:t>
+      </w:r>
+    </w:p>
+    <w:p>
+      <w:pPr>
+        <w:pStyle w:val="Default"/>
+        <w:rPr>
           <w:sz w:val="23"/>
           <w:szCs w:val="23"/>
-          <w:lang w:val="en-US"/>
-        </w:rPr>
-      </w:pPr>
-      <w:r>
-        <w:rPr>
-          <w:rFonts w:ascii="Times New Roman" w:hAnsi="Times New Roman" w:cs="Times New Roman"/>
-          <w:color w:val="000000"/>
-          <w:sz w:val="23"/>
-          <w:szCs w:val="23"/>
-          <w:lang w:val="en-US"/>
-        </w:rPr>
-        <w:t xml:space="preserve">REQ-1: </w:t>
-      </w:r>
-    </w:p>
-    <w:p>
-      <w:pPr>
-        <w:pStyle w:val="Default"/>
-        <w:rPr>
-          <w:sz w:val="23"/>
-          <w:szCs w:val="23"/>
-        </w:rPr>
-      </w:pPr>
-      <w:r>
-        <w:rPr>
-          <w:sz w:val="23"/>
-          <w:szCs w:val="23"/>
-        </w:rPr>
-        <w:t>REQ-2:</w:t>
-      </w:r>
-    </w:p>
-    <w:p>
-      <w:pPr>
-        <w:pStyle w:val="Default"/>
-        <w:rPr>
-          <w:sz w:val="23"/>
-          <w:szCs w:val="23"/>
         </w:rPr>
       </w:pPr>
     </w:p>
@@ -2586,21 +2760,21 @@
       <w:pPr>
         <w:pStyle w:val="Default"/>
         <w:rPr>
-          <w:sz w:val="23"/>
-          <w:szCs w:val="23"/>
-        </w:rPr>
-      </w:pPr>
-      <w:r>
-        <w:rPr>
-          <w:sz w:val="23"/>
-          <w:szCs w:val="23"/>
+          <w:sz w:val="28"/>
+          <w:szCs w:val="28"/>
+        </w:rPr>
+      </w:pPr>
+      <w:r>
+        <w:rPr>
+          <w:sz w:val="28"/>
+          <w:szCs w:val="28"/>
         </w:rPr>
         <w:t>5.4</w:t>
       </w:r>
       <w:r>
         <w:rPr>
-          <w:sz w:val="23"/>
-          <w:szCs w:val="23"/>
+          <w:sz w:val="28"/>
+          <w:szCs w:val="28"/>
         </w:rPr>
         <w:t xml:space="preserve">.1 Description and Priority </w:t>
       </w:r>
@@ -2609,14 +2783,14 @@
       <w:pPr>
         <w:pStyle w:val="Default"/>
         <w:rPr>
-          <w:sz w:val="23"/>
-          <w:szCs w:val="23"/>
-        </w:rPr>
-      </w:pPr>
-      <w:r>
-        <w:rPr>
-          <w:sz w:val="23"/>
-          <w:szCs w:val="23"/>
+          <w:sz w:val="28"/>
+          <w:szCs w:val="28"/>
+        </w:rPr>
+      </w:pPr>
+      <w:r>
+        <w:rPr>
+          <w:sz w:val="28"/>
+          <w:szCs w:val="28"/>
         </w:rPr>
         <w:t>This feature allows a user to send the latest committed file to a remote hosted server (Github) repository, where the local files can be stores, to ensure access from anywhere in the world for the user. This feature has a medium priority, as git can work on the local system, and push is only required to use the hosted aspects of version control. However this is extremely important for work collaboration and sharing.</w:t>
       </w:r>
@@ -2625,30 +2799,30 @@
       <w:pPr>
         <w:pStyle w:val="Default"/>
         <w:rPr>
-          <w:sz w:val="22"/>
-          <w:szCs w:val="22"/>
-        </w:rPr>
-      </w:pPr>
-    </w:p>
-    <w:p>
-      <w:pPr>
-        <w:pStyle w:val="Default"/>
-        <w:rPr>
-          <w:sz w:val="23"/>
-          <w:szCs w:val="23"/>
-        </w:rPr>
-      </w:pPr>
-      <w:r>
-        <w:rPr>
-          <w:sz w:val="23"/>
-          <w:szCs w:val="23"/>
+          <w:sz w:val="28"/>
+          <w:szCs w:val="28"/>
+        </w:rPr>
+      </w:pPr>
+    </w:p>
+    <w:p>
+      <w:pPr>
+        <w:pStyle w:val="Default"/>
+        <w:rPr>
+          <w:sz w:val="28"/>
+          <w:szCs w:val="28"/>
+        </w:rPr>
+      </w:pPr>
+      <w:r>
+        <w:rPr>
+          <w:sz w:val="28"/>
+          <w:szCs w:val="28"/>
         </w:rPr>
         <w:t>5.4</w:t>
       </w:r>
       <w:r>
         <w:rPr>
-          <w:sz w:val="23"/>
-          <w:szCs w:val="23"/>
+          <w:sz w:val="28"/>
+          <w:szCs w:val="28"/>
         </w:rPr>
         <w:t>.2 Stimulus/Response Sequences</w:t>
       </w:r>
@@ -2657,14 +2831,14 @@
       <w:pPr>
         <w:pStyle w:val="Default"/>
         <w:rPr>
-          <w:sz w:val="23"/>
-          <w:szCs w:val="23"/>
-        </w:rPr>
-      </w:pPr>
-      <w:r>
-        <w:rPr>
-          <w:sz w:val="23"/>
-          <w:szCs w:val="23"/>
+          <w:sz w:val="28"/>
+          <w:szCs w:val="28"/>
+        </w:rPr>
+      </w:pPr>
+      <w:r>
+        <w:rPr>
+          <w:sz w:val="28"/>
+          <w:szCs w:val="28"/>
         </w:rPr>
         <w:t>1. User enters command to push the changes to the required repository</w:t>
       </w:r>
@@ -2673,14 +2847,14 @@
       <w:pPr>
         <w:pStyle w:val="Default"/>
         <w:rPr>
-          <w:sz w:val="23"/>
-          <w:szCs w:val="23"/>
-        </w:rPr>
-      </w:pPr>
-      <w:r>
-        <w:rPr>
-          <w:sz w:val="23"/>
-          <w:szCs w:val="23"/>
+          <w:sz w:val="28"/>
+          <w:szCs w:val="28"/>
+        </w:rPr>
+      </w:pPr>
+      <w:r>
+        <w:rPr>
+          <w:sz w:val="28"/>
+          <w:szCs w:val="28"/>
         </w:rPr>
         <w:t>2. System verifies that the repository exists</w:t>
       </w:r>
@@ -2689,14 +2863,14 @@
       <w:pPr>
         <w:pStyle w:val="Default"/>
         <w:rPr>
-          <w:sz w:val="23"/>
-          <w:szCs w:val="23"/>
-        </w:rPr>
-      </w:pPr>
-      <w:r>
-        <w:rPr>
-          <w:sz w:val="23"/>
-          <w:szCs w:val="23"/>
+          <w:sz w:val="28"/>
+          <w:szCs w:val="28"/>
+        </w:rPr>
+      </w:pPr>
+      <w:r>
+        <w:rPr>
+          <w:sz w:val="28"/>
+          <w:szCs w:val="28"/>
         </w:rPr>
         <w:t>3. System uses internet to ensure that the changes are sent to the hosted environment</w:t>
       </w:r>
@@ -2708,10 +2882,12 @@
         <w:adjustRightInd w:val="0"/>
         <w:spacing w:after="0" w:line="240" w:lineRule="auto"/>
         <w:rPr>
-          <w:rFonts w:ascii="Arial" w:hAnsi="Arial" w:cs="Arial"/>
+          <w:rFonts w:ascii="Times New Roman" w:hAnsi="Times New Roman" w:cs="Times New Roman"/>
           <w:i/>
           <w:iCs/>
           <w:color w:val="000000"/>
+          <w:sz w:val="28"/>
+          <w:szCs w:val="28"/>
           <w:lang w:val="en-US"/>
         </w:rPr>
       </w:pPr>
@@ -2725,8 +2901,8 @@
         <w:rPr>
           <w:rFonts w:ascii="Times New Roman" w:hAnsi="Times New Roman" w:cs="Times New Roman"/>
           <w:color w:val="000000"/>
-          <w:sz w:val="23"/>
-          <w:szCs w:val="23"/>
+          <w:sz w:val="28"/>
+          <w:szCs w:val="28"/>
           <w:lang w:val="en-US"/>
         </w:rPr>
       </w:pPr>
@@ -2734,8 +2910,8 @@
         <w:rPr>
           <w:rFonts w:ascii="Times New Roman" w:hAnsi="Times New Roman" w:cs="Times New Roman"/>
           <w:color w:val="000000"/>
-          <w:sz w:val="23"/>
-          <w:szCs w:val="23"/>
+          <w:sz w:val="28"/>
+          <w:szCs w:val="28"/>
           <w:lang w:val="en-US"/>
         </w:rPr>
         <w:t>5.4</w:t>
@@ -2744,8 +2920,8 @@
         <w:rPr>
           <w:rFonts w:ascii="Times New Roman" w:hAnsi="Times New Roman" w:cs="Times New Roman"/>
           <w:color w:val="000000"/>
-          <w:sz w:val="23"/>
-          <w:szCs w:val="23"/>
+          <w:sz w:val="28"/>
+          <w:szCs w:val="28"/>
           <w:lang w:val="en-US"/>
         </w:rPr>
         <w:t>.3 Functional Requirements</w:t>
@@ -2765,8 +2941,8 @@
         <w:rPr>
           <w:rFonts w:ascii="Times New Roman" w:hAnsi="Times New Roman" w:cs="Times New Roman"/>
           <w:color w:val="000000"/>
-          <w:sz w:val="23"/>
-          <w:szCs w:val="23"/>
+          <w:sz w:val="28"/>
+          <w:szCs w:val="28"/>
           <w:lang w:val="en-US"/>
         </w:rPr>
       </w:pPr>
@@ -2774,8 +2950,8 @@
         <w:rPr>
           <w:rFonts w:ascii="Times New Roman" w:hAnsi="Times New Roman" w:cs="Times New Roman"/>
           <w:color w:val="000000"/>
-          <w:sz w:val="23"/>
-          <w:szCs w:val="23"/>
+          <w:sz w:val="28"/>
+          <w:szCs w:val="28"/>
           <w:lang w:val="en-US"/>
         </w:rPr>
         <w:t xml:space="preserve">The origin repository must be set beforehand, where the files would be sent to </w:t>
@@ -2795,8 +2971,8 @@
         <w:rPr>
           <w:rFonts w:ascii="Times New Roman" w:hAnsi="Times New Roman" w:cs="Times New Roman"/>
           <w:color w:val="000000"/>
-          <w:sz w:val="23"/>
-          <w:szCs w:val="23"/>
+          <w:sz w:val="28"/>
+          <w:szCs w:val="28"/>
           <w:lang w:val="en-US"/>
         </w:rPr>
       </w:pPr>
@@ -2804,8 +2980,8 @@
         <w:rPr>
           <w:rFonts w:ascii="Times New Roman" w:hAnsi="Times New Roman" w:cs="Times New Roman"/>
           <w:color w:val="000000"/>
-          <w:sz w:val="23"/>
-          <w:szCs w:val="23"/>
+          <w:sz w:val="28"/>
+          <w:szCs w:val="28"/>
           <w:lang w:val="en-US"/>
         </w:rPr>
         <w:t>There must exist some data/files in the master repository, which are going to be pushed</w:t>
@@ -2818,10 +2994,12 @@
         <w:adjustRightInd w:val="0"/>
         <w:spacing w:after="0" w:line="240" w:lineRule="auto"/>
         <w:rPr>
-          <w:rFonts w:ascii="Arial" w:hAnsi="Arial" w:cs="Arial"/>
+          <w:rFonts w:ascii="Times New Roman" w:hAnsi="Times New Roman" w:cs="Times New Roman"/>
           <w:i/>
           <w:iCs/>
           <w:color w:val="000000"/>
+          <w:sz w:val="28"/>
+          <w:szCs w:val="28"/>
           <w:lang w:val="en-US"/>
         </w:rPr>
       </w:pPr>
@@ -2833,20 +3011,23 @@
         <w:adjustRightInd w:val="0"/>
         <w:spacing w:after="0" w:line="240" w:lineRule="auto"/>
         <w:rPr>
-          <w:rFonts w:ascii="Arial" w:hAnsi="Arial" w:cs="Arial"/>
+          <w:rFonts w:ascii="Times New Roman" w:hAnsi="Times New Roman" w:cs="Times New Roman"/>
           <w:color w:val="000000"/>
+          <w:sz w:val="28"/>
+          <w:szCs w:val="28"/>
           <w:lang w:val="en-US"/>
         </w:rPr>
       </w:pPr>
       <w:r>
         <w:rPr>
-          <w:rFonts w:ascii="Arial" w:hAnsi="Arial" w:cs="Arial"/>
+          <w:rFonts w:ascii="Times New Roman" w:hAnsi="Times New Roman" w:cs="Times New Roman"/>
           <w:i/>
           <w:iCs/>
           <w:color w:val="000000"/>
+          <w:sz w:val="28"/>
+          <w:szCs w:val="28"/>
           <w:lang w:val="en-US"/>
         </w:rPr>
-        <w:lastRenderedPageBreak/>
         <w:t xml:space="preserve">&lt;Each requirement should be uniquely identified with a sequence number or a meaningful tag of some kind.&gt; </w:t>
       </w:r>
     </w:p>
@@ -2859,62 +3040,90 @@
         <w:rPr>
           <w:rFonts w:ascii="Times New Roman" w:hAnsi="Times New Roman" w:cs="Times New Roman"/>
           <w:color w:val="000000"/>
+          <w:sz w:val="28"/>
+          <w:szCs w:val="28"/>
+          <w:lang w:val="en-US"/>
+        </w:rPr>
+      </w:pPr>
+      <w:r>
+        <w:rPr>
+          <w:rFonts w:ascii="Times New Roman" w:hAnsi="Times New Roman" w:cs="Times New Roman"/>
+          <w:color w:val="000000"/>
+          <w:sz w:val="28"/>
+          <w:szCs w:val="28"/>
+          <w:lang w:val="en-US"/>
+        </w:rPr>
+        <w:t xml:space="preserve">REQ-1: </w:t>
+      </w:r>
+    </w:p>
+    <w:p>
+      <w:pPr>
+        <w:pStyle w:val="Default"/>
+        <w:rPr>
+          <w:sz w:val="28"/>
+          <w:szCs w:val="28"/>
+        </w:rPr>
+      </w:pPr>
+      <w:r>
+        <w:rPr>
+          <w:sz w:val="28"/>
+          <w:szCs w:val="28"/>
+        </w:rPr>
+        <w:t>REQ-2:</w:t>
+      </w:r>
+    </w:p>
+    <w:p>
+      <w:pPr>
+        <w:pStyle w:val="Default"/>
+        <w:rPr>
+          <w:sz w:val="28"/>
+          <w:szCs w:val="28"/>
+        </w:rPr>
+      </w:pPr>
+    </w:p>
+    <w:p>
+      <w:pPr>
+        <w:pStyle w:val="Default"/>
+        <w:rPr>
+          <w:sz w:val="28"/>
+          <w:szCs w:val="28"/>
+        </w:rPr>
+      </w:pPr>
+    </w:p>
+    <w:p>
+      <w:pPr>
+        <w:pStyle w:val="Default"/>
+        <w:rPr>
+          <w:sz w:val="28"/>
+          <w:szCs w:val="28"/>
+        </w:rPr>
+      </w:pPr>
+    </w:p>
+    <w:p>
+      <w:pPr>
+        <w:pStyle w:val="Default"/>
+        <w:rPr>
           <w:sz w:val="23"/>
           <w:szCs w:val="23"/>
-          <w:lang w:val="en-US"/>
-        </w:rPr>
-      </w:pPr>
-      <w:r>
-        <w:rPr>
-          <w:rFonts w:ascii="Times New Roman" w:hAnsi="Times New Roman" w:cs="Times New Roman"/>
-          <w:color w:val="000000"/>
-          <w:sz w:val="23"/>
-          <w:szCs w:val="23"/>
-          <w:lang w:val="en-US"/>
-        </w:rPr>
-        <w:t xml:space="preserve">REQ-1: </w:t>
-      </w:r>
-    </w:p>
-    <w:p>
-      <w:pPr>
-        <w:pStyle w:val="Default"/>
-        <w:rPr>
-          <w:sz w:val="23"/>
-          <w:szCs w:val="23"/>
-        </w:rPr>
-      </w:pPr>
-      <w:r>
-        <w:rPr>
-          <w:sz w:val="23"/>
-          <w:szCs w:val="23"/>
-        </w:rPr>
-        <w:t>REQ-2:</w:t>
-      </w:r>
-    </w:p>
-    <w:p>
-      <w:pPr>
-        <w:pStyle w:val="Default"/>
-        <w:rPr>
-          <w:sz w:val="23"/>
-          <w:szCs w:val="23"/>
-        </w:rPr>
-      </w:pPr>
-    </w:p>
-    <w:p>
-      <w:pPr>
-        <w:pStyle w:val="Default"/>
-        <w:rPr>
-          <w:sz w:val="28"/>
-          <w:szCs w:val="28"/>
-        </w:rPr>
-      </w:pPr>
-      <w:r>
-        <w:rPr>
-          <w:b/>
-          <w:bCs/>
-          <w:sz w:val="28"/>
-          <w:szCs w:val="28"/>
-        </w:rPr>
+        </w:rPr>
+      </w:pPr>
+    </w:p>
+    <w:p>
+      <w:pPr>
+        <w:pStyle w:val="Default"/>
+        <w:rPr>
+          <w:sz w:val="28"/>
+          <w:szCs w:val="28"/>
+        </w:rPr>
+      </w:pPr>
+      <w:r>
+        <w:rPr>
+          <w:b/>
+          <w:bCs/>
+          <w:sz w:val="28"/>
+          <w:szCs w:val="28"/>
+        </w:rPr>
+        <w:lastRenderedPageBreak/>
         <w:t xml:space="preserve">5.5 Pulling Files from a hosted Repository </w:t>
       </w:r>
     </w:p>
@@ -2922,21 +3131,21 @@
       <w:pPr>
         <w:pStyle w:val="Default"/>
         <w:rPr>
-          <w:sz w:val="23"/>
-          <w:szCs w:val="23"/>
-        </w:rPr>
-      </w:pPr>
-      <w:r>
-        <w:rPr>
-          <w:sz w:val="23"/>
-          <w:szCs w:val="23"/>
+          <w:sz w:val="28"/>
+          <w:szCs w:val="28"/>
+        </w:rPr>
+      </w:pPr>
+      <w:r>
+        <w:rPr>
+          <w:sz w:val="28"/>
+          <w:szCs w:val="28"/>
         </w:rPr>
         <w:t>5.5</w:t>
       </w:r>
       <w:r>
         <w:rPr>
-          <w:sz w:val="23"/>
-          <w:szCs w:val="23"/>
+          <w:sz w:val="28"/>
+          <w:szCs w:val="28"/>
         </w:rPr>
         <w:t xml:space="preserve">.1 Description and Priority </w:t>
       </w:r>
@@ -2945,14 +3154,14 @@
       <w:pPr>
         <w:pStyle w:val="Default"/>
         <w:rPr>
-          <w:sz w:val="23"/>
-          <w:szCs w:val="23"/>
-        </w:rPr>
-      </w:pPr>
-      <w:r>
-        <w:rPr>
-          <w:sz w:val="23"/>
-          <w:szCs w:val="23"/>
+          <w:sz w:val="28"/>
+          <w:szCs w:val="28"/>
+        </w:rPr>
+      </w:pPr>
+      <w:r>
+        <w:rPr>
+          <w:sz w:val="28"/>
+          <w:szCs w:val="28"/>
         </w:rPr>
         <w:t>This feature allows a user to retrieve files from a hosted repository, and clone it to their local system. This feature has a medium priority, as git can work on the local system, and pull is only required to use the hosted aspects of version control. However this is extremely important for work collaboration and sharing.</w:t>
       </w:r>
@@ -2961,33 +3170,32 @@
       <w:pPr>
         <w:pStyle w:val="Default"/>
         <w:rPr>
-          <w:rFonts w:ascii="Arial" w:hAnsi="Arial" w:cs="Arial"/>
           <w:i/>
           <w:iCs/>
-          <w:sz w:val="22"/>
-          <w:szCs w:val="22"/>
-        </w:rPr>
-      </w:pPr>
-    </w:p>
-    <w:p>
-      <w:pPr>
-        <w:pStyle w:val="Default"/>
-        <w:rPr>
-          <w:sz w:val="23"/>
-          <w:szCs w:val="23"/>
-        </w:rPr>
-      </w:pPr>
-      <w:r>
-        <w:rPr>
-          <w:sz w:val="23"/>
-          <w:szCs w:val="23"/>
+          <w:sz w:val="28"/>
+          <w:szCs w:val="28"/>
+        </w:rPr>
+      </w:pPr>
+    </w:p>
+    <w:p>
+      <w:pPr>
+        <w:pStyle w:val="Default"/>
+        <w:rPr>
+          <w:sz w:val="28"/>
+          <w:szCs w:val="28"/>
+        </w:rPr>
+      </w:pPr>
+      <w:r>
+        <w:rPr>
+          <w:sz w:val="28"/>
+          <w:szCs w:val="28"/>
         </w:rPr>
         <w:t>5.5</w:t>
       </w:r>
       <w:r>
         <w:rPr>
-          <w:sz w:val="23"/>
-          <w:szCs w:val="23"/>
+          <w:sz w:val="28"/>
+          <w:szCs w:val="28"/>
         </w:rPr>
         <w:t>.2 Stimulus/Response Sequences</w:t>
       </w:r>
@@ -2996,14 +3204,14 @@
       <w:pPr>
         <w:pStyle w:val="Default"/>
         <w:rPr>
-          <w:sz w:val="23"/>
-          <w:szCs w:val="23"/>
-        </w:rPr>
-      </w:pPr>
-      <w:r>
-        <w:rPr>
-          <w:sz w:val="23"/>
-          <w:szCs w:val="23"/>
+          <w:sz w:val="28"/>
+          <w:szCs w:val="28"/>
+        </w:rPr>
+      </w:pPr>
+      <w:r>
+        <w:rPr>
+          <w:sz w:val="28"/>
+          <w:szCs w:val="28"/>
         </w:rPr>
         <w:t>1. User enters command to pull the files from the required repository</w:t>
       </w:r>
@@ -3012,14 +3220,14 @@
       <w:pPr>
         <w:pStyle w:val="Default"/>
         <w:rPr>
-          <w:sz w:val="23"/>
-          <w:szCs w:val="23"/>
-        </w:rPr>
-      </w:pPr>
-      <w:r>
-        <w:rPr>
-          <w:sz w:val="23"/>
-          <w:szCs w:val="23"/>
+          <w:sz w:val="28"/>
+          <w:szCs w:val="28"/>
+        </w:rPr>
+      </w:pPr>
+      <w:r>
+        <w:rPr>
+          <w:sz w:val="28"/>
+          <w:szCs w:val="28"/>
         </w:rPr>
         <w:t>2. System verifies that the repository exists</w:t>
       </w:r>
@@ -3028,14 +3236,14 @@
       <w:pPr>
         <w:pStyle w:val="Default"/>
         <w:rPr>
-          <w:sz w:val="23"/>
-          <w:szCs w:val="23"/>
-        </w:rPr>
-      </w:pPr>
-      <w:r>
-        <w:rPr>
-          <w:sz w:val="23"/>
-          <w:szCs w:val="23"/>
+          <w:sz w:val="28"/>
+          <w:szCs w:val="28"/>
+        </w:rPr>
+      </w:pPr>
+      <w:r>
+        <w:rPr>
+          <w:sz w:val="28"/>
+          <w:szCs w:val="28"/>
         </w:rPr>
         <w:t>3. System uses internet to ensure that the files are sent to the user local system</w:t>
       </w:r>
@@ -3047,10 +3255,12 @@
         <w:adjustRightInd w:val="0"/>
         <w:spacing w:after="0" w:line="240" w:lineRule="auto"/>
         <w:rPr>
-          <w:rFonts w:ascii="Arial" w:hAnsi="Arial" w:cs="Arial"/>
+          <w:rFonts w:ascii="Times New Roman" w:hAnsi="Times New Roman" w:cs="Times New Roman"/>
           <w:i/>
           <w:iCs/>
           <w:color w:val="000000"/>
+          <w:sz w:val="28"/>
+          <w:szCs w:val="28"/>
           <w:lang w:val="en-US"/>
         </w:rPr>
       </w:pPr>
@@ -3064,8 +3274,8 @@
         <w:rPr>
           <w:rFonts w:ascii="Times New Roman" w:hAnsi="Times New Roman" w:cs="Times New Roman"/>
           <w:color w:val="000000"/>
-          <w:sz w:val="23"/>
-          <w:szCs w:val="23"/>
+          <w:sz w:val="28"/>
+          <w:szCs w:val="28"/>
           <w:lang w:val="en-US"/>
         </w:rPr>
       </w:pPr>
@@ -3073,8 +3283,8 @@
         <w:rPr>
           <w:rFonts w:ascii="Times New Roman" w:hAnsi="Times New Roman" w:cs="Times New Roman"/>
           <w:color w:val="000000"/>
-          <w:sz w:val="23"/>
-          <w:szCs w:val="23"/>
+          <w:sz w:val="28"/>
+          <w:szCs w:val="28"/>
           <w:lang w:val="en-US"/>
         </w:rPr>
         <w:t>5.5</w:t>
@@ -3083,8 +3293,8 @@
         <w:rPr>
           <w:rFonts w:ascii="Times New Roman" w:hAnsi="Times New Roman" w:cs="Times New Roman"/>
           <w:color w:val="000000"/>
-          <w:sz w:val="23"/>
-          <w:szCs w:val="23"/>
+          <w:sz w:val="28"/>
+          <w:szCs w:val="28"/>
           <w:lang w:val="en-US"/>
         </w:rPr>
         <w:t>.3 Functional Requirements</w:t>
@@ -3104,8 +3314,8 @@
         <w:rPr>
           <w:rFonts w:ascii="Times New Roman" w:hAnsi="Times New Roman" w:cs="Times New Roman"/>
           <w:color w:val="000000"/>
-          <w:sz w:val="23"/>
-          <w:szCs w:val="23"/>
+          <w:sz w:val="28"/>
+          <w:szCs w:val="28"/>
           <w:lang w:val="en-US"/>
         </w:rPr>
       </w:pPr>
@@ -3113,8 +3323,8 @@
         <w:rPr>
           <w:rFonts w:ascii="Times New Roman" w:hAnsi="Times New Roman" w:cs="Times New Roman"/>
           <w:color w:val="000000"/>
-          <w:sz w:val="23"/>
-          <w:szCs w:val="23"/>
+          <w:sz w:val="28"/>
+          <w:szCs w:val="28"/>
           <w:lang w:val="en-US"/>
         </w:rPr>
         <w:t xml:space="preserve">The origin repository must be set beforehand, where the files would be pulled from </w:t>
@@ -3134,8 +3344,8 @@
         <w:rPr>
           <w:rFonts w:ascii="Times New Roman" w:hAnsi="Times New Roman" w:cs="Times New Roman"/>
           <w:color w:val="000000"/>
-          <w:sz w:val="23"/>
-          <w:szCs w:val="23"/>
+          <w:sz w:val="28"/>
+          <w:szCs w:val="28"/>
           <w:lang w:val="en-US"/>
         </w:rPr>
       </w:pPr>
@@ -3143,8 +3353,8 @@
         <w:rPr>
           <w:rFonts w:ascii="Times New Roman" w:hAnsi="Times New Roman" w:cs="Times New Roman"/>
           <w:color w:val="000000"/>
-          <w:sz w:val="23"/>
-          <w:szCs w:val="23"/>
+          <w:sz w:val="28"/>
+          <w:szCs w:val="28"/>
           <w:lang w:val="en-US"/>
         </w:rPr>
         <w:t>There must exist some data/files in the master repository, which are going to be sent to local system</w:t>
@@ -3157,10 +3367,12 @@
         <w:adjustRightInd w:val="0"/>
         <w:spacing w:after="0" w:line="240" w:lineRule="auto"/>
         <w:rPr>
-          <w:rFonts w:ascii="Arial" w:hAnsi="Arial" w:cs="Arial"/>
+          <w:rFonts w:ascii="Times New Roman" w:hAnsi="Times New Roman" w:cs="Times New Roman"/>
           <w:i/>
           <w:iCs/>
           <w:color w:val="000000"/>
+          <w:sz w:val="28"/>
+          <w:szCs w:val="28"/>
           <w:lang w:val="en-US"/>
         </w:rPr>
       </w:pPr>
@@ -3172,17 +3384,21 @@
         <w:adjustRightInd w:val="0"/>
         <w:spacing w:after="0" w:line="240" w:lineRule="auto"/>
         <w:rPr>
-          <w:rFonts w:ascii="Arial" w:hAnsi="Arial" w:cs="Arial"/>
+          <w:rFonts w:ascii="Times New Roman" w:hAnsi="Times New Roman" w:cs="Times New Roman"/>
           <w:color w:val="000000"/>
+          <w:sz w:val="28"/>
+          <w:szCs w:val="28"/>
           <w:lang w:val="en-US"/>
         </w:rPr>
       </w:pPr>
       <w:r>
         <w:rPr>
-          <w:rFonts w:ascii="Arial" w:hAnsi="Arial" w:cs="Arial"/>
+          <w:rFonts w:ascii="Times New Roman" w:hAnsi="Times New Roman" w:cs="Times New Roman"/>
           <w:i/>
           <w:iCs/>
           <w:color w:val="000000"/>
+          <w:sz w:val="28"/>
+          <w:szCs w:val="28"/>
           <w:lang w:val="en-US"/>
         </w:rPr>
         <w:t xml:space="preserve">&lt;Each requirement should be uniquely identified with a sequence number or a meaningful tag of some kind.&gt; </w:t>
@@ -3197,53 +3413,53 @@
         <w:rPr>
           <w:rFonts w:ascii="Times New Roman" w:hAnsi="Times New Roman" w:cs="Times New Roman"/>
           <w:color w:val="000000"/>
+          <w:sz w:val="28"/>
+          <w:szCs w:val="28"/>
+          <w:lang w:val="en-US"/>
+        </w:rPr>
+      </w:pPr>
+      <w:r>
+        <w:rPr>
+          <w:rFonts w:ascii="Times New Roman" w:hAnsi="Times New Roman" w:cs="Times New Roman"/>
+          <w:color w:val="000000"/>
+          <w:sz w:val="28"/>
+          <w:szCs w:val="28"/>
+          <w:lang w:val="en-US"/>
+        </w:rPr>
+        <w:t xml:space="preserve">REQ-1: </w:t>
+      </w:r>
+    </w:p>
+    <w:p>
+      <w:pPr>
+        <w:pStyle w:val="Default"/>
+        <w:rPr>
+          <w:sz w:val="28"/>
+          <w:szCs w:val="28"/>
+        </w:rPr>
+      </w:pPr>
+      <w:r>
+        <w:rPr>
+          <w:sz w:val="28"/>
+          <w:szCs w:val="28"/>
+        </w:rPr>
+        <w:t>REQ-2:</w:t>
+      </w:r>
+    </w:p>
+    <w:p>
+      <w:pPr>
+        <w:pStyle w:val="Default"/>
+        <w:rPr>
           <w:sz w:val="23"/>
           <w:szCs w:val="23"/>
-          <w:lang w:val="en-US"/>
-        </w:rPr>
-      </w:pPr>
-      <w:r>
-        <w:rPr>
-          <w:rFonts w:ascii="Times New Roman" w:hAnsi="Times New Roman" w:cs="Times New Roman"/>
-          <w:color w:val="000000"/>
+        </w:rPr>
+      </w:pPr>
+    </w:p>
+    <w:p>
+      <w:pPr>
+        <w:pStyle w:val="Default"/>
+        <w:rPr>
           <w:sz w:val="23"/>
           <w:szCs w:val="23"/>
-          <w:lang w:val="en-US"/>
-        </w:rPr>
-        <w:t xml:space="preserve">REQ-1: </w:t>
-      </w:r>
-    </w:p>
-    <w:p>
-      <w:pPr>
-        <w:pStyle w:val="Default"/>
-        <w:rPr>
-          <w:sz w:val="23"/>
-          <w:szCs w:val="23"/>
-        </w:rPr>
-      </w:pPr>
-      <w:r>
-        <w:rPr>
-          <w:sz w:val="23"/>
-          <w:szCs w:val="23"/>
-        </w:rPr>
-        <w:t>REQ-2:</w:t>
-      </w:r>
-    </w:p>
-    <w:p>
-      <w:pPr>
-        <w:pStyle w:val="Default"/>
-        <w:rPr>
-          <w:sz w:val="23"/>
-          <w:szCs w:val="23"/>
-        </w:rPr>
-      </w:pPr>
-    </w:p>
-    <w:p>
-      <w:pPr>
-        <w:pStyle w:val="Default"/>
-        <w:rPr>
-          <w:sz w:val="23"/>
-          <w:szCs w:val="23"/>
         </w:rPr>
       </w:pPr>
     </w:p>
@@ -3287,21 +3503,21 @@
       <w:pPr>
         <w:pStyle w:val="Default"/>
         <w:rPr>
-          <w:sz w:val="23"/>
-          <w:szCs w:val="23"/>
-        </w:rPr>
-      </w:pPr>
-      <w:r>
-        <w:rPr>
-          <w:sz w:val="23"/>
-          <w:szCs w:val="23"/>
+          <w:sz w:val="28"/>
+          <w:szCs w:val="28"/>
+        </w:rPr>
+      </w:pPr>
+      <w:r>
+        <w:rPr>
+          <w:sz w:val="28"/>
+          <w:szCs w:val="28"/>
         </w:rPr>
         <w:t>5.6</w:t>
       </w:r>
       <w:r>
         <w:rPr>
-          <w:sz w:val="23"/>
-          <w:szCs w:val="23"/>
+          <w:sz w:val="28"/>
+          <w:szCs w:val="28"/>
         </w:rPr>
         <w:t xml:space="preserve">.1 Description and Priority </w:t>
       </w:r>
@@ -3310,14 +3526,14 @@
       <w:pPr>
         <w:pStyle w:val="Default"/>
         <w:rPr>
-          <w:sz w:val="23"/>
-          <w:szCs w:val="23"/>
-        </w:rPr>
-      </w:pPr>
-      <w:r>
-        <w:rPr>
-          <w:sz w:val="23"/>
-          <w:szCs w:val="23"/>
+          <w:sz w:val="28"/>
+          <w:szCs w:val="28"/>
+        </w:rPr>
+      </w:pPr>
+      <w:r>
+        <w:rPr>
+          <w:sz w:val="28"/>
+          <w:szCs w:val="28"/>
         </w:rPr>
         <w:t>This feature allows a user to roll back or go to a specific version of a file (commit).This feature has a high priority, as this is an essential part of version control &amp; code management. Without this feature, we cannot make use of the commits we have.</w:t>
       </w:r>
@@ -3326,33 +3542,32 @@
       <w:pPr>
         <w:pStyle w:val="Default"/>
         <w:rPr>
-          <w:rFonts w:ascii="Arial" w:hAnsi="Arial" w:cs="Arial"/>
           <w:i/>
           <w:iCs/>
-          <w:sz w:val="22"/>
-          <w:szCs w:val="22"/>
-        </w:rPr>
-      </w:pPr>
-    </w:p>
-    <w:p>
-      <w:pPr>
-        <w:pStyle w:val="Default"/>
-        <w:rPr>
-          <w:sz w:val="23"/>
-          <w:szCs w:val="23"/>
-        </w:rPr>
-      </w:pPr>
-      <w:r>
-        <w:rPr>
-          <w:sz w:val="23"/>
-          <w:szCs w:val="23"/>
+          <w:sz w:val="28"/>
+          <w:szCs w:val="28"/>
+        </w:rPr>
+      </w:pPr>
+    </w:p>
+    <w:p>
+      <w:pPr>
+        <w:pStyle w:val="Default"/>
+        <w:rPr>
+          <w:sz w:val="28"/>
+          <w:szCs w:val="28"/>
+        </w:rPr>
+      </w:pPr>
+      <w:r>
+        <w:rPr>
+          <w:sz w:val="28"/>
+          <w:szCs w:val="28"/>
         </w:rPr>
         <w:t>5.6</w:t>
       </w:r>
       <w:r>
         <w:rPr>
-          <w:sz w:val="23"/>
-          <w:szCs w:val="23"/>
+          <w:sz w:val="28"/>
+          <w:szCs w:val="28"/>
         </w:rPr>
         <w:t>.2 Stimulus/Response Sequences</w:t>
       </w:r>
@@ -3361,14 +3576,14 @@
       <w:pPr>
         <w:pStyle w:val="Default"/>
         <w:rPr>
-          <w:sz w:val="23"/>
-          <w:szCs w:val="23"/>
-        </w:rPr>
-      </w:pPr>
-      <w:r>
-        <w:rPr>
-          <w:sz w:val="23"/>
-          <w:szCs w:val="23"/>
+          <w:sz w:val="28"/>
+          <w:szCs w:val="28"/>
+        </w:rPr>
+      </w:pPr>
+      <w:r>
+        <w:rPr>
+          <w:sz w:val="28"/>
+          <w:szCs w:val="28"/>
         </w:rPr>
         <w:t>1. User enters command to checkout to a specific version / commit</w:t>
       </w:r>
@@ -3377,14 +3592,14 @@
       <w:pPr>
         <w:pStyle w:val="Default"/>
         <w:rPr>
-          <w:sz w:val="23"/>
-          <w:szCs w:val="23"/>
-        </w:rPr>
-      </w:pPr>
-      <w:r>
-        <w:rPr>
-          <w:sz w:val="23"/>
-          <w:szCs w:val="23"/>
+          <w:sz w:val="28"/>
+          <w:szCs w:val="28"/>
+        </w:rPr>
+      </w:pPr>
+      <w:r>
+        <w:rPr>
+          <w:sz w:val="28"/>
+          <w:szCs w:val="28"/>
         </w:rPr>
         <w:t>2. System verifies that the version / commit exists</w:t>
       </w:r>
@@ -3393,14 +3608,14 @@
       <w:pPr>
         <w:pStyle w:val="Default"/>
         <w:rPr>
-          <w:sz w:val="23"/>
-          <w:szCs w:val="23"/>
-        </w:rPr>
-      </w:pPr>
-      <w:r>
-        <w:rPr>
-          <w:sz w:val="23"/>
-          <w:szCs w:val="23"/>
+          <w:sz w:val="28"/>
+          <w:szCs w:val="28"/>
+        </w:rPr>
+      </w:pPr>
+      <w:r>
+        <w:rPr>
+          <w:sz w:val="28"/>
+          <w:szCs w:val="28"/>
         </w:rPr>
         <w:t xml:space="preserve">3. System uses the local git file, to reset the local files to the required version / commit </w:t>
       </w:r>
@@ -3412,10 +3627,12 @@
         <w:adjustRightInd w:val="0"/>
         <w:spacing w:after="0" w:line="240" w:lineRule="auto"/>
         <w:rPr>
-          <w:rFonts w:ascii="Arial" w:hAnsi="Arial" w:cs="Arial"/>
+          <w:rFonts w:ascii="Times New Roman" w:hAnsi="Times New Roman" w:cs="Times New Roman"/>
           <w:i/>
           <w:iCs/>
           <w:color w:val="000000"/>
+          <w:sz w:val="28"/>
+          <w:szCs w:val="28"/>
           <w:lang w:val="en-US"/>
         </w:rPr>
       </w:pPr>
@@ -3429,8 +3646,8 @@
         <w:rPr>
           <w:rFonts w:ascii="Times New Roman" w:hAnsi="Times New Roman" w:cs="Times New Roman"/>
           <w:color w:val="000000"/>
-          <w:sz w:val="23"/>
-          <w:szCs w:val="23"/>
+          <w:sz w:val="28"/>
+          <w:szCs w:val="28"/>
           <w:lang w:val="en-US"/>
         </w:rPr>
       </w:pPr>
@@ -3438,8 +3655,8 @@
         <w:rPr>
           <w:rFonts w:ascii="Times New Roman" w:hAnsi="Times New Roman" w:cs="Times New Roman"/>
           <w:color w:val="000000"/>
-          <w:sz w:val="23"/>
-          <w:szCs w:val="23"/>
+          <w:sz w:val="28"/>
+          <w:szCs w:val="28"/>
           <w:lang w:val="en-US"/>
         </w:rPr>
         <w:t>5.6</w:t>
@@ -3448,8 +3665,8 @@
         <w:rPr>
           <w:rFonts w:ascii="Times New Roman" w:hAnsi="Times New Roman" w:cs="Times New Roman"/>
           <w:color w:val="000000"/>
-          <w:sz w:val="23"/>
-          <w:szCs w:val="23"/>
+          <w:sz w:val="28"/>
+          <w:szCs w:val="28"/>
           <w:lang w:val="en-US"/>
         </w:rPr>
         <w:t>.3 Functional Requirements</w:t>
@@ -3469,8 +3686,8 @@
         <w:rPr>
           <w:rFonts w:ascii="Times New Roman" w:hAnsi="Times New Roman" w:cs="Times New Roman"/>
           <w:color w:val="000000"/>
-          <w:sz w:val="23"/>
-          <w:szCs w:val="23"/>
+          <w:sz w:val="28"/>
+          <w:szCs w:val="28"/>
           <w:lang w:val="en-US"/>
         </w:rPr>
       </w:pPr>
@@ -3478,8 +3695,8 @@
         <w:rPr>
           <w:rFonts w:ascii="Times New Roman" w:hAnsi="Times New Roman" w:cs="Times New Roman"/>
           <w:color w:val="000000"/>
-          <w:sz w:val="23"/>
-          <w:szCs w:val="23"/>
+          <w:sz w:val="28"/>
+          <w:szCs w:val="28"/>
           <w:lang w:val="en-US"/>
         </w:rPr>
         <w:t xml:space="preserve">The </w:t>
@@ -3488,8 +3705,8 @@
         <w:rPr>
           <w:rFonts w:ascii="Times New Roman" w:hAnsi="Times New Roman" w:cs="Times New Roman"/>
           <w:color w:val="000000"/>
-          <w:sz w:val="23"/>
-          <w:szCs w:val="23"/>
+          <w:sz w:val="28"/>
+          <w:szCs w:val="28"/>
           <w:lang w:val="en-US"/>
         </w:rPr>
         <w:t>git file system must exist, in order to retrieve a version</w:t>
@@ -3498,8 +3715,8 @@
         <w:rPr>
           <w:rFonts w:ascii="Times New Roman" w:hAnsi="Times New Roman" w:cs="Times New Roman"/>
           <w:color w:val="000000"/>
-          <w:sz w:val="23"/>
-          <w:szCs w:val="23"/>
+          <w:sz w:val="28"/>
+          <w:szCs w:val="28"/>
           <w:lang w:val="en-US"/>
         </w:rPr>
         <w:t xml:space="preserve"> </w:t>
@@ -3512,10 +3729,12 @@
         <w:adjustRightInd w:val="0"/>
         <w:spacing w:after="0" w:line="240" w:lineRule="auto"/>
         <w:rPr>
-          <w:rFonts w:ascii="Arial" w:hAnsi="Arial" w:cs="Arial"/>
+          <w:rFonts w:ascii="Times New Roman" w:hAnsi="Times New Roman" w:cs="Times New Roman"/>
           <w:i/>
           <w:iCs/>
           <w:color w:val="000000"/>
+          <w:sz w:val="28"/>
+          <w:szCs w:val="28"/>
           <w:lang w:val="en-US"/>
         </w:rPr>
       </w:pPr>
@@ -3527,17 +3746,21 @@
         <w:adjustRightInd w:val="0"/>
         <w:spacing w:after="0" w:line="240" w:lineRule="auto"/>
         <w:rPr>
-          <w:rFonts w:ascii="Arial" w:hAnsi="Arial" w:cs="Arial"/>
+          <w:rFonts w:ascii="Times New Roman" w:hAnsi="Times New Roman" w:cs="Times New Roman"/>
           <w:color w:val="000000"/>
+          <w:sz w:val="28"/>
+          <w:szCs w:val="28"/>
           <w:lang w:val="en-US"/>
         </w:rPr>
       </w:pPr>
       <w:r>
         <w:rPr>
-          <w:rFonts w:ascii="Arial" w:hAnsi="Arial" w:cs="Arial"/>
+          <w:rFonts w:ascii="Times New Roman" w:hAnsi="Times New Roman" w:cs="Times New Roman"/>
           <w:i/>
           <w:iCs/>
           <w:color w:val="000000"/>
+          <w:sz w:val="28"/>
+          <w:szCs w:val="28"/>
           <w:lang w:val="en-US"/>
         </w:rPr>
         <w:t xml:space="preserve">&lt;Each requirement should be uniquely identified with a sequence number or a meaningful tag of some kind.&gt; </w:t>
@@ -3552,44 +3775,45 @@
         <w:rPr>
           <w:rFonts w:ascii="Times New Roman" w:hAnsi="Times New Roman" w:cs="Times New Roman"/>
           <w:color w:val="000000"/>
+          <w:sz w:val="28"/>
+          <w:szCs w:val="28"/>
+          <w:lang w:val="en-US"/>
+        </w:rPr>
+      </w:pPr>
+      <w:r>
+        <w:rPr>
+          <w:rFonts w:ascii="Times New Roman" w:hAnsi="Times New Roman" w:cs="Times New Roman"/>
+          <w:color w:val="000000"/>
+          <w:sz w:val="28"/>
+          <w:szCs w:val="28"/>
+          <w:lang w:val="en-US"/>
+        </w:rPr>
+        <w:lastRenderedPageBreak/>
+        <w:t xml:space="preserve">REQ-1: </w:t>
+      </w:r>
+    </w:p>
+    <w:p>
+      <w:pPr>
+        <w:pStyle w:val="Default"/>
+        <w:rPr>
+          <w:sz w:val="28"/>
+          <w:szCs w:val="28"/>
+        </w:rPr>
+      </w:pPr>
+      <w:r>
+        <w:rPr>
+          <w:sz w:val="28"/>
+          <w:szCs w:val="28"/>
+        </w:rPr>
+        <w:t>REQ-2:</w:t>
+      </w:r>
+    </w:p>
+    <w:p>
+      <w:pPr>
+        <w:pStyle w:val="Default"/>
+        <w:rPr>
           <w:sz w:val="23"/>
           <w:szCs w:val="23"/>
-          <w:lang w:val="en-US"/>
-        </w:rPr>
-      </w:pPr>
-      <w:r>
-        <w:rPr>
-          <w:rFonts w:ascii="Times New Roman" w:hAnsi="Times New Roman" w:cs="Times New Roman"/>
-          <w:color w:val="000000"/>
-          <w:sz w:val="23"/>
-          <w:szCs w:val="23"/>
-          <w:lang w:val="en-US"/>
-        </w:rPr>
-        <w:t xml:space="preserve">REQ-1: </w:t>
-      </w:r>
-    </w:p>
-    <w:p>
-      <w:pPr>
-        <w:pStyle w:val="Default"/>
-        <w:rPr>
-          <w:sz w:val="23"/>
-          <w:szCs w:val="23"/>
-        </w:rPr>
-      </w:pPr>
-      <w:r>
-        <w:rPr>
-          <w:sz w:val="23"/>
-          <w:szCs w:val="23"/>
-        </w:rPr>
-        <w:t>REQ-2:</w:t>
-      </w:r>
-    </w:p>
-    <w:p>
-      <w:pPr>
-        <w:pStyle w:val="Default"/>
-        <w:rPr>
-          <w:sz w:val="23"/>
-          <w:szCs w:val="23"/>
         </w:rPr>
       </w:pPr>
     </w:p>
@@ -3643,7 +3867,6 @@
           <w:sz w:val="36"/>
           <w:szCs w:val="36"/>
         </w:rPr>
-        <w:lastRenderedPageBreak/>
         <w:t>6. Other Nonfunctional Requirements</w:t>
       </w:r>
     </w:p>
@@ -4075,13 +4298,44 @@
           <w:szCs w:val="28"/>
         </w:rPr>
       </w:pPr>
-      <w:r>
-        <w:rPr>
-          <w:b/>
-          <w:bCs/>
-          <w:sz w:val="28"/>
-          <w:szCs w:val="28"/>
-        </w:rPr>
+    </w:p>
+    <w:p>
+      <w:pPr>
+        <w:pStyle w:val="Default"/>
+        <w:rPr>
+          <w:color w:val="auto"/>
+          <w:sz w:val="28"/>
+          <w:szCs w:val="28"/>
+        </w:rPr>
+      </w:pPr>
+    </w:p>
+    <w:p>
+      <w:pPr>
+        <w:pStyle w:val="Default"/>
+        <w:rPr>
+          <w:color w:val="auto"/>
+          <w:sz w:val="28"/>
+          <w:szCs w:val="28"/>
+        </w:rPr>
+      </w:pPr>
+    </w:p>
+    <w:p>
+      <w:pPr>
+        <w:pStyle w:val="Default"/>
+        <w:rPr>
+          <w:color w:val="auto"/>
+          <w:sz w:val="28"/>
+          <w:szCs w:val="28"/>
+        </w:rPr>
+      </w:pPr>
+      <w:r>
+        <w:rPr>
+          <w:b/>
+          <w:bCs/>
+          <w:sz w:val="28"/>
+          <w:szCs w:val="28"/>
+        </w:rPr>
+        <w:lastRenderedPageBreak/>
         <w:t>6.4 Software Quality Attributes</w:t>
       </w:r>
     </w:p>
@@ -4180,7 +4434,6 @@
           <w:sz w:val="28"/>
           <w:szCs w:val="28"/>
         </w:rPr>
-        <w:lastRenderedPageBreak/>
         <w:t>Our product should be flexible enough to cater to the demands of users from different domains.</w:t>
       </w:r>
     </w:p>
@@ -4523,6 +4776,7 @@
           <w:sz w:val="28"/>
           <w:szCs w:val="36"/>
         </w:rPr>
+        <w:lastRenderedPageBreak/>
         <w:t>Developer:</w:t>
       </w:r>
       <w:r>
@@ -4558,15 +4812,7 @@
           <w:sz w:val="28"/>
           <w:szCs w:val="36"/>
         </w:rPr>
-        <w:t xml:space="preserve"> This defines the Hardware Resources, which are responsible for hosting the product, authenticating users and have </w:t>
-      </w:r>
-      <w:r>
-        <w:rPr>
-          <w:sz w:val="28"/>
-          <w:szCs w:val="36"/>
-        </w:rPr>
-        <w:lastRenderedPageBreak/>
-        <w:t>databases integrated which store all files of the users. The back end server is the single most expensive component of the entire product</w:t>
+        <w:t xml:space="preserve"> This defines the Hardware Resources, which are responsible for hosting the product, authenticating users and have databases integrated which store all files of the users. The back end server is the single most expensive component of the entire product</w:t>
       </w:r>
     </w:p>
     <w:p>
@@ -4660,6 +4906,1568 @@
         <w:rPr>
           <w:sz w:val="36"/>
           <w:szCs w:val="36"/>
+        </w:rPr>
+      </w:pPr>
+    </w:p>
+    <w:tbl>
+      <w:tblPr>
+        <w:tblW w:w="10242" w:type="dxa"/>
+        <w:tblLayout w:type="fixed"/>
+        <w:tblCellMar>
+          <w:top w:w="15" w:type="dxa"/>
+          <w:left w:w="15" w:type="dxa"/>
+          <w:bottom w:w="15" w:type="dxa"/>
+          <w:right w:w="15" w:type="dxa"/>
+        </w:tblCellMar>
+        <w:tblLook w:val="04A0"/>
+      </w:tblPr>
+      <w:tblGrid>
+        <w:gridCol w:w="1545"/>
+        <w:gridCol w:w="1276"/>
+        <w:gridCol w:w="1505"/>
+        <w:gridCol w:w="1096"/>
+        <w:gridCol w:w="1134"/>
+        <w:gridCol w:w="1134"/>
+        <w:gridCol w:w="2552"/>
+      </w:tblGrid>
+      <w:tr>
+        <w:trPr>
+          <w:trHeight w:val="675"/>
+        </w:trPr>
+        <w:tc>
+          <w:tcPr>
+            <w:tcW w:w="1545" w:type="dxa"/>
+            <w:tcBorders>
+              <w:top w:val="single" w:sz="4" w:space="0" w:color="9E9E9E"/>
+              <w:left w:val="single" w:sz="4" w:space="0" w:color="9E9E9E"/>
+              <w:bottom w:val="single" w:sz="4" w:space="0" w:color="9E9E9E"/>
+              <w:right w:val="single" w:sz="4" w:space="0" w:color="9E9E9E"/>
+            </w:tcBorders>
+            <w:tcMar>
+              <w:top w:w="127" w:type="dxa"/>
+              <w:left w:w="127" w:type="dxa"/>
+              <w:bottom w:w="127" w:type="dxa"/>
+              <w:right w:w="127" w:type="dxa"/>
+            </w:tcMar>
+            <w:hideMark/>
+          </w:tcPr>
+          <w:p>
+            <w:pPr>
+              <w:spacing w:after="0" w:line="240" w:lineRule="auto"/>
+              <w:rPr>
+                <w:rFonts w:ascii="Times New Roman" w:eastAsia="Times New Roman" w:hAnsi="Times New Roman" w:cs="Times New Roman"/>
+                <w:sz w:val="24"/>
+                <w:szCs w:val="24"/>
+                <w:lang w:val="en-US"/>
+              </w:rPr>
+            </w:pPr>
+            <w:r>
+              <w:rPr>
+                <w:rFonts w:ascii="Times New Roman" w:eastAsia="Times New Roman" w:hAnsi="Times New Roman" w:cs="Times New Roman"/>
+                <w:sz w:val="24"/>
+                <w:szCs w:val="24"/>
+                <w:lang w:val="en-US"/>
+              </w:rPr>
+              <w:t> </w:t>
+            </w:r>
+            <w:r>
+              <w:rPr>
+                <w:rFonts w:ascii="Arial" w:eastAsia="Times New Roman" w:hAnsi="Arial" w:cs="Arial"/>
+                <w:b/>
+                <w:bCs/>
+                <w:color w:val="000000"/>
+                <w:sz w:val="20"/>
+                <w:szCs w:val="20"/>
+                <w:lang w:val="en-US"/>
+              </w:rPr>
+              <w:t>Requirement</w:t>
+            </w:r>
+          </w:p>
+          <w:p>
+            <w:pPr>
+              <w:spacing w:after="0" w:line="240" w:lineRule="auto"/>
+              <w:rPr>
+                <w:rFonts w:ascii="Times New Roman" w:eastAsia="Times New Roman" w:hAnsi="Times New Roman" w:cs="Times New Roman"/>
+                <w:sz w:val="24"/>
+                <w:szCs w:val="24"/>
+                <w:lang w:val="en-US"/>
+              </w:rPr>
+            </w:pPr>
+            <w:r>
+              <w:rPr>
+                <w:rFonts w:ascii="Arial" w:eastAsia="Times New Roman" w:hAnsi="Arial" w:cs="Arial"/>
+                <w:color w:val="000000"/>
+                <w:sz w:val="18"/>
+                <w:szCs w:val="18"/>
+                <w:lang w:val="en-US"/>
+              </w:rPr>
+              <w:t>     </w:t>
+            </w:r>
+            <w:r>
+              <w:rPr>
+                <w:rFonts w:ascii="Arial" w:eastAsia="Times New Roman" w:hAnsi="Arial" w:cs="Arial"/>
+                <w:b/>
+                <w:bCs/>
+                <w:color w:val="000000"/>
+                <w:sz w:val="18"/>
+                <w:szCs w:val="18"/>
+                <w:lang w:val="en-US"/>
+              </w:rPr>
+              <w:t> </w:t>
+            </w:r>
+            <w:r>
+              <w:rPr>
+                <w:rFonts w:ascii="Arial" w:eastAsia="Times New Roman" w:hAnsi="Arial" w:cs="Arial"/>
+                <w:b/>
+                <w:bCs/>
+                <w:color w:val="000000"/>
+                <w:lang w:val="en-US"/>
+              </w:rPr>
+              <w:t>ID</w:t>
+            </w:r>
+          </w:p>
+        </w:tc>
+        <w:tc>
+          <w:tcPr>
+            <w:tcW w:w="1276" w:type="dxa"/>
+            <w:tcBorders>
+              <w:top w:val="single" w:sz="4" w:space="0" w:color="9E9E9E"/>
+              <w:left w:val="single" w:sz="4" w:space="0" w:color="9E9E9E"/>
+              <w:bottom w:val="single" w:sz="4" w:space="0" w:color="9E9E9E"/>
+              <w:right w:val="single" w:sz="4" w:space="0" w:color="9E9E9E"/>
+            </w:tcBorders>
+            <w:tcMar>
+              <w:top w:w="127" w:type="dxa"/>
+              <w:left w:w="127" w:type="dxa"/>
+              <w:bottom w:w="127" w:type="dxa"/>
+              <w:right w:w="127" w:type="dxa"/>
+            </w:tcMar>
+            <w:hideMark/>
+          </w:tcPr>
+          <w:p>
+            <w:pPr>
+              <w:spacing w:after="0" w:line="240" w:lineRule="auto"/>
+              <w:rPr>
+                <w:rFonts w:ascii="Times New Roman" w:eastAsia="Times New Roman" w:hAnsi="Times New Roman" w:cs="Times New Roman"/>
+                <w:sz w:val="24"/>
+                <w:szCs w:val="24"/>
+                <w:lang w:val="en-US"/>
+              </w:rPr>
+            </w:pPr>
+            <w:r>
+              <w:rPr>
+                <w:rFonts w:ascii="Arial" w:eastAsia="Times New Roman" w:hAnsi="Arial" w:cs="Arial"/>
+                <w:b/>
+                <w:bCs/>
+                <w:color w:val="000000"/>
+                <w:sz w:val="28"/>
+                <w:szCs w:val="28"/>
+                <w:lang w:val="en-US"/>
+              </w:rPr>
+              <w:t>Type</w:t>
+            </w:r>
+          </w:p>
+        </w:tc>
+        <w:tc>
+          <w:tcPr>
+            <w:tcW w:w="1505" w:type="dxa"/>
+            <w:tcBorders>
+              <w:top w:val="single" w:sz="4" w:space="0" w:color="9E9E9E"/>
+              <w:left w:val="single" w:sz="4" w:space="0" w:color="9E9E9E"/>
+              <w:bottom w:val="single" w:sz="4" w:space="0" w:color="9E9E9E"/>
+              <w:right w:val="single" w:sz="4" w:space="0" w:color="9E9E9E"/>
+            </w:tcBorders>
+            <w:tcMar>
+              <w:top w:w="127" w:type="dxa"/>
+              <w:left w:w="127" w:type="dxa"/>
+              <w:bottom w:w="127" w:type="dxa"/>
+              <w:right w:w="127" w:type="dxa"/>
+            </w:tcMar>
+            <w:hideMark/>
+          </w:tcPr>
+          <w:p>
+            <w:pPr>
+              <w:spacing w:after="0" w:line="240" w:lineRule="auto"/>
+              <w:rPr>
+                <w:rFonts w:ascii="Times New Roman" w:eastAsia="Times New Roman" w:hAnsi="Times New Roman" w:cs="Times New Roman"/>
+                <w:sz w:val="24"/>
+                <w:szCs w:val="24"/>
+                <w:lang w:val="en-US"/>
+              </w:rPr>
+            </w:pPr>
+            <w:r>
+              <w:rPr>
+                <w:rFonts w:ascii="Arial" w:eastAsia="Times New Roman" w:hAnsi="Arial" w:cs="Arial"/>
+                <w:b/>
+                <w:bCs/>
+                <w:color w:val="000000"/>
+                <w:sz w:val="20"/>
+                <w:szCs w:val="20"/>
+                <w:lang w:val="en-US"/>
+              </w:rPr>
+              <w:t>Requirement Description</w:t>
+            </w:r>
+          </w:p>
+        </w:tc>
+        <w:tc>
+          <w:tcPr>
+            <w:tcW w:w="1096" w:type="dxa"/>
+            <w:tcBorders>
+              <w:top w:val="single" w:sz="4" w:space="0" w:color="9E9E9E"/>
+              <w:left w:val="single" w:sz="4" w:space="0" w:color="9E9E9E"/>
+              <w:bottom w:val="single" w:sz="4" w:space="0" w:color="9E9E9E"/>
+              <w:right w:val="single" w:sz="4" w:space="0" w:color="9E9E9E"/>
+            </w:tcBorders>
+            <w:tcMar>
+              <w:top w:w="127" w:type="dxa"/>
+              <w:left w:w="127" w:type="dxa"/>
+              <w:bottom w:w="127" w:type="dxa"/>
+              <w:right w:w="127" w:type="dxa"/>
+            </w:tcMar>
+            <w:hideMark/>
+          </w:tcPr>
+          <w:p>
+            <w:pPr>
+              <w:spacing w:after="0" w:line="240" w:lineRule="auto"/>
+              <w:rPr>
+                <w:rFonts w:ascii="Times New Roman" w:eastAsia="Times New Roman" w:hAnsi="Times New Roman" w:cs="Times New Roman"/>
+                <w:lang w:val="en-US"/>
+              </w:rPr>
+            </w:pPr>
+            <w:r>
+              <w:rPr>
+                <w:rFonts w:ascii="Arial" w:eastAsia="Times New Roman" w:hAnsi="Arial" w:cs="Arial"/>
+                <w:b/>
+                <w:bCs/>
+                <w:color w:val="000000"/>
+                <w:lang w:val="en-US"/>
+              </w:rPr>
+              <w:t>Priority</w:t>
+            </w:r>
+          </w:p>
+        </w:tc>
+        <w:tc>
+          <w:tcPr>
+            <w:tcW w:w="1134" w:type="dxa"/>
+            <w:tcBorders>
+              <w:top w:val="single" w:sz="4" w:space="0" w:color="9E9E9E"/>
+              <w:left w:val="single" w:sz="4" w:space="0" w:color="9E9E9E"/>
+              <w:bottom w:val="single" w:sz="4" w:space="0" w:color="9E9E9E"/>
+              <w:right w:val="single" w:sz="4" w:space="0" w:color="9E9E9E"/>
+            </w:tcBorders>
+            <w:tcMar>
+              <w:top w:w="127" w:type="dxa"/>
+              <w:left w:w="127" w:type="dxa"/>
+              <w:bottom w:w="127" w:type="dxa"/>
+              <w:right w:w="127" w:type="dxa"/>
+            </w:tcMar>
+            <w:hideMark/>
+          </w:tcPr>
+          <w:p>
+            <w:pPr>
+              <w:spacing w:after="0" w:line="240" w:lineRule="auto"/>
+              <w:rPr>
+                <w:rFonts w:ascii="Times New Roman" w:eastAsia="Times New Roman" w:hAnsi="Times New Roman" w:cs="Times New Roman"/>
+                <w:sz w:val="24"/>
+                <w:szCs w:val="24"/>
+                <w:lang w:val="en-US"/>
+              </w:rPr>
+            </w:pPr>
+            <w:r>
+              <w:rPr>
+                <w:rFonts w:ascii="Arial" w:eastAsia="Times New Roman" w:hAnsi="Arial" w:cs="Arial"/>
+                <w:b/>
+                <w:bCs/>
+                <w:color w:val="000000"/>
+                <w:sz w:val="28"/>
+                <w:szCs w:val="28"/>
+                <w:lang w:val="en-US"/>
+              </w:rPr>
+              <w:t>Trace</w:t>
+            </w:r>
+          </w:p>
+        </w:tc>
+        <w:tc>
+          <w:tcPr>
+            <w:tcW w:w="1134" w:type="dxa"/>
+            <w:tcBorders>
+              <w:top w:val="single" w:sz="4" w:space="0" w:color="9E9E9E"/>
+              <w:left w:val="single" w:sz="4" w:space="0" w:color="9E9E9E"/>
+              <w:bottom w:val="single" w:sz="4" w:space="0" w:color="9E9E9E"/>
+              <w:right w:val="single" w:sz="4" w:space="0" w:color="9E9E9E"/>
+            </w:tcBorders>
+            <w:tcMar>
+              <w:top w:w="127" w:type="dxa"/>
+              <w:left w:w="127" w:type="dxa"/>
+              <w:bottom w:w="127" w:type="dxa"/>
+              <w:right w:w="127" w:type="dxa"/>
+            </w:tcMar>
+            <w:hideMark/>
+          </w:tcPr>
+          <w:p>
+            <w:pPr>
+              <w:spacing w:after="0" w:line="240" w:lineRule="auto"/>
+              <w:rPr>
+                <w:rFonts w:ascii="Times New Roman" w:eastAsia="Times New Roman" w:hAnsi="Times New Roman" w:cs="Times New Roman"/>
+                <w:sz w:val="24"/>
+                <w:szCs w:val="24"/>
+                <w:lang w:val="en-US"/>
+              </w:rPr>
+            </w:pPr>
+            <w:r>
+              <w:rPr>
+                <w:rFonts w:ascii="Arial" w:eastAsia="Times New Roman" w:hAnsi="Arial" w:cs="Arial"/>
+                <w:b/>
+                <w:bCs/>
+                <w:color w:val="000000"/>
+                <w:sz w:val="28"/>
+                <w:szCs w:val="28"/>
+                <w:lang w:val="en-US"/>
+              </w:rPr>
+              <w:t>Risk</w:t>
+            </w:r>
+          </w:p>
+        </w:tc>
+        <w:tc>
+          <w:tcPr>
+            <w:tcW w:w="2552" w:type="dxa"/>
+            <w:tcBorders>
+              <w:top w:val="single" w:sz="4" w:space="0" w:color="9E9E9E"/>
+              <w:left w:val="single" w:sz="4" w:space="0" w:color="9E9E9E"/>
+              <w:bottom w:val="single" w:sz="4" w:space="0" w:color="9E9E9E"/>
+              <w:right w:val="single" w:sz="4" w:space="0" w:color="9E9E9E"/>
+            </w:tcBorders>
+            <w:tcMar>
+              <w:top w:w="127" w:type="dxa"/>
+              <w:left w:w="127" w:type="dxa"/>
+              <w:bottom w:w="127" w:type="dxa"/>
+              <w:right w:w="127" w:type="dxa"/>
+            </w:tcMar>
+            <w:hideMark/>
+          </w:tcPr>
+          <w:p>
+            <w:pPr>
+              <w:spacing w:after="0" w:line="240" w:lineRule="auto"/>
+              <w:rPr>
+                <w:rFonts w:ascii="Times New Roman" w:eastAsia="Times New Roman" w:hAnsi="Times New Roman" w:cs="Times New Roman"/>
+                <w:sz w:val="24"/>
+                <w:szCs w:val="24"/>
+                <w:lang w:val="en-US"/>
+              </w:rPr>
+            </w:pPr>
+            <w:r>
+              <w:rPr>
+                <w:rFonts w:ascii="Arial" w:eastAsia="Times New Roman" w:hAnsi="Arial" w:cs="Arial"/>
+                <w:b/>
+                <w:bCs/>
+                <w:color w:val="000000"/>
+                <w:sz w:val="28"/>
+                <w:szCs w:val="28"/>
+                <w:lang w:val="en-US"/>
+              </w:rPr>
+              <w:t>Test Case</w:t>
+            </w:r>
+          </w:p>
+        </w:tc>
+      </w:tr>
+      <w:tr>
+        <w:trPr>
+          <w:trHeight w:val="1389"/>
+        </w:trPr>
+        <w:tc>
+          <w:tcPr>
+            <w:tcW w:w="1545" w:type="dxa"/>
+            <w:tcBorders>
+              <w:top w:val="single" w:sz="4" w:space="0" w:color="9E9E9E"/>
+              <w:left w:val="single" w:sz="4" w:space="0" w:color="9E9E9E"/>
+              <w:bottom w:val="single" w:sz="4" w:space="0" w:color="9E9E9E"/>
+              <w:right w:val="single" w:sz="4" w:space="0" w:color="9E9E9E"/>
+            </w:tcBorders>
+            <w:tcMar>
+              <w:top w:w="127" w:type="dxa"/>
+              <w:left w:w="127" w:type="dxa"/>
+              <w:bottom w:w="127" w:type="dxa"/>
+              <w:right w:w="127" w:type="dxa"/>
+            </w:tcMar>
+            <w:hideMark/>
+          </w:tcPr>
+          <w:p>
+            <w:pPr>
+              <w:spacing w:after="0" w:line="240" w:lineRule="auto"/>
+              <w:rPr>
+                <w:rFonts w:ascii="Times New Roman" w:eastAsia="Times New Roman" w:hAnsi="Times New Roman" w:cs="Times New Roman"/>
+                <w:sz w:val="24"/>
+                <w:szCs w:val="24"/>
+                <w:lang w:val="en-US"/>
+              </w:rPr>
+            </w:pPr>
+            <w:r>
+              <w:rPr>
+                <w:rFonts w:ascii="Arial" w:eastAsia="Times New Roman" w:hAnsi="Arial" w:cs="Arial"/>
+                <w:color w:val="000000"/>
+                <w:sz w:val="24"/>
+                <w:szCs w:val="24"/>
+                <w:lang w:val="en-US"/>
+              </w:rPr>
+              <w:t>Req_1</w:t>
+            </w:r>
+          </w:p>
+        </w:tc>
+        <w:tc>
+          <w:tcPr>
+            <w:tcW w:w="1276" w:type="dxa"/>
+            <w:tcBorders>
+              <w:top w:val="single" w:sz="4" w:space="0" w:color="9E9E9E"/>
+              <w:left w:val="single" w:sz="4" w:space="0" w:color="9E9E9E"/>
+              <w:bottom w:val="single" w:sz="4" w:space="0" w:color="9E9E9E"/>
+              <w:right w:val="single" w:sz="4" w:space="0" w:color="9E9E9E"/>
+            </w:tcBorders>
+            <w:tcMar>
+              <w:top w:w="127" w:type="dxa"/>
+              <w:left w:w="127" w:type="dxa"/>
+              <w:bottom w:w="127" w:type="dxa"/>
+              <w:right w:w="127" w:type="dxa"/>
+            </w:tcMar>
+            <w:hideMark/>
+          </w:tcPr>
+          <w:p>
+            <w:pPr>
+              <w:spacing w:after="0" w:line="240" w:lineRule="auto"/>
+              <w:rPr>
+                <w:rFonts w:ascii="Times New Roman" w:eastAsia="Times New Roman" w:hAnsi="Times New Roman" w:cs="Times New Roman"/>
+                <w:lang w:val="en-US"/>
+              </w:rPr>
+            </w:pPr>
+            <w:r>
+              <w:rPr>
+                <w:rFonts w:ascii="Arial" w:eastAsia="Times New Roman" w:hAnsi="Arial" w:cs="Arial"/>
+                <w:color w:val="000000"/>
+                <w:lang w:val="en-US"/>
+              </w:rPr>
+              <w:t>Technical</w:t>
+            </w:r>
+          </w:p>
+        </w:tc>
+        <w:tc>
+          <w:tcPr>
+            <w:tcW w:w="1505" w:type="dxa"/>
+            <w:tcBorders>
+              <w:top w:val="single" w:sz="4" w:space="0" w:color="9E9E9E"/>
+              <w:left w:val="single" w:sz="4" w:space="0" w:color="9E9E9E"/>
+              <w:bottom w:val="single" w:sz="4" w:space="0" w:color="9E9E9E"/>
+              <w:right w:val="single" w:sz="4" w:space="0" w:color="9E9E9E"/>
+            </w:tcBorders>
+            <w:tcMar>
+              <w:top w:w="127" w:type="dxa"/>
+              <w:left w:w="127" w:type="dxa"/>
+              <w:bottom w:w="127" w:type="dxa"/>
+              <w:right w:w="127" w:type="dxa"/>
+            </w:tcMar>
+            <w:hideMark/>
+          </w:tcPr>
+          <w:p>
+            <w:pPr>
+              <w:spacing w:after="0" w:line="240" w:lineRule="auto"/>
+              <w:rPr>
+                <w:rFonts w:ascii="Times New Roman" w:eastAsia="Times New Roman" w:hAnsi="Times New Roman" w:cs="Times New Roman"/>
+                <w:sz w:val="24"/>
+                <w:szCs w:val="24"/>
+                <w:lang w:val="en-US"/>
+              </w:rPr>
+            </w:pPr>
+            <w:r>
+              <w:rPr>
+                <w:rFonts w:ascii="Arial" w:eastAsia="Times New Roman" w:hAnsi="Arial" w:cs="Arial"/>
+                <w:color w:val="000000"/>
+                <w:sz w:val="24"/>
+                <w:szCs w:val="24"/>
+                <w:lang w:val="en-US"/>
+              </w:rPr>
+              <w:t>Backend Server to Authenticate Login</w:t>
+            </w:r>
+          </w:p>
+        </w:tc>
+        <w:tc>
+          <w:tcPr>
+            <w:tcW w:w="1096" w:type="dxa"/>
+            <w:tcBorders>
+              <w:top w:val="single" w:sz="4" w:space="0" w:color="9E9E9E"/>
+              <w:left w:val="single" w:sz="4" w:space="0" w:color="9E9E9E"/>
+              <w:bottom w:val="single" w:sz="4" w:space="0" w:color="9E9E9E"/>
+              <w:right w:val="single" w:sz="4" w:space="0" w:color="9E9E9E"/>
+            </w:tcBorders>
+            <w:tcMar>
+              <w:top w:w="127" w:type="dxa"/>
+              <w:left w:w="127" w:type="dxa"/>
+              <w:bottom w:w="127" w:type="dxa"/>
+              <w:right w:w="127" w:type="dxa"/>
+            </w:tcMar>
+            <w:hideMark/>
+          </w:tcPr>
+          <w:p>
+            <w:pPr>
+              <w:spacing w:after="0" w:line="240" w:lineRule="auto"/>
+              <w:rPr>
+                <w:rFonts w:ascii="Times New Roman" w:eastAsia="Times New Roman" w:hAnsi="Times New Roman" w:cs="Times New Roman"/>
+                <w:sz w:val="24"/>
+                <w:szCs w:val="24"/>
+                <w:lang w:val="en-US"/>
+              </w:rPr>
+            </w:pPr>
+            <w:r>
+              <w:rPr>
+                <w:rFonts w:ascii="Arial" w:eastAsia="Times New Roman" w:hAnsi="Arial" w:cs="Arial"/>
+                <w:color w:val="000000"/>
+                <w:sz w:val="28"/>
+                <w:szCs w:val="28"/>
+                <w:lang w:val="en-US"/>
+              </w:rPr>
+              <w:t>High</w:t>
+            </w:r>
+          </w:p>
+        </w:tc>
+        <w:tc>
+          <w:tcPr>
+            <w:tcW w:w="1134" w:type="dxa"/>
+            <w:tcBorders>
+              <w:top w:val="single" w:sz="4" w:space="0" w:color="9E9E9E"/>
+              <w:left w:val="single" w:sz="4" w:space="0" w:color="9E9E9E"/>
+              <w:bottom w:val="single" w:sz="4" w:space="0" w:color="9E9E9E"/>
+              <w:right w:val="single" w:sz="4" w:space="0" w:color="9E9E9E"/>
+            </w:tcBorders>
+            <w:tcMar>
+              <w:top w:w="127" w:type="dxa"/>
+              <w:left w:w="127" w:type="dxa"/>
+              <w:bottom w:w="127" w:type="dxa"/>
+              <w:right w:w="127" w:type="dxa"/>
+            </w:tcMar>
+            <w:hideMark/>
+          </w:tcPr>
+          <w:p>
+            <w:pPr>
+              <w:spacing w:after="0" w:line="240" w:lineRule="auto"/>
+              <w:rPr>
+                <w:rFonts w:ascii="Times New Roman" w:eastAsia="Times New Roman" w:hAnsi="Times New Roman" w:cs="Times New Roman"/>
+                <w:sz w:val="24"/>
+                <w:szCs w:val="24"/>
+                <w:lang w:val="en-US"/>
+              </w:rPr>
+            </w:pPr>
+            <w:r>
+              <w:rPr>
+                <w:rFonts w:ascii="Times New Roman" w:eastAsia="Times New Roman" w:hAnsi="Times New Roman" w:cs="Times New Roman"/>
+                <w:sz w:val="24"/>
+                <w:szCs w:val="24"/>
+                <w:lang w:val="en-US"/>
+              </w:rPr>
+              <w:t> </w:t>
+            </w:r>
+            <w:r>
+              <w:rPr>
+                <w:rFonts w:ascii="Times New Roman" w:eastAsia="Times New Roman" w:hAnsi="Times New Roman" w:cs="Times New Roman"/>
+                <w:sz w:val="24"/>
+                <w:szCs w:val="24"/>
+                <w:lang w:val="en-US"/>
+              </w:rPr>
+              <w:t>--------</w:t>
+            </w:r>
+          </w:p>
+        </w:tc>
+        <w:tc>
+          <w:tcPr>
+            <w:tcW w:w="1134" w:type="dxa"/>
+            <w:tcBorders>
+              <w:top w:val="single" w:sz="4" w:space="0" w:color="9E9E9E"/>
+              <w:left w:val="single" w:sz="4" w:space="0" w:color="9E9E9E"/>
+              <w:bottom w:val="single" w:sz="4" w:space="0" w:color="9E9E9E"/>
+              <w:right w:val="single" w:sz="4" w:space="0" w:color="9E9E9E"/>
+            </w:tcBorders>
+            <w:tcMar>
+              <w:top w:w="127" w:type="dxa"/>
+              <w:left w:w="127" w:type="dxa"/>
+              <w:bottom w:w="127" w:type="dxa"/>
+              <w:right w:w="127" w:type="dxa"/>
+            </w:tcMar>
+            <w:hideMark/>
+          </w:tcPr>
+          <w:p>
+            <w:pPr>
+              <w:spacing w:after="0" w:line="240" w:lineRule="auto"/>
+              <w:rPr>
+                <w:rFonts w:ascii="Times New Roman" w:eastAsia="Times New Roman" w:hAnsi="Times New Roman" w:cs="Times New Roman"/>
+                <w:sz w:val="24"/>
+                <w:szCs w:val="24"/>
+                <w:lang w:val="en-US"/>
+              </w:rPr>
+            </w:pPr>
+            <w:r>
+              <w:rPr>
+                <w:rFonts w:ascii="Arial" w:eastAsia="Times New Roman" w:hAnsi="Arial" w:cs="Arial"/>
+                <w:color w:val="000000"/>
+                <w:sz w:val="24"/>
+                <w:szCs w:val="24"/>
+                <w:lang w:val="en-US"/>
+              </w:rPr>
+              <w:t>If wrong</w:t>
+            </w:r>
+            <w:r>
+              <w:rPr>
+                <w:rFonts w:ascii="Arial" w:eastAsia="Times New Roman" w:hAnsi="Arial" w:cs="Arial"/>
+                <w:color w:val="000000"/>
+                <w:sz w:val="28"/>
+                <w:szCs w:val="28"/>
+                <w:lang w:val="en-US"/>
+              </w:rPr>
+              <w:t xml:space="preserve"> </w:t>
+            </w:r>
+            <w:r>
+              <w:rPr>
+                <w:rFonts w:ascii="Arial" w:eastAsia="Times New Roman" w:hAnsi="Arial" w:cs="Arial"/>
+                <w:color w:val="000000"/>
+                <w:sz w:val="24"/>
+                <w:szCs w:val="24"/>
+                <w:lang w:val="en-US"/>
+              </w:rPr>
+              <w:t>validation, can lead to Privacy Concerns</w:t>
+            </w:r>
+          </w:p>
+        </w:tc>
+        <w:tc>
+          <w:tcPr>
+            <w:tcW w:w="2552" w:type="dxa"/>
+            <w:tcBorders>
+              <w:top w:val="single" w:sz="4" w:space="0" w:color="9E9E9E"/>
+              <w:left w:val="single" w:sz="4" w:space="0" w:color="9E9E9E"/>
+              <w:bottom w:val="single" w:sz="4" w:space="0" w:color="9E9E9E"/>
+              <w:right w:val="single" w:sz="4" w:space="0" w:color="9E9E9E"/>
+            </w:tcBorders>
+            <w:tcMar>
+              <w:top w:w="127" w:type="dxa"/>
+              <w:left w:w="127" w:type="dxa"/>
+              <w:bottom w:w="127" w:type="dxa"/>
+              <w:right w:w="127" w:type="dxa"/>
+            </w:tcMar>
+            <w:hideMark/>
+          </w:tcPr>
+          <w:p>
+            <w:pPr>
+              <w:spacing w:after="0" w:line="240" w:lineRule="auto"/>
+              <w:rPr>
+                <w:rFonts w:ascii="Times New Roman" w:eastAsia="Times New Roman" w:hAnsi="Times New Roman" w:cs="Times New Roman"/>
+                <w:sz w:val="24"/>
+                <w:szCs w:val="24"/>
+                <w:lang w:val="en-US"/>
+              </w:rPr>
+            </w:pPr>
+            <w:r>
+              <w:rPr>
+                <w:rFonts w:ascii="Arial" w:eastAsia="Times New Roman" w:hAnsi="Arial" w:cs="Arial"/>
+                <w:color w:val="000000"/>
+                <w:sz w:val="24"/>
+                <w:szCs w:val="24"/>
+                <w:lang w:val="en-US"/>
+              </w:rPr>
+              <w:t>Testing with a particular email and password making sure only registered users gets authenticated</w:t>
+            </w:r>
+            <w:r>
+              <w:rPr>
+                <w:rFonts w:ascii="Arial" w:eastAsia="Times New Roman" w:hAnsi="Arial" w:cs="Arial"/>
+                <w:color w:val="000000"/>
+                <w:sz w:val="20"/>
+                <w:szCs w:val="20"/>
+                <w:lang w:val="en-US"/>
+              </w:rPr>
+              <w:t>.</w:t>
+            </w:r>
+          </w:p>
+        </w:tc>
+      </w:tr>
+      <w:tr>
+        <w:trPr>
+          <w:trHeight w:val="535"/>
+        </w:trPr>
+        <w:tc>
+          <w:tcPr>
+            <w:tcW w:w="1545" w:type="dxa"/>
+            <w:tcBorders>
+              <w:top w:val="single" w:sz="4" w:space="0" w:color="9E9E9E"/>
+              <w:left w:val="single" w:sz="4" w:space="0" w:color="9E9E9E"/>
+              <w:bottom w:val="single" w:sz="4" w:space="0" w:color="9E9E9E"/>
+              <w:right w:val="single" w:sz="4" w:space="0" w:color="9E9E9E"/>
+            </w:tcBorders>
+            <w:tcMar>
+              <w:top w:w="127" w:type="dxa"/>
+              <w:left w:w="127" w:type="dxa"/>
+              <w:bottom w:w="127" w:type="dxa"/>
+              <w:right w:w="127" w:type="dxa"/>
+            </w:tcMar>
+            <w:hideMark/>
+          </w:tcPr>
+          <w:p>
+            <w:pPr>
+              <w:spacing w:after="0" w:line="240" w:lineRule="auto"/>
+              <w:rPr>
+                <w:rFonts w:ascii="Times New Roman" w:eastAsia="Times New Roman" w:hAnsi="Times New Roman" w:cs="Times New Roman"/>
+                <w:sz w:val="24"/>
+                <w:szCs w:val="24"/>
+                <w:lang w:val="en-US"/>
+              </w:rPr>
+            </w:pPr>
+            <w:r>
+              <w:rPr>
+                <w:rFonts w:ascii="Arial" w:eastAsia="Times New Roman" w:hAnsi="Arial" w:cs="Arial"/>
+                <w:color w:val="000000"/>
+                <w:sz w:val="24"/>
+                <w:szCs w:val="24"/>
+                <w:lang w:val="en-US"/>
+              </w:rPr>
+              <w:t>Req_2</w:t>
+            </w:r>
+          </w:p>
+        </w:tc>
+        <w:tc>
+          <w:tcPr>
+            <w:tcW w:w="1276" w:type="dxa"/>
+            <w:tcBorders>
+              <w:top w:val="single" w:sz="4" w:space="0" w:color="9E9E9E"/>
+              <w:left w:val="single" w:sz="4" w:space="0" w:color="9E9E9E"/>
+              <w:bottom w:val="single" w:sz="4" w:space="0" w:color="9E9E9E"/>
+              <w:right w:val="single" w:sz="4" w:space="0" w:color="9E9E9E"/>
+            </w:tcBorders>
+            <w:tcMar>
+              <w:top w:w="127" w:type="dxa"/>
+              <w:left w:w="127" w:type="dxa"/>
+              <w:bottom w:w="127" w:type="dxa"/>
+              <w:right w:w="127" w:type="dxa"/>
+            </w:tcMar>
+            <w:hideMark/>
+          </w:tcPr>
+          <w:p>
+            <w:pPr>
+              <w:spacing w:after="0" w:line="240" w:lineRule="auto"/>
+              <w:rPr>
+                <w:rFonts w:ascii="Times New Roman" w:eastAsia="Times New Roman" w:hAnsi="Times New Roman" w:cs="Times New Roman"/>
+                <w:lang w:val="en-US"/>
+              </w:rPr>
+            </w:pPr>
+            <w:r>
+              <w:rPr>
+                <w:rFonts w:ascii="Arial" w:eastAsia="Times New Roman" w:hAnsi="Arial" w:cs="Arial"/>
+                <w:color w:val="000000"/>
+                <w:lang w:val="en-US"/>
+              </w:rPr>
+              <w:t>Technical</w:t>
+            </w:r>
+          </w:p>
+        </w:tc>
+        <w:tc>
+          <w:tcPr>
+            <w:tcW w:w="1505" w:type="dxa"/>
+            <w:tcBorders>
+              <w:top w:val="single" w:sz="4" w:space="0" w:color="9E9E9E"/>
+              <w:left w:val="single" w:sz="4" w:space="0" w:color="9E9E9E"/>
+              <w:bottom w:val="single" w:sz="4" w:space="0" w:color="9E9E9E"/>
+              <w:right w:val="single" w:sz="4" w:space="0" w:color="9E9E9E"/>
+            </w:tcBorders>
+            <w:tcMar>
+              <w:top w:w="127" w:type="dxa"/>
+              <w:left w:w="127" w:type="dxa"/>
+              <w:bottom w:w="127" w:type="dxa"/>
+              <w:right w:w="127" w:type="dxa"/>
+            </w:tcMar>
+            <w:hideMark/>
+          </w:tcPr>
+          <w:p>
+            <w:pPr>
+              <w:spacing w:after="0" w:line="240" w:lineRule="auto"/>
+              <w:rPr>
+                <w:rFonts w:ascii="Times New Roman" w:eastAsia="Times New Roman" w:hAnsi="Times New Roman" w:cs="Times New Roman"/>
+                <w:sz w:val="24"/>
+                <w:szCs w:val="24"/>
+                <w:lang w:val="en-US"/>
+              </w:rPr>
+            </w:pPr>
+            <w:r>
+              <w:rPr>
+                <w:rFonts w:ascii="Arial" w:eastAsia="Times New Roman" w:hAnsi="Arial" w:cs="Arial"/>
+                <w:color w:val="000000"/>
+                <w:sz w:val="24"/>
+                <w:szCs w:val="24"/>
+                <w:lang w:val="en-US"/>
+              </w:rPr>
+              <w:t>Git system to be initialized in user directory</w:t>
+            </w:r>
+          </w:p>
+        </w:tc>
+        <w:tc>
+          <w:tcPr>
+            <w:tcW w:w="1096" w:type="dxa"/>
+            <w:tcBorders>
+              <w:top w:val="single" w:sz="4" w:space="0" w:color="9E9E9E"/>
+              <w:left w:val="single" w:sz="4" w:space="0" w:color="9E9E9E"/>
+              <w:bottom w:val="single" w:sz="4" w:space="0" w:color="9E9E9E"/>
+              <w:right w:val="single" w:sz="4" w:space="0" w:color="9E9E9E"/>
+            </w:tcBorders>
+            <w:tcMar>
+              <w:top w:w="127" w:type="dxa"/>
+              <w:left w:w="127" w:type="dxa"/>
+              <w:bottom w:w="127" w:type="dxa"/>
+              <w:right w:w="127" w:type="dxa"/>
+            </w:tcMar>
+            <w:hideMark/>
+          </w:tcPr>
+          <w:p>
+            <w:pPr>
+              <w:spacing w:after="0" w:line="240" w:lineRule="auto"/>
+              <w:rPr>
+                <w:rFonts w:ascii="Times New Roman" w:eastAsia="Times New Roman" w:hAnsi="Times New Roman" w:cs="Times New Roman"/>
+                <w:sz w:val="24"/>
+                <w:szCs w:val="24"/>
+                <w:lang w:val="en-US"/>
+              </w:rPr>
+            </w:pPr>
+            <w:r>
+              <w:rPr>
+                <w:rFonts w:ascii="Arial" w:eastAsia="Times New Roman" w:hAnsi="Arial" w:cs="Arial"/>
+                <w:color w:val="000000"/>
+                <w:sz w:val="28"/>
+                <w:szCs w:val="28"/>
+                <w:lang w:val="en-US"/>
+              </w:rPr>
+              <w:t>High</w:t>
+            </w:r>
+          </w:p>
+        </w:tc>
+        <w:tc>
+          <w:tcPr>
+            <w:tcW w:w="1134" w:type="dxa"/>
+            <w:tcBorders>
+              <w:top w:val="single" w:sz="4" w:space="0" w:color="9E9E9E"/>
+              <w:left w:val="single" w:sz="4" w:space="0" w:color="9E9E9E"/>
+              <w:bottom w:val="single" w:sz="4" w:space="0" w:color="9E9E9E"/>
+              <w:right w:val="single" w:sz="4" w:space="0" w:color="9E9E9E"/>
+            </w:tcBorders>
+            <w:tcMar>
+              <w:top w:w="127" w:type="dxa"/>
+              <w:left w:w="127" w:type="dxa"/>
+              <w:bottom w:w="127" w:type="dxa"/>
+              <w:right w:w="127" w:type="dxa"/>
+            </w:tcMar>
+            <w:hideMark/>
+          </w:tcPr>
+          <w:p>
+            <w:pPr>
+              <w:spacing w:after="0" w:line="240" w:lineRule="auto"/>
+              <w:rPr>
+                <w:rFonts w:ascii="Times New Roman" w:eastAsia="Times New Roman" w:hAnsi="Times New Roman" w:cs="Times New Roman"/>
+                <w:sz w:val="24"/>
+                <w:szCs w:val="24"/>
+                <w:lang w:val="en-US"/>
+              </w:rPr>
+            </w:pPr>
+            <w:r>
+              <w:rPr>
+                <w:rFonts w:ascii="Times New Roman" w:eastAsia="Times New Roman" w:hAnsi="Times New Roman" w:cs="Times New Roman"/>
+                <w:sz w:val="24"/>
+                <w:szCs w:val="24"/>
+                <w:lang w:val="en-US"/>
+              </w:rPr>
+              <w:t> </w:t>
+            </w:r>
+          </w:p>
+          <w:p>
+            <w:pPr>
+              <w:rPr>
+                <w:rFonts w:ascii="Times New Roman" w:eastAsia="Times New Roman" w:hAnsi="Times New Roman" w:cs="Times New Roman"/>
+                <w:sz w:val="24"/>
+                <w:szCs w:val="24"/>
+                <w:lang w:val="en-US"/>
+              </w:rPr>
+            </w:pPr>
+          </w:p>
+          <w:p>
+            <w:pPr>
+              <w:rPr>
+                <w:rFonts w:ascii="Times New Roman" w:eastAsia="Times New Roman" w:hAnsi="Times New Roman" w:cs="Times New Roman"/>
+                <w:sz w:val="24"/>
+                <w:szCs w:val="24"/>
+                <w:lang w:val="en-US"/>
+              </w:rPr>
+            </w:pPr>
+            <w:r>
+              <w:rPr>
+                <w:rFonts w:ascii="Times New Roman" w:eastAsia="Times New Roman" w:hAnsi="Times New Roman" w:cs="Times New Roman"/>
+                <w:sz w:val="24"/>
+                <w:szCs w:val="24"/>
+                <w:lang w:val="en-US"/>
+              </w:rPr>
+              <w:t>Req_1</w:t>
+            </w:r>
+          </w:p>
+        </w:tc>
+        <w:tc>
+          <w:tcPr>
+            <w:tcW w:w="1134" w:type="dxa"/>
+            <w:tcBorders>
+              <w:top w:val="single" w:sz="4" w:space="0" w:color="9E9E9E"/>
+              <w:left w:val="single" w:sz="4" w:space="0" w:color="9E9E9E"/>
+              <w:bottom w:val="single" w:sz="4" w:space="0" w:color="9E9E9E"/>
+              <w:right w:val="single" w:sz="4" w:space="0" w:color="9E9E9E"/>
+            </w:tcBorders>
+            <w:tcMar>
+              <w:top w:w="127" w:type="dxa"/>
+              <w:left w:w="127" w:type="dxa"/>
+              <w:bottom w:w="127" w:type="dxa"/>
+              <w:right w:w="127" w:type="dxa"/>
+            </w:tcMar>
+            <w:hideMark/>
+          </w:tcPr>
+          <w:p>
+            <w:pPr>
+              <w:spacing w:after="0" w:line="240" w:lineRule="auto"/>
+              <w:rPr>
+                <w:rFonts w:ascii="Times New Roman" w:eastAsia="Times New Roman" w:hAnsi="Times New Roman" w:cs="Times New Roman"/>
+                <w:sz w:val="24"/>
+                <w:szCs w:val="24"/>
+                <w:lang w:val="en-US"/>
+              </w:rPr>
+            </w:pPr>
+            <w:r>
+              <w:rPr>
+                <w:rFonts w:ascii="Arial" w:eastAsia="Times New Roman" w:hAnsi="Arial" w:cs="Arial"/>
+                <w:color w:val="000000"/>
+                <w:sz w:val="24"/>
+                <w:szCs w:val="24"/>
+                <w:lang w:val="en-US"/>
+              </w:rPr>
+              <w:t>If not, then version control cannot be implemented there</w:t>
+            </w:r>
+          </w:p>
+        </w:tc>
+        <w:tc>
+          <w:tcPr>
+            <w:tcW w:w="2552" w:type="dxa"/>
+            <w:tcBorders>
+              <w:top w:val="single" w:sz="4" w:space="0" w:color="9E9E9E"/>
+              <w:left w:val="single" w:sz="4" w:space="0" w:color="9E9E9E"/>
+              <w:bottom w:val="single" w:sz="4" w:space="0" w:color="9E9E9E"/>
+              <w:right w:val="single" w:sz="4" w:space="0" w:color="9E9E9E"/>
+            </w:tcBorders>
+            <w:tcMar>
+              <w:top w:w="127" w:type="dxa"/>
+              <w:left w:w="127" w:type="dxa"/>
+              <w:bottom w:w="127" w:type="dxa"/>
+              <w:right w:w="127" w:type="dxa"/>
+            </w:tcMar>
+            <w:hideMark/>
+          </w:tcPr>
+          <w:p>
+            <w:pPr>
+              <w:spacing w:after="0" w:line="240" w:lineRule="auto"/>
+              <w:rPr>
+                <w:rFonts w:ascii="Times New Roman" w:eastAsia="Times New Roman" w:hAnsi="Times New Roman" w:cs="Times New Roman"/>
+                <w:sz w:val="24"/>
+                <w:szCs w:val="24"/>
+                <w:lang w:val="en-US"/>
+              </w:rPr>
+            </w:pPr>
+            <w:r>
+              <w:rPr>
+                <w:rFonts w:ascii="Arial" w:eastAsia="Times New Roman" w:hAnsi="Arial" w:cs="Arial"/>
+                <w:color w:val="000000"/>
+                <w:sz w:val="24"/>
+                <w:szCs w:val="24"/>
+                <w:lang w:val="en-US"/>
+              </w:rPr>
+              <w:t>Testing without initializing leads to error, and no commits</w:t>
+            </w:r>
+          </w:p>
+        </w:tc>
+      </w:tr>
+      <w:tr>
+        <w:trPr>
+          <w:trHeight w:val="510"/>
+        </w:trPr>
+        <w:tc>
+          <w:tcPr>
+            <w:tcW w:w="1545" w:type="dxa"/>
+            <w:tcBorders>
+              <w:top w:val="single" w:sz="4" w:space="0" w:color="9E9E9E"/>
+              <w:left w:val="single" w:sz="4" w:space="0" w:color="9E9E9E"/>
+              <w:bottom w:val="single" w:sz="4" w:space="0" w:color="9E9E9E"/>
+              <w:right w:val="single" w:sz="4" w:space="0" w:color="9E9E9E"/>
+            </w:tcBorders>
+            <w:tcMar>
+              <w:top w:w="127" w:type="dxa"/>
+              <w:left w:w="127" w:type="dxa"/>
+              <w:bottom w:w="127" w:type="dxa"/>
+              <w:right w:w="127" w:type="dxa"/>
+            </w:tcMar>
+            <w:hideMark/>
+          </w:tcPr>
+          <w:p>
+            <w:pPr>
+              <w:spacing w:after="0" w:line="240" w:lineRule="auto"/>
+              <w:rPr>
+                <w:rFonts w:ascii="Times New Roman" w:eastAsia="Times New Roman" w:hAnsi="Times New Roman" w:cs="Times New Roman"/>
+                <w:sz w:val="24"/>
+                <w:szCs w:val="24"/>
+                <w:lang w:val="en-US"/>
+              </w:rPr>
+            </w:pPr>
+            <w:r>
+              <w:rPr>
+                <w:rFonts w:ascii="Arial" w:eastAsia="Times New Roman" w:hAnsi="Arial" w:cs="Arial"/>
+                <w:color w:val="000000"/>
+                <w:sz w:val="24"/>
+                <w:szCs w:val="24"/>
+                <w:lang w:val="en-US"/>
+              </w:rPr>
+              <w:t>Req_3</w:t>
+            </w:r>
+          </w:p>
+        </w:tc>
+        <w:tc>
+          <w:tcPr>
+            <w:tcW w:w="1276" w:type="dxa"/>
+            <w:tcBorders>
+              <w:top w:val="single" w:sz="4" w:space="0" w:color="9E9E9E"/>
+              <w:left w:val="single" w:sz="4" w:space="0" w:color="9E9E9E"/>
+              <w:bottom w:val="single" w:sz="4" w:space="0" w:color="9E9E9E"/>
+              <w:right w:val="single" w:sz="4" w:space="0" w:color="9E9E9E"/>
+            </w:tcBorders>
+            <w:tcMar>
+              <w:top w:w="127" w:type="dxa"/>
+              <w:left w:w="127" w:type="dxa"/>
+              <w:bottom w:w="127" w:type="dxa"/>
+              <w:right w:w="127" w:type="dxa"/>
+            </w:tcMar>
+            <w:hideMark/>
+          </w:tcPr>
+          <w:p>
+            <w:pPr>
+              <w:spacing w:after="0" w:line="240" w:lineRule="auto"/>
+              <w:rPr>
+                <w:rFonts w:ascii="Times New Roman" w:eastAsia="Times New Roman" w:hAnsi="Times New Roman" w:cs="Times New Roman"/>
+                <w:lang w:val="en-US"/>
+              </w:rPr>
+            </w:pPr>
+            <w:r>
+              <w:rPr>
+                <w:rFonts w:ascii="Arial" w:eastAsia="Times New Roman" w:hAnsi="Arial" w:cs="Arial"/>
+                <w:color w:val="000000"/>
+                <w:lang w:val="en-US"/>
+              </w:rPr>
+              <w:t>Technical</w:t>
+            </w:r>
+          </w:p>
+        </w:tc>
+        <w:tc>
+          <w:tcPr>
+            <w:tcW w:w="1505" w:type="dxa"/>
+            <w:tcBorders>
+              <w:top w:val="single" w:sz="4" w:space="0" w:color="9E9E9E"/>
+              <w:left w:val="single" w:sz="4" w:space="0" w:color="9E9E9E"/>
+              <w:bottom w:val="single" w:sz="4" w:space="0" w:color="9E9E9E"/>
+              <w:right w:val="single" w:sz="4" w:space="0" w:color="9E9E9E"/>
+            </w:tcBorders>
+            <w:tcMar>
+              <w:top w:w="127" w:type="dxa"/>
+              <w:left w:w="127" w:type="dxa"/>
+              <w:bottom w:w="127" w:type="dxa"/>
+              <w:right w:w="127" w:type="dxa"/>
+            </w:tcMar>
+            <w:hideMark/>
+          </w:tcPr>
+          <w:p>
+            <w:pPr>
+              <w:spacing w:after="0" w:line="240" w:lineRule="auto"/>
+              <w:rPr>
+                <w:rFonts w:ascii="Times New Roman" w:eastAsia="Times New Roman" w:hAnsi="Times New Roman" w:cs="Times New Roman"/>
+                <w:sz w:val="24"/>
+                <w:szCs w:val="24"/>
+                <w:lang w:val="en-US"/>
+              </w:rPr>
+            </w:pPr>
+            <w:r>
+              <w:rPr>
+                <w:rFonts w:ascii="Arial" w:eastAsia="Times New Roman" w:hAnsi="Arial" w:cs="Arial"/>
+                <w:color w:val="000000"/>
+                <w:sz w:val="24"/>
+                <w:szCs w:val="24"/>
+                <w:lang w:val="en-US"/>
+              </w:rPr>
+              <w:t>Committed changes should be staged before hand</w:t>
+            </w:r>
+          </w:p>
+        </w:tc>
+        <w:tc>
+          <w:tcPr>
+            <w:tcW w:w="1096" w:type="dxa"/>
+            <w:tcBorders>
+              <w:top w:val="single" w:sz="4" w:space="0" w:color="9E9E9E"/>
+              <w:left w:val="single" w:sz="4" w:space="0" w:color="9E9E9E"/>
+              <w:bottom w:val="single" w:sz="4" w:space="0" w:color="9E9E9E"/>
+              <w:right w:val="single" w:sz="4" w:space="0" w:color="9E9E9E"/>
+            </w:tcBorders>
+            <w:tcMar>
+              <w:top w:w="127" w:type="dxa"/>
+              <w:left w:w="127" w:type="dxa"/>
+              <w:bottom w:w="127" w:type="dxa"/>
+              <w:right w:w="127" w:type="dxa"/>
+            </w:tcMar>
+            <w:hideMark/>
+          </w:tcPr>
+          <w:p>
+            <w:pPr>
+              <w:spacing w:after="0" w:line="240" w:lineRule="auto"/>
+              <w:rPr>
+                <w:rFonts w:ascii="Times New Roman" w:eastAsia="Times New Roman" w:hAnsi="Times New Roman" w:cs="Times New Roman"/>
+                <w:sz w:val="24"/>
+                <w:szCs w:val="24"/>
+                <w:lang w:val="en-US"/>
+              </w:rPr>
+            </w:pPr>
+            <w:r>
+              <w:rPr>
+                <w:rFonts w:ascii="Arial" w:eastAsia="Times New Roman" w:hAnsi="Arial" w:cs="Arial"/>
+                <w:color w:val="000000"/>
+                <w:sz w:val="28"/>
+                <w:szCs w:val="28"/>
+                <w:lang w:val="en-US"/>
+              </w:rPr>
+              <w:t>High</w:t>
+            </w:r>
+          </w:p>
+        </w:tc>
+        <w:tc>
+          <w:tcPr>
+            <w:tcW w:w="1134" w:type="dxa"/>
+            <w:tcBorders>
+              <w:top w:val="single" w:sz="4" w:space="0" w:color="9E9E9E"/>
+              <w:left w:val="single" w:sz="4" w:space="0" w:color="9E9E9E"/>
+              <w:bottom w:val="single" w:sz="4" w:space="0" w:color="9E9E9E"/>
+              <w:right w:val="single" w:sz="4" w:space="0" w:color="9E9E9E"/>
+            </w:tcBorders>
+            <w:tcMar>
+              <w:top w:w="127" w:type="dxa"/>
+              <w:left w:w="127" w:type="dxa"/>
+              <w:bottom w:w="127" w:type="dxa"/>
+              <w:right w:w="127" w:type="dxa"/>
+            </w:tcMar>
+            <w:hideMark/>
+          </w:tcPr>
+          <w:p>
+            <w:pPr>
+              <w:spacing w:after="0" w:line="240" w:lineRule="auto"/>
+              <w:rPr>
+                <w:rFonts w:ascii="Times New Roman" w:eastAsia="Times New Roman" w:hAnsi="Times New Roman" w:cs="Times New Roman"/>
+                <w:sz w:val="24"/>
+                <w:szCs w:val="24"/>
+                <w:lang w:val="en-US"/>
+              </w:rPr>
+            </w:pPr>
+            <w:r>
+              <w:rPr>
+                <w:rFonts w:ascii="Times New Roman" w:eastAsia="Times New Roman" w:hAnsi="Times New Roman" w:cs="Times New Roman"/>
+                <w:sz w:val="24"/>
+                <w:szCs w:val="24"/>
+                <w:lang w:val="en-US"/>
+              </w:rPr>
+              <w:t> </w:t>
+            </w:r>
+            <w:r>
+              <w:rPr>
+                <w:rFonts w:ascii="Times New Roman" w:eastAsia="Times New Roman" w:hAnsi="Times New Roman" w:cs="Times New Roman"/>
+                <w:sz w:val="24"/>
+                <w:szCs w:val="24"/>
+                <w:lang w:val="en-US"/>
+              </w:rPr>
+              <w:t>Req_2</w:t>
+            </w:r>
+          </w:p>
+        </w:tc>
+        <w:tc>
+          <w:tcPr>
+            <w:tcW w:w="1134" w:type="dxa"/>
+            <w:tcBorders>
+              <w:top w:val="single" w:sz="4" w:space="0" w:color="9E9E9E"/>
+              <w:left w:val="single" w:sz="4" w:space="0" w:color="9E9E9E"/>
+              <w:bottom w:val="single" w:sz="4" w:space="0" w:color="9E9E9E"/>
+              <w:right w:val="single" w:sz="4" w:space="0" w:color="9E9E9E"/>
+            </w:tcBorders>
+            <w:tcMar>
+              <w:top w:w="127" w:type="dxa"/>
+              <w:left w:w="127" w:type="dxa"/>
+              <w:bottom w:w="127" w:type="dxa"/>
+              <w:right w:w="127" w:type="dxa"/>
+            </w:tcMar>
+            <w:hideMark/>
+          </w:tcPr>
+          <w:p>
+            <w:pPr>
+              <w:spacing w:after="0" w:line="240" w:lineRule="auto"/>
+              <w:rPr>
+                <w:rFonts w:ascii="Times New Roman" w:eastAsia="Times New Roman" w:hAnsi="Times New Roman" w:cs="Times New Roman"/>
+                <w:sz w:val="24"/>
+                <w:szCs w:val="24"/>
+                <w:lang w:val="en-US"/>
+              </w:rPr>
+            </w:pPr>
+            <w:r>
+              <w:rPr>
+                <w:rFonts w:ascii="Arial" w:eastAsia="Times New Roman" w:hAnsi="Arial" w:cs="Arial"/>
+                <w:color w:val="000000"/>
+                <w:sz w:val="24"/>
+                <w:szCs w:val="24"/>
+                <w:lang w:val="en-US"/>
+              </w:rPr>
+              <w:t xml:space="preserve">If not then version control system will not </w:t>
+            </w:r>
+            <w:r>
+              <w:rPr>
+                <w:rFonts w:ascii="Arial" w:eastAsia="Times New Roman" w:hAnsi="Arial" w:cs="Arial"/>
+                <w:color w:val="000000"/>
+                <w:sz w:val="24"/>
+                <w:szCs w:val="24"/>
+                <w:lang w:val="en-US"/>
+              </w:rPr>
+              <w:lastRenderedPageBreak/>
+              <w:t>save the final changes to git folder.</w:t>
+            </w:r>
+          </w:p>
+        </w:tc>
+        <w:tc>
+          <w:tcPr>
+            <w:tcW w:w="2552" w:type="dxa"/>
+            <w:tcBorders>
+              <w:top w:val="single" w:sz="4" w:space="0" w:color="9E9E9E"/>
+              <w:left w:val="single" w:sz="4" w:space="0" w:color="9E9E9E"/>
+              <w:bottom w:val="single" w:sz="4" w:space="0" w:color="9E9E9E"/>
+              <w:right w:val="single" w:sz="4" w:space="0" w:color="9E9E9E"/>
+            </w:tcBorders>
+            <w:tcMar>
+              <w:top w:w="127" w:type="dxa"/>
+              <w:left w:w="127" w:type="dxa"/>
+              <w:bottom w:w="127" w:type="dxa"/>
+              <w:right w:w="127" w:type="dxa"/>
+            </w:tcMar>
+            <w:hideMark/>
+          </w:tcPr>
+          <w:p>
+            <w:pPr>
+              <w:spacing w:after="0" w:line="240" w:lineRule="auto"/>
+              <w:rPr>
+                <w:rFonts w:ascii="Times New Roman" w:eastAsia="Times New Roman" w:hAnsi="Times New Roman" w:cs="Times New Roman"/>
+                <w:sz w:val="24"/>
+                <w:szCs w:val="24"/>
+                <w:lang w:val="en-US"/>
+              </w:rPr>
+            </w:pPr>
+            <w:r>
+              <w:rPr>
+                <w:rFonts w:ascii="Arial" w:eastAsia="Times New Roman" w:hAnsi="Arial" w:cs="Arial"/>
+                <w:color w:val="000000"/>
+                <w:sz w:val="24"/>
+                <w:szCs w:val="24"/>
+                <w:lang w:val="en-US"/>
+              </w:rPr>
+              <w:lastRenderedPageBreak/>
+              <w:t>Committing without staging will result in error and user will be warned.</w:t>
+            </w:r>
+          </w:p>
+        </w:tc>
+      </w:tr>
+      <w:tr>
+        <w:trPr>
+          <w:trHeight w:val="510"/>
+        </w:trPr>
+        <w:tc>
+          <w:tcPr>
+            <w:tcW w:w="1545" w:type="dxa"/>
+            <w:tcBorders>
+              <w:top w:val="single" w:sz="4" w:space="0" w:color="9E9E9E"/>
+              <w:left w:val="single" w:sz="4" w:space="0" w:color="9E9E9E"/>
+              <w:bottom w:val="single" w:sz="4" w:space="0" w:color="9E9E9E"/>
+              <w:right w:val="single" w:sz="4" w:space="0" w:color="9E9E9E"/>
+            </w:tcBorders>
+            <w:tcMar>
+              <w:top w:w="127" w:type="dxa"/>
+              <w:left w:w="127" w:type="dxa"/>
+              <w:bottom w:w="127" w:type="dxa"/>
+              <w:right w:w="127" w:type="dxa"/>
+            </w:tcMar>
+            <w:hideMark/>
+          </w:tcPr>
+          <w:p>
+            <w:pPr>
+              <w:spacing w:after="0" w:line="240" w:lineRule="auto"/>
+              <w:rPr>
+                <w:rFonts w:ascii="Times New Roman" w:eastAsia="Times New Roman" w:hAnsi="Times New Roman" w:cs="Times New Roman"/>
+                <w:sz w:val="24"/>
+                <w:szCs w:val="24"/>
+                <w:lang w:val="en-US"/>
+              </w:rPr>
+            </w:pPr>
+            <w:r>
+              <w:rPr>
+                <w:rFonts w:ascii="Arial" w:eastAsia="Times New Roman" w:hAnsi="Arial" w:cs="Arial"/>
+                <w:color w:val="000000"/>
+                <w:sz w:val="24"/>
+                <w:szCs w:val="24"/>
+                <w:lang w:val="en-US"/>
+              </w:rPr>
+              <w:lastRenderedPageBreak/>
+              <w:t>Req_4</w:t>
+            </w:r>
+          </w:p>
+        </w:tc>
+        <w:tc>
+          <w:tcPr>
+            <w:tcW w:w="1276" w:type="dxa"/>
+            <w:tcBorders>
+              <w:top w:val="single" w:sz="4" w:space="0" w:color="9E9E9E"/>
+              <w:left w:val="single" w:sz="4" w:space="0" w:color="9E9E9E"/>
+              <w:bottom w:val="single" w:sz="4" w:space="0" w:color="9E9E9E"/>
+              <w:right w:val="single" w:sz="4" w:space="0" w:color="9E9E9E"/>
+            </w:tcBorders>
+            <w:tcMar>
+              <w:top w:w="127" w:type="dxa"/>
+              <w:left w:w="127" w:type="dxa"/>
+              <w:bottom w:w="127" w:type="dxa"/>
+              <w:right w:w="127" w:type="dxa"/>
+            </w:tcMar>
+            <w:hideMark/>
+          </w:tcPr>
+          <w:p>
+            <w:pPr>
+              <w:spacing w:after="0" w:line="240" w:lineRule="auto"/>
+              <w:rPr>
+                <w:rFonts w:ascii="Times New Roman" w:eastAsia="Times New Roman" w:hAnsi="Times New Roman" w:cs="Times New Roman"/>
+                <w:lang w:val="en-US"/>
+              </w:rPr>
+            </w:pPr>
+            <w:r>
+              <w:rPr>
+                <w:rFonts w:ascii="Arial" w:eastAsia="Times New Roman" w:hAnsi="Arial" w:cs="Arial"/>
+                <w:color w:val="000000"/>
+                <w:lang w:val="en-US"/>
+              </w:rPr>
+              <w:t>Technical</w:t>
+            </w:r>
+          </w:p>
+        </w:tc>
+        <w:tc>
+          <w:tcPr>
+            <w:tcW w:w="1505" w:type="dxa"/>
+            <w:tcBorders>
+              <w:top w:val="single" w:sz="4" w:space="0" w:color="9E9E9E"/>
+              <w:left w:val="single" w:sz="4" w:space="0" w:color="9E9E9E"/>
+              <w:bottom w:val="single" w:sz="4" w:space="0" w:color="9E9E9E"/>
+              <w:right w:val="single" w:sz="4" w:space="0" w:color="9E9E9E"/>
+            </w:tcBorders>
+            <w:tcMar>
+              <w:top w:w="127" w:type="dxa"/>
+              <w:left w:w="127" w:type="dxa"/>
+              <w:bottom w:w="127" w:type="dxa"/>
+              <w:right w:w="127" w:type="dxa"/>
+            </w:tcMar>
+            <w:hideMark/>
+          </w:tcPr>
+          <w:p>
+            <w:pPr>
+              <w:spacing w:after="0" w:line="240" w:lineRule="auto"/>
+              <w:rPr>
+                <w:rFonts w:ascii="Times New Roman" w:eastAsia="Times New Roman" w:hAnsi="Times New Roman" w:cs="Times New Roman"/>
+                <w:sz w:val="24"/>
+                <w:szCs w:val="24"/>
+                <w:lang w:val="en-US"/>
+              </w:rPr>
+            </w:pPr>
+            <w:r>
+              <w:rPr>
+                <w:rFonts w:ascii="Arial" w:eastAsia="Times New Roman" w:hAnsi="Arial" w:cs="Arial"/>
+                <w:color w:val="000000"/>
+                <w:sz w:val="24"/>
+                <w:szCs w:val="24"/>
+                <w:lang w:val="en-US"/>
+              </w:rPr>
+              <w:t>Origin Repository must be set before Push or Pull</w:t>
+            </w:r>
+          </w:p>
+        </w:tc>
+        <w:tc>
+          <w:tcPr>
+            <w:tcW w:w="1096" w:type="dxa"/>
+            <w:tcBorders>
+              <w:top w:val="single" w:sz="4" w:space="0" w:color="9E9E9E"/>
+              <w:left w:val="single" w:sz="4" w:space="0" w:color="9E9E9E"/>
+              <w:bottom w:val="single" w:sz="4" w:space="0" w:color="9E9E9E"/>
+              <w:right w:val="single" w:sz="4" w:space="0" w:color="9E9E9E"/>
+            </w:tcBorders>
+            <w:tcMar>
+              <w:top w:w="127" w:type="dxa"/>
+              <w:left w:w="127" w:type="dxa"/>
+              <w:bottom w:w="127" w:type="dxa"/>
+              <w:right w:w="127" w:type="dxa"/>
+            </w:tcMar>
+            <w:hideMark/>
+          </w:tcPr>
+          <w:p>
+            <w:pPr>
+              <w:spacing w:after="0" w:line="240" w:lineRule="auto"/>
+              <w:rPr>
+                <w:rFonts w:ascii="Times New Roman" w:eastAsia="Times New Roman" w:hAnsi="Times New Roman" w:cs="Times New Roman"/>
+                <w:sz w:val="24"/>
+                <w:szCs w:val="24"/>
+                <w:lang w:val="en-US"/>
+              </w:rPr>
+            </w:pPr>
+            <w:r>
+              <w:rPr>
+                <w:rFonts w:ascii="Arial" w:eastAsia="Times New Roman" w:hAnsi="Arial" w:cs="Arial"/>
+                <w:color w:val="000000"/>
+                <w:sz w:val="28"/>
+                <w:szCs w:val="28"/>
+                <w:lang w:val="en-US"/>
+              </w:rPr>
+              <w:t>Medium</w:t>
+            </w:r>
+          </w:p>
+        </w:tc>
+        <w:tc>
+          <w:tcPr>
+            <w:tcW w:w="1134" w:type="dxa"/>
+            <w:tcBorders>
+              <w:top w:val="single" w:sz="4" w:space="0" w:color="9E9E9E"/>
+              <w:left w:val="single" w:sz="4" w:space="0" w:color="9E9E9E"/>
+              <w:bottom w:val="single" w:sz="4" w:space="0" w:color="9E9E9E"/>
+              <w:right w:val="single" w:sz="4" w:space="0" w:color="9E9E9E"/>
+            </w:tcBorders>
+            <w:tcMar>
+              <w:top w:w="127" w:type="dxa"/>
+              <w:left w:w="127" w:type="dxa"/>
+              <w:bottom w:w="127" w:type="dxa"/>
+              <w:right w:w="127" w:type="dxa"/>
+            </w:tcMar>
+            <w:hideMark/>
+          </w:tcPr>
+          <w:p>
+            <w:pPr>
+              <w:spacing w:after="0" w:line="240" w:lineRule="auto"/>
+              <w:rPr>
+                <w:rFonts w:ascii="Times New Roman" w:eastAsia="Times New Roman" w:hAnsi="Times New Roman" w:cs="Times New Roman"/>
+                <w:sz w:val="24"/>
+                <w:szCs w:val="24"/>
+                <w:lang w:val="en-US"/>
+              </w:rPr>
+            </w:pPr>
+            <w:r>
+              <w:rPr>
+                <w:rFonts w:ascii="Times New Roman" w:eastAsia="Times New Roman" w:hAnsi="Times New Roman" w:cs="Times New Roman"/>
+                <w:sz w:val="24"/>
+                <w:szCs w:val="24"/>
+                <w:lang w:val="en-US"/>
+              </w:rPr>
+              <w:t> </w:t>
+            </w:r>
+            <w:r>
+              <w:rPr>
+                <w:rFonts w:ascii="Times New Roman" w:eastAsia="Times New Roman" w:hAnsi="Times New Roman" w:cs="Times New Roman"/>
+                <w:sz w:val="24"/>
+                <w:szCs w:val="24"/>
+                <w:lang w:val="en-US"/>
+              </w:rPr>
+              <w:t>Req_2</w:t>
+            </w:r>
+          </w:p>
+        </w:tc>
+        <w:tc>
+          <w:tcPr>
+            <w:tcW w:w="1134" w:type="dxa"/>
+            <w:tcBorders>
+              <w:top w:val="single" w:sz="4" w:space="0" w:color="9E9E9E"/>
+              <w:left w:val="single" w:sz="4" w:space="0" w:color="9E9E9E"/>
+              <w:bottom w:val="single" w:sz="4" w:space="0" w:color="9E9E9E"/>
+              <w:right w:val="single" w:sz="4" w:space="0" w:color="9E9E9E"/>
+            </w:tcBorders>
+            <w:tcMar>
+              <w:top w:w="127" w:type="dxa"/>
+              <w:left w:w="127" w:type="dxa"/>
+              <w:bottom w:w="127" w:type="dxa"/>
+              <w:right w:w="127" w:type="dxa"/>
+            </w:tcMar>
+            <w:hideMark/>
+          </w:tcPr>
+          <w:p>
+            <w:pPr>
+              <w:spacing w:after="0" w:line="240" w:lineRule="auto"/>
+              <w:rPr>
+                <w:rFonts w:ascii="Times New Roman" w:eastAsia="Times New Roman" w:hAnsi="Times New Roman" w:cs="Times New Roman"/>
+                <w:sz w:val="24"/>
+                <w:szCs w:val="24"/>
+                <w:lang w:val="en-US"/>
+              </w:rPr>
+            </w:pPr>
+            <w:r>
+              <w:rPr>
+                <w:rFonts w:ascii="Arial" w:eastAsia="Times New Roman" w:hAnsi="Arial" w:cs="Arial"/>
+                <w:color w:val="000000"/>
+                <w:sz w:val="24"/>
+                <w:szCs w:val="24"/>
+                <w:lang w:val="en-US"/>
+              </w:rPr>
+              <w:t>If not set, then these operations cannot be executed</w:t>
+            </w:r>
+          </w:p>
+        </w:tc>
+        <w:tc>
+          <w:tcPr>
+            <w:tcW w:w="2552" w:type="dxa"/>
+            <w:tcBorders>
+              <w:top w:val="single" w:sz="4" w:space="0" w:color="9E9E9E"/>
+              <w:left w:val="single" w:sz="4" w:space="0" w:color="9E9E9E"/>
+              <w:bottom w:val="single" w:sz="4" w:space="0" w:color="9E9E9E"/>
+              <w:right w:val="single" w:sz="4" w:space="0" w:color="9E9E9E"/>
+            </w:tcBorders>
+            <w:tcMar>
+              <w:top w:w="127" w:type="dxa"/>
+              <w:left w:w="127" w:type="dxa"/>
+              <w:bottom w:w="127" w:type="dxa"/>
+              <w:right w:w="127" w:type="dxa"/>
+            </w:tcMar>
+            <w:hideMark/>
+          </w:tcPr>
+          <w:p>
+            <w:pPr>
+              <w:spacing w:after="0" w:line="240" w:lineRule="auto"/>
+              <w:rPr>
+                <w:rFonts w:ascii="Times New Roman" w:eastAsia="Times New Roman" w:hAnsi="Times New Roman" w:cs="Times New Roman"/>
+                <w:sz w:val="24"/>
+                <w:szCs w:val="24"/>
+                <w:lang w:val="en-US"/>
+              </w:rPr>
+            </w:pPr>
+            <w:r>
+              <w:rPr>
+                <w:rFonts w:ascii="Arial" w:eastAsia="Times New Roman" w:hAnsi="Arial" w:cs="Arial"/>
+                <w:color w:val="000000"/>
+                <w:sz w:val="26"/>
+                <w:szCs w:val="26"/>
+                <w:lang w:val="en-US"/>
+              </w:rPr>
+              <w:t>Pushing files without setting the origin will give error as the version control system fails to identify where to upload or retrieve the file from.</w:t>
+            </w:r>
+          </w:p>
+        </w:tc>
+      </w:tr>
+    </w:tbl>
+    <w:p>
+      <w:pPr>
+        <w:rPr>
+          <w:b/>
+          <w:sz w:val="48"/>
+          <w:lang w:val="en-US"/>
         </w:rPr>
       </w:pPr>
     </w:p>
@@ -5503,6 +7311,92 @@
     </w:lvl>
   </w:abstractNum>
   <w:abstractNum w:abstractNumId="8">
+    <w:nsid w:val="346C5739"/>
+    <w:multiLevelType w:val="hybridMultilevel"/>
+    <w:tmpl w:val="C3762B16"/>
+    <w:lvl w:ilvl="0" w:tplc="0409001B">
+      <w:start w:val="1"/>
+      <w:numFmt w:val="lowerRoman"/>
+      <w:lvlText w:val="%1."/>
+      <w:lvlJc w:val="right"/>
+      <w:pPr>
+        <w:ind w:left="1080" w:hanging="360"/>
+      </w:pPr>
+    </w:lvl>
+    <w:lvl w:ilvl="1" w:tplc="04090019" w:tentative="1">
+      <w:start w:val="1"/>
+      <w:numFmt w:val="lowerLetter"/>
+      <w:lvlText w:val="%2."/>
+      <w:lvlJc w:val="left"/>
+      <w:pPr>
+        <w:ind w:left="1800" w:hanging="360"/>
+      </w:pPr>
+    </w:lvl>
+    <w:lvl w:ilvl="2" w:tplc="0409001B" w:tentative="1">
+      <w:start w:val="1"/>
+      <w:numFmt w:val="lowerRoman"/>
+      <w:lvlText w:val="%3."/>
+      <w:lvlJc w:val="right"/>
+      <w:pPr>
+        <w:ind w:left="2520" w:hanging="180"/>
+      </w:pPr>
+    </w:lvl>
+    <w:lvl w:ilvl="3" w:tplc="0409000F" w:tentative="1">
+      <w:start w:val="1"/>
+      <w:numFmt w:val="decimal"/>
+      <w:lvlText w:val="%4."/>
+      <w:lvlJc w:val="left"/>
+      <w:pPr>
+        <w:ind w:left="3240" w:hanging="360"/>
+      </w:pPr>
+    </w:lvl>
+    <w:lvl w:ilvl="4" w:tplc="04090019" w:tentative="1">
+      <w:start w:val="1"/>
+      <w:numFmt w:val="lowerLetter"/>
+      <w:lvlText w:val="%5."/>
+      <w:lvlJc w:val="left"/>
+      <w:pPr>
+        <w:ind w:left="3960" w:hanging="360"/>
+      </w:pPr>
+    </w:lvl>
+    <w:lvl w:ilvl="5" w:tplc="0409001B" w:tentative="1">
+      <w:start w:val="1"/>
+      <w:numFmt w:val="lowerRoman"/>
+      <w:lvlText w:val="%6."/>
+      <w:lvlJc w:val="right"/>
+      <w:pPr>
+        <w:ind w:left="4680" w:hanging="180"/>
+      </w:pPr>
+    </w:lvl>
+    <w:lvl w:ilvl="6" w:tplc="0409000F" w:tentative="1">
+      <w:start w:val="1"/>
+      <w:numFmt w:val="decimal"/>
+      <w:lvlText w:val="%7."/>
+      <w:lvlJc w:val="left"/>
+      <w:pPr>
+        <w:ind w:left="5400" w:hanging="360"/>
+      </w:pPr>
+    </w:lvl>
+    <w:lvl w:ilvl="7" w:tplc="04090019" w:tentative="1">
+      <w:start w:val="1"/>
+      <w:numFmt w:val="lowerLetter"/>
+      <w:lvlText w:val="%8."/>
+      <w:lvlJc w:val="left"/>
+      <w:pPr>
+        <w:ind w:left="6120" w:hanging="360"/>
+      </w:pPr>
+    </w:lvl>
+    <w:lvl w:ilvl="8" w:tplc="0409001B" w:tentative="1">
+      <w:start w:val="1"/>
+      <w:numFmt w:val="lowerRoman"/>
+      <w:lvlText w:val="%9."/>
+      <w:lvlJc w:val="right"/>
+      <w:pPr>
+        <w:ind w:left="6840" w:hanging="180"/>
+      </w:pPr>
+    </w:lvl>
+  </w:abstractNum>
+  <w:abstractNum w:abstractNumId="9">
     <w:nsid w:val="3588690A"/>
     <w:multiLevelType w:val="hybridMultilevel"/>
     <w:tmpl w:val="E1260388"/>
@@ -5615,7 +7509,7 @@
       </w:rPr>
     </w:lvl>
   </w:abstractNum>
-  <w:abstractNum w:abstractNumId="9">
+  <w:abstractNum w:abstractNumId="10">
     <w:nsid w:val="366B72D4"/>
     <w:multiLevelType w:val="hybridMultilevel"/>
     <w:tmpl w:val="0A48D1B6"/>
@@ -5701,7 +7595,7 @@
       </w:pPr>
     </w:lvl>
   </w:abstractNum>
-  <w:abstractNum w:abstractNumId="10">
+  <w:abstractNum w:abstractNumId="11">
     <w:nsid w:val="3D16403C"/>
     <w:multiLevelType w:val="hybridMultilevel"/>
     <w:tmpl w:val="17A6A844"/>
@@ -5814,7 +7708,7 @@
       </w:rPr>
     </w:lvl>
   </w:abstractNum>
-  <w:abstractNum w:abstractNumId="11">
+  <w:abstractNum w:abstractNumId="12">
     <w:nsid w:val="434B6347"/>
     <w:multiLevelType w:val="hybridMultilevel"/>
     <w:tmpl w:val="CF28DEF6"/>
@@ -5900,7 +7794,7 @@
       </w:pPr>
     </w:lvl>
   </w:abstractNum>
-  <w:abstractNum w:abstractNumId="12">
+  <w:abstractNum w:abstractNumId="13">
     <w:nsid w:val="62DB44F5"/>
     <w:multiLevelType w:val="hybridMultilevel"/>
     <w:tmpl w:val="783897AC"/>
@@ -5986,7 +7880,7 @@
       </w:pPr>
     </w:lvl>
   </w:abstractNum>
-  <w:abstractNum w:abstractNumId="13">
+  <w:abstractNum w:abstractNumId="14">
     <w:nsid w:val="68CE6792"/>
     <w:multiLevelType w:val="hybridMultilevel"/>
     <w:tmpl w:val="3656C810"/>
@@ -6072,7 +7966,7 @@
       </w:pPr>
     </w:lvl>
   </w:abstractNum>
-  <w:abstractNum w:abstractNumId="14">
+  <w:abstractNum w:abstractNumId="15">
     <w:nsid w:val="6FB6729A"/>
     <w:multiLevelType w:val="multilevel"/>
     <w:tmpl w:val="A066F848"/>
@@ -6194,16 +8088,16 @@
     </w:lvl>
   </w:abstractNum>
   <w:num w:numId="1">
-    <w:abstractNumId w:val="14"/>
+    <w:abstractNumId w:val="15"/>
   </w:num>
   <w:num w:numId="2">
     <w:abstractNumId w:val="7"/>
   </w:num>
   <w:num w:numId="3">
-    <w:abstractNumId w:val="8"/>
+    <w:abstractNumId w:val="9"/>
   </w:num>
   <w:num w:numId="4">
-    <w:abstractNumId w:val="10"/>
+    <w:abstractNumId w:val="11"/>
   </w:num>
   <w:num w:numId="5">
     <w:abstractNumId w:val="1"/>
@@ -6221,22 +8115,25 @@
     <w:abstractNumId w:val="5"/>
   </w:num>
   <w:num w:numId="10">
-    <w:abstractNumId w:val="13"/>
+    <w:abstractNumId w:val="14"/>
   </w:num>
   <w:num w:numId="11">
     <w:abstractNumId w:val="2"/>
   </w:num>
   <w:num w:numId="12">
-    <w:abstractNumId w:val="12"/>
+    <w:abstractNumId w:val="13"/>
   </w:num>
   <w:num w:numId="13">
     <w:abstractNumId w:val="4"/>
   </w:num>
   <w:num w:numId="14">
-    <w:abstractNumId w:val="9"/>
+    <w:abstractNumId w:val="10"/>
   </w:num>
   <w:num w:numId="15">
-    <w:abstractNumId w:val="11"/>
+    <w:abstractNumId w:val="12"/>
+  </w:num>
+  <w:num w:numId="16">
+    <w:abstractNumId w:val="8"/>
   </w:num>
 </w:numbering>
 </file>
@@ -6405,7 +8302,6 @@
   <w:style w:type="character" w:default="1" w:styleId="DefaultParagraphFont">
     <w:name w:val="Default Paragraph Font"/>
     <w:uiPriority w:val="1"/>
-    <w:semiHidden/>
     <w:unhideWhenUsed/>
   </w:style>
   <w:style w:type="table" w:default="1" w:styleId="TableNormal">
@@ -6505,6 +8401,22 @@
     <w:uiPriority w:val="99"/>
     <w:semiHidden/>
     <w:rsid w:val="00DD3398"/>
+  </w:style>
+  <w:style w:type="paragraph" w:styleId="NormalWeb">
+    <w:name w:val="Normal (Web)"/>
+    <w:basedOn w:val="Normal"/>
+    <w:uiPriority w:val="99"/>
+    <w:unhideWhenUsed/>
+    <w:rsid w:val="00AA37B1"/>
+    <w:pPr>
+      <w:spacing w:before="100" w:beforeAutospacing="1" w:after="100" w:afterAutospacing="1" w:line="240" w:lineRule="auto"/>
+    </w:pPr>
+    <w:rPr>
+      <w:rFonts w:ascii="Times New Roman" w:eastAsia="Times New Roman" w:hAnsi="Times New Roman" w:cs="Times New Roman"/>
+      <w:sz w:val="24"/>
+      <w:szCs w:val="24"/>
+      <w:lang w:val="en-US"/>
+    </w:rPr>
   </w:style>
 </w:styles>
 </file>
@@ -6802,4 +8714,16 @@
     </a:ext>
   </a:extLst>
 </a:theme>
+</file>
+
+<file path=customXml/item1.xml><?xml version="1.0" encoding="utf-8"?>
+<b:Sources xmlns:b="http://schemas.openxmlformats.org/officeDocument/2006/bibliography" xmlns="http://schemas.openxmlformats.org/officeDocument/2006/bibliography" SelectedStyle="\APA.XSL" StyleName="APA"/>
+</file>
+
+<file path=customXml/itemProps1.xml><?xml version="1.0" encoding="utf-8"?>
+<ds:datastoreItem xmlns:ds="http://schemas.openxmlformats.org/officeDocument/2006/customXml" ds:itemID="{39568E9C-3F34-4A94-BDE9-582C0D306168}">
+  <ds:schemaRefs>
+    <ds:schemaRef ds:uri="http://schemas.openxmlformats.org/officeDocument/2006/bibliography"/>
+  </ds:schemaRefs>
+</ds:datastoreItem>
 </file>
</xml_diff>